<commit_message>
Smoothing over awkward writing.
</commit_message>
<xml_diff>
--- a/bigbox/Big_Box_Math.docx
+++ b/bigbox/Big_Box_Math.docx
@@ -54,14 +54,14 @@
           <w:rtl w:val="0"/>
           <w:lang w:val="en-US"/>
         </w:rPr>
-        <w:t>s preference in the following way. Above all he</w:t>
-      </w:r>
-      <w:r>
-        <w:rPr>
-          <w:rtl w:val="0"/>
-          <w:lang w:val="en-US"/>
-        </w:rPr>
-        <w:t xml:space="preserve"> </w:t>
+        <w:t xml:space="preserve">s preference in the following way. Above all </w:t>
+      </w:r>
+      <w:r>
+        <w:rPr>
+          <w:rtl w:val="0"/>
+          <w:lang w:val="en-US"/>
+        </w:rPr>
+        <w:t xml:space="preserve">the consumer </w:t>
       </w:r>
       <w:r>
         <w:rPr>
@@ -192,21 +192,79 @@
           <w:rtl w:val="0"/>
           <w:lang w:val="en-US"/>
         </w:rPr>
-        <w:t>Yet he also gains something from having the big-box store present too.</w:t>
-      </w:r>
-      <w:r>
-        <w:rPr>
-          <w:rtl w:val="0"/>
-          <w:lang w:val="en-US"/>
-        </w:rPr>
-        <w:t xml:space="preserve"> </w:t>
-      </w:r>
-      <w:r>
-        <w:rPr>
-          <w:rtl w:val="0"/>
-          <w:lang w:val="en-US"/>
-        </w:rPr>
-        <w:t>This does not have an innate preference. Therefore he only gains</w:t>
+        <w:t xml:space="preserve">where </w:t>
+      </w:r>
+      <w:r>
+        <w:rPr>
+          <w:rtl w:val="0"/>
+          <w:lang w:val="en-US"/>
+        </w:rPr>
+        <w:t>p</w:t>
+      </w:r>
+      <w:r>
+        <w:rPr>
+          <w:vertAlign w:val="subscript"/>
+          <w:rtl w:val="0"/>
+          <w:lang w:val="en-US"/>
+        </w:rPr>
+        <w:t>M</w:t>
+      </w:r>
+      <w:r>
+        <w:rPr>
+          <w:rtl w:val="0"/>
+          <w:lang w:val="en-US"/>
+        </w:rPr>
+        <w:t xml:space="preserve"> and r</w:t>
+      </w:r>
+      <w:r>
+        <w:rPr>
+          <w:vertAlign w:val="subscript"/>
+          <w:rtl w:val="0"/>
+          <w:lang w:val="en-US"/>
+        </w:rPr>
+        <w:t>M</w:t>
+      </w:r>
+      <w:r>
+        <w:rPr>
+          <w:rtl w:val="0"/>
+          <w:lang w:val="en-US"/>
+        </w:rPr>
+        <w:t xml:space="preserve">(0,1] are between 0 and 1 inclusive. </w:t>
+      </w:r>
+      <w:r>
+        <w:rPr>
+          <w:rtl w:val="0"/>
+          <w:lang w:val="en-US"/>
+        </w:rPr>
+        <w:t xml:space="preserve">Yet </w:t>
+      </w:r>
+      <w:r>
+        <w:rPr>
+          <w:rtl w:val="0"/>
+          <w:lang w:val="en-US"/>
+        </w:rPr>
+        <w:t>the consumer</w:t>
+      </w:r>
+      <w:r>
+        <w:rPr>
+          <w:rtl w:val="0"/>
+          <w:lang w:val="en-US"/>
+        </w:rPr>
+        <w:t xml:space="preserve"> also gains something from having the big-box store present too</w:t>
+      </w:r>
+      <w:r>
+        <w:rPr>
+          <w:rtl w:val="0"/>
+          <w:lang w:val="en-US"/>
+        </w:rPr>
+        <w:t xml:space="preserve">, yet not as much. </w:t>
+      </w:r>
+      <w:r>
+        <w:rPr>
+          <w:rtl w:val="0"/>
+          <w:lang w:val="en-US"/>
+        </w:rPr>
+        <w:t>Therefore he only gains</w:t>
       </w:r>
       <w:r>
         <w:rPr>
@@ -408,21 +466,50 @@
           <w:rtl w:val="0"/>
           <w:lang w:val="en-US"/>
         </w:rPr>
-        <w:t>of high preference  for mom-and-pop stores, in the end the consumers</w:t>
-      </w:r>
-      <w:r>
-        <w:rPr>
-          <w:rtl w:val="0"/>
-          <w:lang w:val="en-US"/>
-        </w:rPr>
-        <w:t xml:space="preserve"> </w:t>
-      </w:r>
-      <w:r>
-        <w:rPr>
-          <w:rtl w:val="0"/>
-          <w:lang w:val="en-US"/>
-        </w:rPr>
-        <w:t>least desired outcome results.</w:t>
+        <w:t>of high preference for mom-and-pop store</w:t>
+      </w:r>
+      <w:r>
+        <w:rPr>
+          <w:rtl w:val="0"/>
+          <w:lang w:val="en-US"/>
+        </w:rPr>
+        <w:t xml:space="preserve">, the </w:t>
+      </w:r>
+      <w:r>
+        <w:rPr>
+          <w:rtl w:val="0"/>
+          <w:lang w:val="en-US"/>
+        </w:rPr>
+        <w:t>consumer</w:t>
+      </w:r>
+      <w:r>
+        <w:rPr>
+          <w:rtl w:val="0"/>
+          <w:lang w:val="en-US"/>
+        </w:rPr>
+        <w:t>s</w:t>
+      </w:r>
+      <w:r>
+        <w:rPr>
+          <w:rFonts w:hAnsi="Baskerville" w:hint="default"/>
+          <w:rtl w:val="0"/>
+          <w:lang w:val="en-US"/>
+        </w:rPr>
+        <w:t xml:space="preserve">’ </w:t>
+      </w:r>
+      <w:r>
+        <w:rPr>
+          <w:rtl w:val="0"/>
+          <w:lang w:val="en-US"/>
+        </w:rPr>
+        <w:t>least preferred outcome results</w:t>
+      </w:r>
+      <w:r>
+        <w:rPr>
+          <w:rtl w:val="0"/>
+          <w:lang w:val="en-US"/>
+        </w:rPr>
+        <w:t>.</w:t>
       </w:r>
     </w:p>
     <w:p>
@@ -494,7 +581,7 @@
           <w:rtl w:val="0"/>
           <w:lang w:val="en-US"/>
         </w:rPr>
-        <w:t>We ran seventy-five runs of seventy five periods each. The following</w:t>
+        <w:t>The following</w:t>
       </w:r>
       <w:r>
         <w:rPr>
@@ -536,7 +623,63 @@
           <w:rtl w:val="0"/>
           <w:lang w:val="en-US"/>
         </w:rPr>
-        <w:t xml:space="preserve">respectively. Note that the big-box store appears in period 20. </w:t>
+        <w:t>respectively.</w:t>
+      </w:r>
+      <w:r>
+        <w:rPr>
+          <w:rtl w:val="0"/>
+          <w:lang w:val="en-US"/>
+        </w:rPr>
+        <w:t xml:space="preserve"> For each preference level, w</w:t>
+      </w:r>
+      <w:r>
+        <w:rPr>
+          <w:rtl w:val="0"/>
+          <w:lang w:val="en-US"/>
+        </w:rPr>
+        <w:t>e ran seventy-five runs of seventy</w:t>
+      </w:r>
+      <w:r>
+        <w:rPr>
+          <w:rtl w:val="0"/>
+          <w:lang w:val="en-US"/>
+        </w:rPr>
+        <w:t>-</w:t>
+      </w:r>
+      <w:r>
+        <w:rPr>
+          <w:rtl w:val="0"/>
+          <w:lang w:val="en-US"/>
+        </w:rPr>
+        <w:t xml:space="preserve">five periods each. </w:t>
+      </w:r>
+      <w:r>
+        <w:rPr>
+          <w:rtl w:val="0"/>
+          <w:lang w:val="en-US"/>
+        </w:rPr>
+        <w:t xml:space="preserve"> </w:t>
+      </w:r>
+      <w:r>
+        <w:rPr>
+          <w:rtl w:val="0"/>
+          <w:lang w:val="en-US"/>
+        </w:rPr>
+        <w:t>Note that</w:t>
+      </w:r>
+      <w:r>
+        <w:rPr>
+          <w:rtl w:val="0"/>
+          <w:lang w:val="en-US"/>
+        </w:rPr>
+        <w:t xml:space="preserve"> in all experiments</w:t>
+      </w:r>
+      <w:r>
+        <w:rPr>
+          <w:rtl w:val="0"/>
+          <w:lang w:val="en-US"/>
+        </w:rPr>
+        <w:t xml:space="preserve"> the big-box store appears in period 20. </w:t>
       </w:r>
     </w:p>
     <w:p>
@@ -775,6 +918,13 @@
           <w:rtl w:val="0"/>
           <w:lang w:val="en-US"/>
         </w:rPr>
+        <w:t xml:space="preserve">Consumers begin with their 2nd preference: having the mom-and-pop stores without big-boxes. Once the big-box appears, consumers will have their most desired outcome: namely, both kinds of store. </w:t>
+      </w:r>
+      <w:r>
+        <w:rPr>
+          <w:rtl w:val="0"/>
+          <w:lang w:val="en-US"/>
+        </w:rPr>
         <w:t xml:space="preserve">It is </w:t>
       </w:r>
       <w:r>
@@ -789,21 +939,44 @@
           <w:rtl w:val="0"/>
           <w:lang w:val="en-US"/>
         </w:rPr>
-        <w:t xml:space="preserve"> to show that nonnegative consumer preference (bounded</w:t>
-      </w:r>
-      <w:r>
-        <w:rPr>
-          <w:rtl w:val="0"/>
-          <w:lang w:val="en-US"/>
-        </w:rPr>
-        <w:t xml:space="preserve"> </w:t>
-      </w:r>
-      <w:r>
-        <w:rPr>
-          <w:rtl w:val="0"/>
-          <w:lang w:val="en-US"/>
-        </w:rPr>
-        <w:t xml:space="preserve">by an upper limit) will, on average, result in the </w:t>
+        <w:t xml:space="preserve"> to show that</w:t>
+      </w:r>
+      <w:r>
+        <w:rPr>
+          <w:rtl w:val="0"/>
+          <w:lang w:val="en-US"/>
+        </w:rPr>
+        <w:t xml:space="preserve"> positive consumer</w:t>
+      </w:r>
+      <w:r>
+        <w:rPr>
+          <w:rtl w:val="0"/>
+          <w:lang w:val="en-US"/>
+        </w:rPr>
+        <w:t xml:space="preserve"> preference </w:t>
+      </w:r>
+      <w:r>
+        <w:rPr>
+          <w:i w:val="1"/>
+          <w:iCs w:val="1"/>
+          <w:rtl w:val="0"/>
+          <w:lang w:val="en-US"/>
+        </w:rPr>
+        <w:t>for</w:t>
+      </w:r>
+      <w:r>
+        <w:rPr>
+          <w:rtl w:val="0"/>
+          <w:lang w:val="en-US"/>
+        </w:rPr>
+        <w:t xml:space="preserve"> mom-and-pops is expected to</w:t>
+      </w:r>
+      <w:r>
+        <w:rPr>
+          <w:rtl w:val="0"/>
+          <w:lang w:val="en-US"/>
+        </w:rPr>
+        <w:t xml:space="preserve"> result in the </w:t>
       </w:r>
       <w:r>
         <w:rPr>
@@ -817,7 +990,21 @@
           <w:rtl w:val="0"/>
           <w:lang w:val="en-US"/>
         </w:rPr>
-        <w:t>of mom-and-pops. This upper limit is a pleasant side-result of this</w:t>
+        <w:t>of mom-and-pops</w:t>
+      </w:r>
+      <w:r>
+        <w:rPr>
+          <w:rtl w:val="0"/>
+          <w:lang w:val="en-US"/>
+        </w:rPr>
+        <w:t>, leaving consumers with their least desired outcome.</w:t>
+      </w:r>
+      <w:r>
+        <w:rPr>
+          <w:rtl w:val="0"/>
+          <w:lang w:val="en-US"/>
+        </w:rPr>
+        <w:t xml:space="preserve"> This upper limit is a pleasant side-result of this</w:t>
       </w:r>
       <w:r>
         <w:rPr>
@@ -876,14 +1063,14 @@
           <w:rtl w:val="0"/>
           <w:lang w:val="en-US"/>
         </w:rPr>
-        <w:t>e shall represent income and expense</w:t>
-      </w:r>
-      <w:r>
-        <w:rPr>
-          <w:rtl w:val="0"/>
-          <w:lang w:val="en-US"/>
-        </w:rPr>
-        <w:t>s</w:t>
+        <w:t>e shall represent income and expens</w:t>
+      </w:r>
+      <w:r>
+        <w:rPr>
+          <w:rtl w:val="0"/>
+          <w:lang w:val="en-US"/>
+        </w:rPr>
+        <w:t>e</w:t>
       </w:r>
       <w:r>
         <w:rPr>
@@ -938,7 +1125,21 @@
           <w:rtl w:val="0"/>
           <w:lang w:val="en-US"/>
         </w:rPr>
-        <w:t xml:space="preserve"> appears the </w:t>
+        <w:t xml:space="preserve"> appears</w:t>
+      </w:r>
+      <w:r>
+        <w:rPr>
+          <w:rtl w:val="0"/>
+          <w:lang w:val="en-US"/>
+        </w:rPr>
+        <w:t>,</w:t>
+      </w:r>
+      <w:r>
+        <w:rPr>
+          <w:rtl w:val="0"/>
+          <w:lang w:val="en-US"/>
+        </w:rPr>
+        <w:t xml:space="preserve"> the </w:t>
       </w:r>
       <w:r>
         <w:rPr>

</xml_diff>

<commit_message>
Straighten double-meaning over variable 'p'
</commit_message>
<xml_diff>
--- a/bigbox/Big_Box_Math.docx
+++ b/bigbox/Big_Box_Math.docx
@@ -187,50 +187,6 @@
         <w:pStyle w:val="FirstSectionPar"/>
         <w:ind w:firstLine="0"/>
       </w:pPr>
-      <w:r>
-        <w:rPr>
-          <w:rtl w:val="0"/>
-          <w:lang w:val="en-US"/>
-        </w:rPr>
-        <w:t xml:space="preserve">where </w:t>
-      </w:r>
-      <w:r>
-        <w:rPr>
-          <w:rtl w:val="0"/>
-          <w:lang w:val="en-US"/>
-        </w:rPr>
-        <w:t>p</w:t>
-      </w:r>
-      <w:r>
-        <w:rPr>
-          <w:vertAlign w:val="subscript"/>
-          <w:rtl w:val="0"/>
-          <w:lang w:val="en-US"/>
-        </w:rPr>
-        <w:t>M</w:t>
-      </w:r>
-      <w:r>
-        <w:rPr>
-          <w:rtl w:val="0"/>
-          <w:lang w:val="en-US"/>
-        </w:rPr>
-        <w:t xml:space="preserve"> and r</w:t>
-      </w:r>
-      <w:r>
-        <w:rPr>
-          <w:vertAlign w:val="subscript"/>
-          <w:rtl w:val="0"/>
-          <w:lang w:val="en-US"/>
-        </w:rPr>
-        <w:t>M</w:t>
-      </w:r>
-      <w:r>
-        <w:rPr>
-          <w:rtl w:val="0"/>
-          <w:lang w:val="en-US"/>
-        </w:rPr>
-        <w:t xml:space="preserve">(0,1] are between 0 and 1 inclusive. </w:t>
-      </w:r>
       <w:r>
         <w:rPr>
           <w:rtl w:val="0"/>
@@ -1948,7 +1904,7 @@
           <w:u w:color="000000"/>
           <w:rtl w:val="0"/>
         </w:rPr>
-        <w:t xml:space="preserve">incomes : We let </w:t>
+        <w:t xml:space="preserve">incomes: We let </w:t>
       </w:r>
       <w:r>
         <w:rPr>
@@ -2052,8 +2008,9 @@
           <w:szCs w:val="24"/>
           <w:u w:color="000000"/>
           <w:rtl w:val="0"/>
-        </w:rPr>
-        <w:t>p</w:t>
+          <w:lang w:val="en-US"/>
+        </w:rPr>
+        <w:t>c</w:t>
       </w:r>
       <w:r>
         <w:rPr>
@@ -2075,18 +2032,17 @@
           <w:rtl w:val="0"/>
           <w:lang w:val="en-US"/>
         </w:rPr>
-        <w:t xml:space="preserve">absolute </w:t>
-      </w:r>
-      <w:r>
-        <w:rPr>
-          <w:rFonts w:ascii="Baskerville"/>
-          <w:sz w:val="24"/>
-          <w:szCs w:val="24"/>
-          <w:u w:color="000000"/>
-          <w:rtl w:val="0"/>
-          <w:lang w:val="en-US"/>
-        </w:rPr>
-        <w:t xml:space="preserve">consumer preference for </w:t>
+        <w:t>probability a consumer will shop at a</w:t>
+      </w:r>
+      <w:r>
+        <w:rPr>
+          <w:rFonts w:ascii="Baskerville"/>
+          <w:sz w:val="24"/>
+          <w:szCs w:val="24"/>
+          <w:u w:color="000000"/>
+          <w:rtl w:val="0"/>
+        </w:rPr>
+        <w:t xml:space="preserve"> </w:t>
       </w:r>
       <w:r>
         <w:rPr>
@@ -2110,65 +2066,18 @@
           <w:rtl w:val="0"/>
           <w:lang w:val="en-US"/>
         </w:rPr>
-        <w:t xml:space="preserve">s. The preference </w:t>
-      </w:r>
-      <w:r>
-        <w:rPr>
-          <w:rFonts w:ascii="Baskerville"/>
-          <w:i w:val="1"/>
-          <w:iCs w:val="1"/>
-          <w:sz w:val="24"/>
-          <w:szCs w:val="24"/>
-          <w:u w:color="000000"/>
-          <w:rtl w:val="0"/>
-        </w:rPr>
-        <w:t>p</w:t>
-      </w:r>
-      <w:r>
-        <w:rPr>
-          <w:rFonts w:ascii="Baskerville"/>
-          <w:sz w:val="24"/>
-          <w:szCs w:val="24"/>
-          <w:u w:color="000000"/>
-          <w:rtl w:val="0"/>
-          <w:lang w:val="en-US"/>
-        </w:rPr>
-        <w:t xml:space="preserve"> is the probability that the consumer will choose </w:t>
-      </w:r>
-      <w:r>
-        <w:rPr>
-          <w:rFonts w:ascii="Baskerville"/>
-          <w:i w:val="1"/>
-          <w:iCs w:val="1"/>
-          <w:sz w:val="24"/>
-          <w:szCs w:val="24"/>
-          <w:u w:color="000000"/>
-          <w:rtl w:val="0"/>
-          <w:lang w:val="en-US"/>
-        </w:rPr>
-        <w:t>mom-and-pop</w:t>
-      </w:r>
-      <w:r>
-        <w:rPr>
-          <w:rFonts w:ascii="Baskerville"/>
-          <w:sz w:val="24"/>
-          <w:szCs w:val="24"/>
-          <w:u w:color="000000"/>
-          <w:rtl w:val="0"/>
-          <w:lang w:val="da-DK"/>
-        </w:rPr>
-        <w:t>s over</w:t>
-      </w:r>
-      <w:r>
-        <w:rPr>
-          <w:rFonts w:ascii="Baskerville"/>
-          <w:sz w:val="24"/>
-          <w:szCs w:val="24"/>
-          <w:u w:color="000000"/>
-          <w:rtl w:val="0"/>
-          <w:lang w:val="en-US"/>
-        </w:rPr>
-        <w:t xml:space="preserve"> the</w:t>
+        <w:t xml:space="preserve">. The </w:t>
+      </w:r>
+      <w:r>
+        <w:rPr>
+          <w:rFonts w:ascii="Baskerville"/>
+          <w:sz w:val="24"/>
+          <w:szCs w:val="24"/>
+          <w:u w:color="000000"/>
+          <w:rtl w:val="0"/>
+          <w:lang w:val="en-US"/>
+        </w:rPr>
+        <w:t>probability</w:t>
       </w:r>
       <w:r>
         <w:rPr>
@@ -2191,18 +2100,86 @@
           <w:rtl w:val="0"/>
           <w:lang w:val="en-US"/>
         </w:rPr>
-        <w:t>big-boxes</w:t>
-      </w:r>
-      <w:r>
-        <w:rPr>
-          <w:rFonts w:ascii="Baskerville"/>
-          <w:sz w:val="24"/>
-          <w:szCs w:val="24"/>
-          <w:u w:color="000000"/>
-          <w:rtl w:val="0"/>
-          <w:lang w:val="en-US"/>
-        </w:rPr>
-        <w:t>; thus it is a number between 0 and 1 inclusive.</w:t>
+        <w:t>c</w:t>
+      </w:r>
+      <w:r>
+        <w:rPr>
+          <w:rFonts w:ascii="Baskerville"/>
+          <w:sz w:val="24"/>
+          <w:szCs w:val="24"/>
+          <w:u w:color="000000"/>
+          <w:rtl w:val="0"/>
+          <w:lang w:val="nl-NL"/>
+        </w:rPr>
+        <w:t xml:space="preserve"> is </w:t>
+      </w:r>
+      <w:r>
+        <w:rPr>
+          <w:rFonts w:ascii="Baskerville"/>
+          <w:sz w:val="24"/>
+          <w:szCs w:val="24"/>
+          <w:u w:color="000000"/>
+          <w:rtl w:val="0"/>
+          <w:lang w:val="en-US"/>
+        </w:rPr>
+        <w:t>a function of p</w:t>
+      </w:r>
+      <w:r>
+        <w:rPr>
+          <w:rFonts w:ascii="Baskerville"/>
+          <w:sz w:val="24"/>
+          <w:szCs w:val="24"/>
+          <w:u w:color="000000"/>
+          <w:vertAlign w:val="subscript"/>
+          <w:rtl w:val="0"/>
+          <w:lang w:val="en-US"/>
+        </w:rPr>
+        <w:t>M</w:t>
+      </w:r>
+      <w:r>
+        <w:rPr>
+          <w:rFonts w:ascii="Baskerville"/>
+          <w:sz w:val="24"/>
+          <w:szCs w:val="24"/>
+          <w:u w:color="000000"/>
+          <w:rtl w:val="0"/>
+          <w:lang w:val="en-US"/>
+        </w:rPr>
+        <w:t xml:space="preserve"> (higher p</w:t>
+      </w:r>
+      <w:r>
+        <w:rPr>
+          <w:rFonts w:ascii="Baskerville"/>
+          <w:sz w:val="24"/>
+          <w:szCs w:val="24"/>
+          <w:u w:color="000000"/>
+          <w:vertAlign w:val="subscript"/>
+          <w:rtl w:val="0"/>
+          <w:lang w:val="en-US"/>
+        </w:rPr>
+        <w:t>M</w:t>
+      </w:r>
+      <w:r>
+        <w:rPr>
+          <w:rFonts w:ascii="Baskerville"/>
+          <w:sz w:val="24"/>
+          <w:szCs w:val="24"/>
+          <w:u w:color="000000"/>
+          <w:rtl w:val="0"/>
+          <w:lang w:val="en-US"/>
+        </w:rPr>
+        <w:t xml:space="preserve"> is directly proportional to the higher mom-and-pop shopping chances).</w:t>
+      </w:r>
+      <w:r>
+        <w:rPr>
+          <w:rFonts w:ascii="Baskerville" w:cs="Baskerville" w:hAnsi="Baskerville" w:eastAsia="Baskerville"/>
+          <w:sz w:val="24"/>
+          <w:szCs w:val="24"/>
+          <w:u w:color="000000"/>
+          <w:vertAlign w:val="superscript"/>
+          <w:rtl w:val="0"/>
+        </w:rPr>
+        <w:footnoteReference w:id="2"/>
       </w:r>
     </w:p>
     <w:p>
@@ -2653,7 +2630,7 @@
           <w:rtl w:val="0"/>
           <w:lang w:val="en-US"/>
         </w:rPr>
-        <w:t>p</w:t>
+        <w:t>c</w:t>
       </w:r>
     </w:p>
     <w:p>
@@ -2758,7 +2735,23 @@
           <w:rtl w:val="0"/>
           <w:lang w:val="en-US"/>
         </w:rPr>
-        <w:t xml:space="preserve"> (1-p). </w:t>
+        <w:t xml:space="preserve"> (1-</w:t>
+      </w:r>
+      <w:r>
+        <w:rPr>
+          <w:i w:val="1"/>
+          <w:iCs w:val="1"/>
+          <w:rtl w:val="0"/>
+          <w:lang w:val="en-US"/>
+        </w:rPr>
+        <w:t>c</w:t>
+      </w:r>
+      <w:r>
+        <w:rPr>
+          <w:rtl w:val="0"/>
+          <w:lang w:val="en-US"/>
+        </w:rPr>
+        <w:t xml:space="preserve">). </w:t>
       </w:r>
     </w:p>
     <w:p>
@@ -2862,7 +2855,7 @@
           <w:rtl w:val="0"/>
           <w:lang w:val="en-US"/>
         </w:rPr>
-        <w:t>p</w:t>
+        <w:t>c</w:t>
       </w:r>
       <w:r>
         <w:rPr>
@@ -3001,7 +2994,7 @@
           <w:rtl w:val="0"/>
           <w:lang w:val="en-US"/>
         </w:rPr>
-        <w:t>p</w:t>
+        <w:t>c</w:t>
       </w:r>
       <w:r>
         <w:rPr>
@@ -3085,7 +3078,7 @@
           <w:rtl w:val="0"/>
           <w:lang w:val="en-US"/>
         </w:rPr>
-        <w:t>p</w:t>
+        <w:t>c</w:t>
       </w:r>
     </w:p>
     <w:p>
@@ -3108,7 +3101,7 @@
           <w:rFonts w:ascii="Times New Roman" w:cs="Times New Roman" w:hAnsi="Times New Roman" w:eastAsia="Times New Roman"/>
           <w:vertAlign w:val="superscript"/>
         </w:rPr>
-        <w:footnoteReference w:id="2"/>
+        <w:footnoteReference w:id="3"/>
       </w:r>
       <w:r>
         <w:rPr>
@@ -3166,7 +3159,7 @@
           <w:rtl w:val="0"/>
           <w:lang w:val="en-US"/>
         </w:rPr>
-        <w:t>p</w:t>
+        <w:t>c</w:t>
       </w:r>
       <w:r>
         <w:rPr>
@@ -3250,7 +3243,7 @@
           <w:rtl w:val="0"/>
           <w:lang w:val="en-US"/>
         </w:rPr>
-        <w:t>p</w:t>
+        <w:t>c</w:t>
       </w:r>
     </w:p>
     <w:p>
@@ -3354,7 +3347,7 @@
       </w:pPr>
       <w:r>
         <w:rPr>
-          <w:rFonts w:ascii="Times New Roman" w:cs="Arial Unicode MS" w:hAnsi="Arial Unicode MS" w:eastAsia="Arial Unicode MS"/>
+          <w:rFonts w:ascii="Baskerville"/>
           <w:rtl w:val="0"/>
           <w:lang w:val="en-US"/>
         </w:rPr>
@@ -3362,19 +3355,24 @@
       </w:r>
       <w:r>
         <w:rPr>
-          <w:rFonts w:ascii="Times New Roman" w:cs="Arial Unicode MS" w:hAnsi="Arial Unicode MS" w:eastAsia="Arial Unicode MS"/>
-          <w:rtl w:val="0"/>
-          <w:lang w:val="en-US"/>
-        </w:rPr>
-        <w:t>e</w:t>
-      </w:r>
-      <w:r>
-        <w:rPr>
-          <w:rFonts w:ascii="Times New Roman" w:cs="Arial Unicode MS" w:hAnsi="Arial Unicode MS" w:eastAsia="Arial Unicode MS"/>
+          <w:rFonts w:ascii="Baskerville"/>
+          <w:rtl w:val="0"/>
+          <w:lang w:val="en-US"/>
+        </w:rPr>
+        <w:t>d</w:t>
+      </w:r>
+      <w:r>
+        <w:rPr>
+          <w:rFonts w:ascii="Baskerville"/>
           <w:rtl w:val="0"/>
           <w:lang w:val="en-US"/>
         </w:rPr>
         <w:t xml:space="preserve">) </w:t>
+      </w:r>
+      <w:r>
+        <w:rPr>
+          <w:rtl w:val="0"/>
+        </w:rPr>
         <w:tab/>
         <w:tab/>
         <w:tab/>
@@ -3397,7 +3395,7 @@
           <w:rtl w:val="0"/>
           <w:lang w:val="en-US"/>
         </w:rPr>
-        <w:t>p</w:t>
+        <w:t>c</w:t>
       </w:r>
       <w:r>
         <w:rPr>
@@ -3501,7 +3499,7 @@
           <w:rtl w:val="0"/>
           <w:lang w:val="en-US"/>
         </w:rPr>
-        <w:t>p</w:t>
+        <w:t>c</w:t>
       </w:r>
     </w:p>
     <w:p>
@@ -3524,16 +3522,51 @@
           <w:rtl w:val="0"/>
           <w:lang w:val="en-US"/>
         </w:rPr>
-        <w:t xml:space="preserve"> (1-</w:t>
-      </w:r>
-      <w:r>
-        <w:rPr>
-          <w:i w:val="1"/>
-          <w:iCs w:val="1"/>
-          <w:rtl w:val="0"/>
-          <w:lang w:val="en-US"/>
-        </w:rPr>
-        <w:t>p</w:t>
+        <w:t xml:space="preserve"> (</w:t>
+      </w:r>
+      <w:r>
+        <w:rPr>
+          <w:rtl w:val="0"/>
+          <w:lang w:val="en-US"/>
+        </w:rPr>
+        <w:t xml:space="preserve"> </w:t>
+      </w:r>
+      <w:r>
+        <w:rPr>
+          <w:rtl w:val="0"/>
+          <w:lang w:val="en-US"/>
+        </w:rPr>
+        <w:t>1</w:t>
+      </w:r>
+      <w:r>
+        <w:rPr>
+          <w:rtl w:val="0"/>
+          <w:lang w:val="en-US"/>
+        </w:rPr>
+        <w:t xml:space="preserve"> </w:t>
+      </w:r>
+      <w:r>
+        <w:rPr>
+          <w:rtl w:val="0"/>
+          <w:lang w:val="en-US"/>
+        </w:rPr>
+        <w:t>-</w:t>
+      </w:r>
+      <w:r>
+        <w:rPr>
+          <w:rtl w:val="0"/>
+          <w:lang w:val="en-US"/>
+        </w:rPr>
+        <w:t xml:space="preserve"> </w:t>
+      </w:r>
+      <w:r>
+        <w:rPr>
+          <w:i w:val="1"/>
+          <w:iCs w:val="1"/>
+          <w:rtl w:val="0"/>
+          <w:lang w:val="en-US"/>
+        </w:rPr>
+        <w:t xml:space="preserve">c </w:t>
       </w:r>
       <w:r>
         <w:rPr>
@@ -3579,7 +3612,16 @@
           <w:rtl w:val="0"/>
           <w:lang w:val="en-US"/>
         </w:rPr>
-        <w:t xml:space="preserve">p </w:t>
+        <w:t>c</w:t>
+      </w:r>
+      <w:r>
+        <w:rPr>
+          <w:i w:val="1"/>
+          <w:iCs w:val="1"/>
+          <w:rtl w:val="0"/>
+          <w:lang w:val="en-US"/>
+        </w:rPr>
+        <w:t xml:space="preserve"> </w:t>
       </w:r>
       <w:r>
         <w:rPr>
@@ -3759,19 +3801,41 @@
           <w:u w:color="000000"/>
           <w:rtl w:val="0"/>
         </w:rPr>
-        <w:t xml:space="preserve">If (1 - </w:t>
-      </w:r>
-      <w:r>
-        <w:rPr>
-          <w:rFonts w:ascii="Baskerville"/>
-          <w:i w:val="1"/>
-          <w:iCs w:val="1"/>
-          <w:sz w:val="24"/>
-          <w:szCs w:val="24"/>
-          <w:u w:color="000000"/>
-          <w:rtl w:val="0"/>
-        </w:rPr>
-        <w:t>p</w:t>
+        <w:t>If (</w:t>
+      </w:r>
+      <w:r>
+        <w:rPr>
+          <w:rFonts w:ascii="Baskerville"/>
+          <w:sz w:val="24"/>
+          <w:szCs w:val="24"/>
+          <w:u w:color="000000"/>
+          <w:rtl w:val="0"/>
+          <w:lang w:val="en-US"/>
+        </w:rPr>
+        <w:t xml:space="preserve"> </w:t>
+      </w:r>
+      <w:r>
+        <w:rPr>
+          <w:rFonts w:ascii="Baskerville"/>
+          <w:sz w:val="24"/>
+          <w:szCs w:val="24"/>
+          <w:u w:color="000000"/>
+          <w:rtl w:val="0"/>
+        </w:rPr>
+        <w:t xml:space="preserve">1 - </w:t>
+      </w:r>
+      <w:r>
+        <w:rPr>
+          <w:rFonts w:ascii="Baskerville"/>
+          <w:i w:val="1"/>
+          <w:iCs w:val="1"/>
+          <w:sz w:val="24"/>
+          <w:szCs w:val="24"/>
+          <w:u w:color="000000"/>
+          <w:rtl w:val="0"/>
+          <w:lang w:val="en-US"/>
+        </w:rPr>
+        <w:t xml:space="preserve">c </w:t>
       </w:r>
       <w:r>
         <w:rPr>
@@ -3814,8 +3878,9 @@
           <w:szCs w:val="24"/>
           <w:u w:color="000000"/>
           <w:rtl w:val="0"/>
-        </w:rPr>
-        <w:t>p</w:t>
+          <w:lang w:val="en-US"/>
+        </w:rPr>
+        <w:t>c</w:t>
       </w:r>
       <w:r>
         <w:rPr>
@@ -3911,7 +3976,31 @@
           <w:rtl w:val="0"/>
           <w:lang w:val="en-US"/>
         </w:rPr>
-        <w:t xml:space="preserve">When p &gt; 0.5, as our model assumes, then consumers have at least a slight preference for </w:t>
+        <w:t xml:space="preserve">When </w:t>
+      </w:r>
+      <w:r>
+        <w:rPr>
+          <w:rFonts w:ascii="Baskerville"/>
+          <w:i w:val="1"/>
+          <w:iCs w:val="1"/>
+          <w:sz w:val="24"/>
+          <w:szCs w:val="24"/>
+          <w:u w:color="000000"/>
+          <w:rtl w:val="0"/>
+          <w:lang w:val="en-US"/>
+        </w:rPr>
+        <w:t>c</w:t>
+      </w:r>
+      <w:r>
+        <w:rPr>
+          <w:rFonts w:ascii="Baskerville"/>
+          <w:sz w:val="24"/>
+          <w:szCs w:val="24"/>
+          <w:u w:color="000000"/>
+          <w:rtl w:val="0"/>
+          <w:lang w:val="en-US"/>
+        </w:rPr>
+        <w:t xml:space="preserve"> &gt; 0.5, as our model assumes, then consumers have at least a slight preference for </w:t>
       </w:r>
       <w:r>
         <w:rPr>
@@ -4043,7 +4132,7 @@
           <w:rtl w:val="0"/>
           <w:lang w:val="en-US"/>
         </w:rPr>
-        <w:t>p</w:t>
+        <w:t>c</w:t>
       </w:r>
       <w:r>
         <w:rPr>
@@ -4079,7 +4168,7 @@
           <w:rtl w:val="0"/>
           <w:lang w:val="en-US"/>
         </w:rPr>
-        <w:t>p</w:t>
+        <w:t>c</w:t>
       </w:r>
     </w:p>
     <w:p>
@@ -4353,7 +4442,7 @@
           <w:rtl w:val="0"/>
           <w:lang w:val="en-US"/>
         </w:rPr>
-        <w:t>p</w:t>
+        <w:t>c</w:t>
       </w:r>
       <w:r>
         <w:rPr>
@@ -5502,7 +5591,67 @@
           <w:rtl w:val="0"/>
           <w:lang w:val="en-US"/>
         </w:rPr>
-        <w:t xml:space="preserve"> We </w:t>
+        <w:t xml:space="preserve"> The variables p</w:t>
+      </w:r>
+      <w:r>
+        <w:rPr>
+          <w:vertAlign w:val="subscript"/>
+          <w:rtl w:val="0"/>
+          <w:lang w:val="en-US"/>
+        </w:rPr>
+        <w:t>M</w:t>
+      </w:r>
+      <w:r>
+        <w:rPr>
+          <w:rtl w:val="0"/>
+          <w:lang w:val="en-US"/>
+        </w:rPr>
+        <w:t xml:space="preserve"> and r</w:t>
+      </w:r>
+      <w:r>
+        <w:rPr>
+          <w:vertAlign w:val="subscript"/>
+          <w:rtl w:val="0"/>
+          <w:lang w:val="en-US"/>
+        </w:rPr>
+        <w:t>M</w:t>
+      </w:r>
+      <w:r>
+        <w:rPr>
+          <w:rtl w:val="0"/>
+          <w:lang w:val="en-US"/>
+        </w:rPr>
+        <w:t>(0,1] are between 0 and 1 inclusive. p</w:t>
+      </w:r>
+      <w:r>
+        <w:rPr>
+          <w:vertAlign w:val="subscript"/>
+          <w:rtl w:val="0"/>
+          <w:lang w:val="en-US"/>
+        </w:rPr>
+        <w:t>M</w:t>
+      </w:r>
+      <w:r>
+        <w:rPr>
+          <w:rtl w:val="0"/>
+          <w:lang w:val="en-US"/>
+        </w:rPr>
+        <w:t xml:space="preserve"> is consumer preference for mom-and-pops, and r</w:t>
+      </w:r>
+      <w:r>
+        <w:rPr>
+          <w:vertAlign w:val="subscript"/>
+          <w:rtl w:val="0"/>
+          <w:lang w:val="en-US"/>
+        </w:rPr>
+        <w:t>X</w:t>
+      </w:r>
+      <w:r>
+        <w:rPr>
+          <w:rtl w:val="0"/>
+          <w:lang w:val="en-US"/>
+        </w:rPr>
+        <w:t xml:space="preserve"> is a random number. We </w:t>
       </w:r>
       <w:r>
         <w:rPr>
@@ -5648,28 +5797,70 @@
       </w:pPr>
       <w:r>
         <w:rPr>
-          <w:rFonts w:ascii="Baskerville" w:cs="Baskerville" w:hAnsi="Baskerville" w:eastAsia="Baskerville"/>
-          <w:sz w:val="24"/>
-          <w:szCs w:val="24"/>
           <w:vertAlign w:val="superscript"/>
         </w:rPr>
         <w:footnoteRef/>
       </w:r>
       <w:r>
         <w:rPr>
-          <w:rFonts w:ascii="Baskerville"/>
-          <w:sz w:val="24"/>
-          <w:szCs w:val="24"/>
+          <w:rtl w:val="0"/>
+        </w:rPr>
+        <w:t xml:space="preserve"> </w:t>
+      </w:r>
+      <w:r>
+        <w:rPr>
+          <w:rtl w:val="0"/>
+          <w:lang w:val="en-US"/>
+        </w:rPr>
+        <w:t>More specifically c = (0.5) * p</w:t>
+      </w:r>
+      <w:r>
+        <w:rPr>
+          <w:vertAlign w:val="subscript"/>
+          <w:rtl w:val="0"/>
+          <w:lang w:val="en-US"/>
+        </w:rPr>
+        <w:t>M</w:t>
+      </w:r>
+      <w:r>
+        <w:rPr>
+          <w:rtl w:val="0"/>
+          <w:lang w:val="en-US"/>
+        </w:rPr>
+        <w:t xml:space="preserve"> + 0.5</w:t>
+      </w:r>
+    </w:p>
+  </w:footnote>
+  <w:footnote w:id="3">
+    <w:p>
+      <w:pPr>
+        <w:pStyle w:val="Footnote"/>
+        <w:jc w:val="left"/>
+      </w:pPr>
+      <w:r>
+        <w:rPr>
+          <w:rFonts w:ascii="Helvetica" w:cs="Helvetica" w:hAnsi="Helvetica" w:eastAsia="Helvetica"/>
+          <w:sz w:val="22"/>
+          <w:szCs w:val="22"/>
           <w:vertAlign w:val="superscript"/>
+        </w:rPr>
+        <w:footnoteRef/>
+      </w:r>
+      <w:r>
+        <w:rPr>
+          <w:rFonts w:ascii="Helvetica"/>
+          <w:sz w:val="22"/>
+          <w:szCs w:val="22"/>
+          <w:vertAlign w:val="superscript"/>
           <w:rtl w:val="0"/>
         </w:rPr>
         <w:t xml:space="preserve"> </w:t>
       </w:r>
       <w:r>
         <w:rPr>
-          <w:rFonts w:ascii="Baskerville"/>
-          <w:sz w:val="24"/>
-          <w:szCs w:val="24"/>
+          <w:rFonts w:ascii="Helvetica"/>
+          <w:sz w:val="22"/>
+          <w:szCs w:val="22"/>
           <w:vertAlign w:val="baseline"/>
           <w:rtl w:val="0"/>
           <w:lang w:val="en-US"/>
@@ -5678,9 +5869,9 @@
       </w:r>
       <w:r>
         <w:rPr>
-          <w:rFonts w:hAnsi="Baskerville" w:hint="default"/>
-          <w:sz w:val="24"/>
-          <w:szCs w:val="24"/>
+          <w:rFonts w:hAnsi="Helvetica" w:hint="default"/>
+          <w:sz w:val="22"/>
+          <w:szCs w:val="22"/>
           <w:vertAlign w:val="baseline"/>
           <w:rtl w:val="0"/>
           <w:lang w:val="en-US"/>
@@ -5689,9 +5880,9 @@
       </w:r>
       <w:r>
         <w:rPr>
-          <w:rFonts w:ascii="Baskerville"/>
-          <w:sz w:val="24"/>
-          <w:szCs w:val="24"/>
+          <w:rFonts w:ascii="Helvetica"/>
+          <w:sz w:val="22"/>
+          <w:szCs w:val="22"/>
           <w:vertAlign w:val="baseline"/>
           <w:rtl w:val="0"/>
           <w:lang w:val="en-US"/>

</xml_diff>

<commit_message>
Straightened out awkward explainations; added experiment parameter info.
</commit_message>
<xml_diff>
--- a/bigbox/Big_Box_Math.docx
+++ b/bigbox/Big_Box_Math.docx
@@ -39,22 +39,21 @@
           <w:rtl w:val="0"/>
           <w:lang w:val="en-US"/>
         </w:rPr>
-        <w:t>We model the consumer</w:t>
-      </w:r>
-      <w:r>
-        <w:rPr>
-          <w:rFonts w:hAnsi="Baskerville" w:hint="default"/>
-          <w:rtl w:val="0"/>
-          <w:lang w:val="en-US"/>
-        </w:rPr>
-        <w:t>’</w:t>
-      </w:r>
-      <w:r>
-        <w:rPr>
-          <w:rtl w:val="0"/>
-          <w:lang w:val="en-US"/>
-        </w:rPr>
-        <w:t xml:space="preserve">s preference in the following way. Above all </w:t>
+        <w:t xml:space="preserve">We model </w:t>
+      </w:r>
+      <w:r>
+        <w:rPr>
+          <w:rtl w:val="0"/>
+          <w:lang w:val="en-US"/>
+        </w:rPr>
+        <w:t>utility</w:t>
+      </w:r>
+      <w:r>
+        <w:rPr>
+          <w:rtl w:val="0"/>
+          <w:lang w:val="en-US"/>
+        </w:rPr>
+        <w:t xml:space="preserve"> in the following way. Above all </w:t>
       </w:r>
       <w:r>
         <w:rPr>
@@ -68,35 +67,56 @@
           <w:rtl w:val="0"/>
           <w:lang w:val="en-US"/>
         </w:rPr>
-        <w:t>prefers the mom-and-pop stores. Thus, his utility is his innate</w:t>
-      </w:r>
-      <w:r>
-        <w:rPr>
-          <w:rtl w:val="0"/>
-          <w:lang w:val="en-US"/>
-        </w:rPr>
-        <w:t xml:space="preserve"> </w:t>
-      </w:r>
-      <w:r>
-        <w:rPr>
-          <w:rtl w:val="0"/>
-          <w:lang w:val="en-US"/>
-        </w:rPr>
-        <w:t>preference plus some random factor (to account for variations in his</w:t>
-      </w:r>
-      <w:r>
-        <w:rPr>
-          <w:rtl w:val="0"/>
-          <w:lang w:val="en-US"/>
-        </w:rPr>
-        <w:t xml:space="preserve"> </w:t>
-      </w:r>
-      <w:r>
-        <w:rPr>
-          <w:rtl w:val="0"/>
-          <w:lang w:val="en-US"/>
-        </w:rPr>
-        <w:t>mood or in the quality of the product etc.) Thus,</w:t>
+        <w:t xml:space="preserve">prefers mom-and-pop stores. </w:t>
+      </w:r>
+      <w:r>
+        <w:rPr>
+          <w:rtl w:val="0"/>
+          <w:lang w:val="en-US"/>
+        </w:rPr>
+        <w:t>T</w:t>
+      </w:r>
+      <w:r>
+        <w:rPr>
+          <w:rtl w:val="0"/>
+          <w:lang w:val="en-US"/>
+        </w:rPr>
+        <w:t>o account for</w:t>
+      </w:r>
+      <w:r>
+        <w:rPr>
+          <w:rtl w:val="0"/>
+          <w:lang w:val="en-US"/>
+        </w:rPr>
+        <w:t xml:space="preserve"> both his preference and the variability in the market,</w:t>
+      </w:r>
+      <w:r>
+        <w:rPr>
+          <w:rtl w:val="0"/>
+          <w:lang w:val="en-US"/>
+        </w:rPr>
+        <w:t xml:space="preserve"> his utility is </w:t>
+      </w:r>
+      <w:r>
+        <w:rPr>
+          <w:rtl w:val="0"/>
+          <w:lang w:val="en-US"/>
+        </w:rPr>
+        <w:t xml:space="preserve">a positive constant </w:t>
+      </w:r>
+      <w:r>
+        <w:rPr>
+          <w:rtl w:val="0"/>
+          <w:lang w:val="en-US"/>
+        </w:rPr>
+        <w:t>plus some random factor</w:t>
+      </w:r>
+      <w:r>
+        <w:rPr>
+          <w:rtl w:val="0"/>
+          <w:lang w:val="en-US"/>
+        </w:rPr>
+        <w:t>:</w:t>
       </w:r>
     </w:p>
     <w:p>
@@ -192,42 +212,35 @@
           <w:rtl w:val="0"/>
           <w:lang w:val="en-US"/>
         </w:rPr>
-        <w:t xml:space="preserve">Yet </w:t>
-      </w:r>
-      <w:r>
-        <w:rPr>
-          <w:rtl w:val="0"/>
-          <w:lang w:val="en-US"/>
-        </w:rPr>
-        <w:t>the consumer</w:t>
-      </w:r>
-      <w:r>
-        <w:rPr>
-          <w:rtl w:val="0"/>
-          <w:lang w:val="en-US"/>
-        </w:rPr>
-        <w:t xml:space="preserve"> also gains something from having the big-box store present too</w:t>
-      </w:r>
-      <w:r>
-        <w:rPr>
-          <w:rtl w:val="0"/>
-          <w:lang w:val="en-US"/>
-        </w:rPr>
-        <w:t xml:space="preserve">, yet not as much. </w:t>
-      </w:r>
-      <w:r>
-        <w:rPr>
-          <w:rtl w:val="0"/>
-          <w:lang w:val="en-US"/>
-        </w:rPr>
-        <w:t>Therefore he only gains</w:t>
-      </w:r>
-      <w:r>
-        <w:rPr>
-          <w:rtl w:val="0"/>
-          <w:lang w:val="en-US"/>
-        </w:rPr>
-        <w:t xml:space="preserve"> </w:t>
+        <w:t xml:space="preserve">The big-box store gives the consumer some utility as well. It does not have the utility of being the preferred place to shop. </w:t>
+      </w:r>
+      <w:r>
+        <w:rPr>
+          <w:rtl w:val="0"/>
+          <w:lang w:val="en-US"/>
+        </w:rPr>
+        <w:t>Therefore</w:t>
+      </w:r>
+      <w:r>
+        <w:rPr>
+          <w:rtl w:val="0"/>
+          <w:lang w:val="en-US"/>
+        </w:rPr>
+        <w:t xml:space="preserve"> the store</w:t>
+      </w:r>
+      <w:r>
+        <w:rPr>
+          <w:rtl w:val="0"/>
+          <w:lang w:val="en-US"/>
+        </w:rPr>
+        <w:t xml:space="preserve"> only </w:t>
+      </w:r>
+      <w:r>
+        <w:rPr>
+          <w:rtl w:val="0"/>
+          <w:lang w:val="en-US"/>
+        </w:rPr>
+        <w:t xml:space="preserve">gives </w:t>
       </w:r>
       <w:r>
         <w:rPr>
@@ -345,14 +358,14 @@
           <w:rtl w:val="0"/>
           <w:lang w:val="en-US"/>
         </w:rPr>
-        <w:t xml:space="preserve"> </w:t>
-      </w:r>
-      <w:r>
-        <w:rPr>
-          <w:rtl w:val="0"/>
-          <w:lang w:val="en-US"/>
-        </w:rPr>
-        <w:t xml:space="preserve">factors. To rephrase our thesis: consumers have the most </w:t>
+        <w:t xml:space="preserve"> utility given for each consumer</w:t>
+      </w:r>
+      <w:r>
+        <w:rPr>
+          <w:rtl w:val="0"/>
+          <w:lang w:val="en-US"/>
+        </w:rPr>
+        <w:t xml:space="preserve">. To rephrase our thesis: consumers have the most </w:t>
       </w:r>
       <w:r>
         <w:rPr>
@@ -580,6 +593,20 @@
           <w:lang w:val="en-US"/>
         </w:rPr>
         <w:t>respectively.</w:t>
+      </w:r>
+      <w:r>
+        <w:rPr>
+          <w:rtl w:val="0"/>
+          <w:lang w:val="en-US"/>
+        </w:rPr>
+        <w:t xml:space="preserve"> All other variables beside preference are held constant.</w:t>
+      </w:r>
+      <w:r>
+        <w:rPr>
+          <w:rFonts w:ascii="Times New Roman" w:cs="Times New Roman" w:hAnsi="Times New Roman" w:eastAsia="Times New Roman"/>
+          <w:vertAlign w:val="superscript"/>
+        </w:rPr>
+        <w:footnoteReference w:id="2"/>
       </w:r>
       <w:r>
         <w:rPr>
@@ -2179,7 +2206,7 @@
           <w:vertAlign w:val="superscript"/>
           <w:rtl w:val="0"/>
         </w:rPr>
-        <w:footnoteReference w:id="2"/>
+        <w:footnoteReference w:id="3"/>
       </w:r>
     </w:p>
     <w:p>
@@ -3101,7 +3128,7 @@
           <w:rFonts w:ascii="Times New Roman" w:cs="Times New Roman" w:hAnsi="Times New Roman" w:eastAsia="Times New Roman"/>
           <w:vertAlign w:val="superscript"/>
         </w:rPr>
-        <w:footnoteReference w:id="3"/>
+        <w:footnoteReference w:id="4"/>
       </w:r>
       <w:r>
         <w:rPr>
@@ -5385,141 +5412,6 @@
         </w:rPr>
         <w:t>.</w:t>
       </w:r>
-    </w:p>
-    <w:p>
-      <w:pPr>
-        <w:pStyle w:val="Body"/>
-        <w:rPr>
-          <w:b w:val="1"/>
-          <w:bCs w:val="1"/>
-        </w:rPr>
-      </w:pPr>
-    </w:p>
-    <w:p>
-      <w:pPr>
-        <w:pStyle w:val="Body"/>
-        <w:rPr>
-          <w:b w:val="1"/>
-          <w:bCs w:val="1"/>
-        </w:rPr>
-      </w:pPr>
-    </w:p>
-    <w:p>
-      <w:pPr>
-        <w:pStyle w:val="Body"/>
-        <w:rPr>
-          <w:b w:val="1"/>
-          <w:bCs w:val="1"/>
-        </w:rPr>
-      </w:pPr>
-    </w:p>
-    <w:p>
-      <w:pPr>
-        <w:pStyle w:val="Body"/>
-        <w:rPr>
-          <w:b w:val="1"/>
-          <w:bCs w:val="1"/>
-        </w:rPr>
-      </w:pPr>
-    </w:p>
-    <w:p>
-      <w:pPr>
-        <w:pStyle w:val="Body"/>
-        <w:rPr>
-          <w:b w:val="1"/>
-          <w:bCs w:val="1"/>
-        </w:rPr>
-      </w:pPr>
-    </w:p>
-    <w:p>
-      <w:pPr>
-        <w:pStyle w:val="Body"/>
-        <w:rPr>
-          <w:b w:val="1"/>
-          <w:bCs w:val="1"/>
-        </w:rPr>
-      </w:pPr>
-    </w:p>
-    <w:p>
-      <w:pPr>
-        <w:pStyle w:val="Body"/>
-        <w:rPr>
-          <w:b w:val="1"/>
-          <w:bCs w:val="1"/>
-        </w:rPr>
-      </w:pPr>
-    </w:p>
-    <w:p>
-      <w:pPr>
-        <w:pStyle w:val="Body"/>
-        <w:rPr>
-          <w:b w:val="1"/>
-          <w:bCs w:val="1"/>
-        </w:rPr>
-      </w:pPr>
-    </w:p>
-    <w:p>
-      <w:pPr>
-        <w:pStyle w:val="Body"/>
-        <w:rPr>
-          <w:b w:val="1"/>
-          <w:bCs w:val="1"/>
-        </w:rPr>
-      </w:pPr>
-    </w:p>
-    <w:p>
-      <w:pPr>
-        <w:pStyle w:val="Body"/>
-        <w:rPr>
-          <w:b w:val="1"/>
-          <w:bCs w:val="1"/>
-        </w:rPr>
-      </w:pPr>
-    </w:p>
-    <w:p>
-      <w:pPr>
-        <w:pStyle w:val="Body"/>
-        <w:rPr>
-          <w:b w:val="1"/>
-          <w:bCs w:val="1"/>
-        </w:rPr>
-      </w:pPr>
-    </w:p>
-    <w:p>
-      <w:pPr>
-        <w:pStyle w:val="Body"/>
-        <w:rPr>
-          <w:b w:val="1"/>
-          <w:bCs w:val="1"/>
-        </w:rPr>
-      </w:pPr>
-    </w:p>
-    <w:p>
-      <w:pPr>
-        <w:pStyle w:val="Body"/>
-        <w:rPr>
-          <w:b w:val="1"/>
-          <w:bCs w:val="1"/>
-        </w:rPr>
-      </w:pPr>
-    </w:p>
-    <w:p>
-      <w:pPr>
-        <w:pStyle w:val="Body"/>
-        <w:rPr>
-          <w:b w:val="1"/>
-          <w:bCs w:val="1"/>
-        </w:rPr>
-      </w:pPr>
-    </w:p>
-    <w:p>
-      <w:pPr>
-        <w:pStyle w:val="Body"/>
-        <w:rPr>
-          <w:b w:val="1"/>
-          <w:bCs w:val="1"/>
-        </w:rPr>
-      </w:pPr>
     </w:p>
     <w:p>
       <w:pPr>
@@ -5812,26 +5704,53 @@
           <w:rtl w:val="0"/>
           <w:lang w:val="en-US"/>
         </w:rPr>
-        <w:t>More specifically c = (0.5) * p</w:t>
-      </w:r>
-      <w:r>
-        <w:rPr>
-          <w:vertAlign w:val="subscript"/>
-          <w:rtl w:val="0"/>
-          <w:lang w:val="en-US"/>
-        </w:rPr>
-        <w:t>M</w:t>
-      </w:r>
-      <w:r>
-        <w:rPr>
-          <w:rtl w:val="0"/>
-          <w:lang w:val="en-US"/>
-        </w:rPr>
-        <w:t xml:space="preserve"> + 0.5</w:t>
+        <w:t>There are 26 consumers, 5 mom-and-pop stores, each of which have an initial endowment of $30, gain $2 per purchase, and loose $10 per step. The big-box appears on period 20. It has an initial endowment 1000 times that of the big-box-store, and it pays five times the rent.</w:t>
       </w:r>
     </w:p>
   </w:footnote>
   <w:footnote w:id="3">
+    <w:p>
+      <w:pPr>
+        <w:pStyle w:val="Footnote"/>
+        <w:jc w:val="left"/>
+      </w:pPr>
+      <w:r>
+        <w:rPr>
+          <w:vertAlign w:val="superscript"/>
+        </w:rPr>
+        <w:footnoteRef/>
+      </w:r>
+      <w:r>
+        <w:rPr>
+          <w:rtl w:val="0"/>
+        </w:rPr>
+        <w:t xml:space="preserve"> </w:t>
+      </w:r>
+      <w:r>
+        <w:rPr>
+          <w:rtl w:val="0"/>
+          <w:lang w:val="en-US"/>
+        </w:rPr>
+        <w:t>More specifically c = (0.5) * p</w:t>
+      </w:r>
+      <w:r>
+        <w:rPr>
+          <w:vertAlign w:val="subscript"/>
+          <w:rtl w:val="0"/>
+          <w:lang w:val="en-US"/>
+        </w:rPr>
+        <w:t>M</w:t>
+      </w:r>
+      <w:r>
+        <w:rPr>
+          <w:rtl w:val="0"/>
+          <w:lang w:val="en-US"/>
+        </w:rPr>
+        <w:t xml:space="preserve"> + 0.5</w:t>
+      </w:r>
+    </w:p>
+  </w:footnote>
+  <w:footnote w:id="4">
     <w:p>
       <w:pPr>
         <w:pStyle w:val="Footnote"/>

</xml_diff>

<commit_message>
Changed Utility equation. Removed Gene's comments.
</commit_message>
<xml_diff>
--- a/bigbox/Big_Box_Math.docx
+++ b/bigbox/Big_Box_Math.docx
@@ -4,7 +4,7 @@
   <w:body>
     <w:p>
       <w:pPr>
-        <w:pStyle w:val="Body"/>
+        <w:pStyle w:val="Body A"/>
         <w:rPr>
           <w:b w:val="1"/>
           <w:bCs w:val="1"/>
@@ -12,6 +12,7 @@
       </w:pPr>
       <w:r>
         <w:rPr>
+          <w:rFonts w:ascii="Helvetica" w:cs="Arial Unicode MS" w:hAnsi="Arial Unicode MS" w:eastAsia="Arial Unicode MS"/>
           <w:b w:val="1"/>
           <w:bCs w:val="1"/>
           <w:rtl w:val="0"/>
@@ -22,7 +23,7 @@
     </w:p>
     <w:p>
       <w:pPr>
-        <w:pStyle w:val="Body"/>
+        <w:pStyle w:val="Body A"/>
         <w:rPr>
           <w:b w:val="1"/>
           <w:bCs w:val="1"/>
@@ -33,116 +34,40 @@
       <w:pPr>
         <w:pStyle w:val="FirstSectionPar"/>
         <w:ind w:firstLine="0"/>
-      </w:pPr>
-      <w:r>
-        <w:rPr>
-          <w:rtl w:val="0"/>
-          <w:lang w:val="en-US"/>
-        </w:rPr>
-        <w:t xml:space="preserve">We model </w:t>
-      </w:r>
-      <w:r>
-        <w:rPr>
-          <w:rtl w:val="0"/>
-          <w:lang w:val="en-US"/>
-        </w:rPr>
-        <w:t>utility</w:t>
-      </w:r>
-      <w:r>
-        <w:rPr>
-          <w:rtl w:val="0"/>
-          <w:lang w:val="en-US"/>
-        </w:rPr>
-        <w:t xml:space="preserve"> in the following way. Above all </w:t>
-      </w:r>
-      <w:r>
-        <w:rPr>
-          <w:rtl w:val="0"/>
-          <w:lang w:val="en-US"/>
-        </w:rPr>
-        <w:t xml:space="preserve">the consumer </w:t>
-      </w:r>
-      <w:r>
-        <w:rPr>
-          <w:rtl w:val="0"/>
-          <w:lang w:val="en-US"/>
-        </w:rPr>
-        <w:t xml:space="preserve">prefers mom-and-pop stores. </w:t>
-      </w:r>
-      <w:r>
-        <w:rPr>
-          <w:rtl w:val="0"/>
-          <w:lang w:val="en-US"/>
-        </w:rPr>
-        <w:t>T</w:t>
-      </w:r>
-      <w:r>
-        <w:rPr>
-          <w:rtl w:val="0"/>
-          <w:lang w:val="en-US"/>
-        </w:rPr>
-        <w:t>o account for</w:t>
-      </w:r>
-      <w:r>
-        <w:rPr>
-          <w:rtl w:val="0"/>
-          <w:lang w:val="en-US"/>
-        </w:rPr>
-        <w:t xml:space="preserve"> both his preference and the variability in the market,</w:t>
-      </w:r>
-      <w:r>
-        <w:rPr>
-          <w:rtl w:val="0"/>
-          <w:lang w:val="en-US"/>
-        </w:rPr>
-        <w:t xml:space="preserve"> his utility is </w:t>
-      </w:r>
-      <w:r>
-        <w:rPr>
-          <w:rtl w:val="0"/>
-          <w:lang w:val="en-US"/>
-        </w:rPr>
-        <w:t xml:space="preserve">a positive constant </w:t>
-      </w:r>
-      <w:r>
-        <w:rPr>
-          <w:rtl w:val="0"/>
-          <w:lang w:val="en-US"/>
-        </w:rPr>
-        <w:t>plus some random factor</w:t>
-      </w:r>
-      <w:r>
-        <w:rPr>
-          <w:rtl w:val="0"/>
-          <w:lang w:val="en-US"/>
-        </w:rPr>
-        <w:t>:</w:t>
-      </w:r>
-    </w:p>
-    <w:p>
-      <w:pPr>
-        <w:pStyle w:val="Body"/>
-        <w:bidi w:val="0"/>
+        <w:rPr>
+          <w:rtl w:val="0"/>
+        </w:rPr>
+      </w:pPr>
+      <w:r>
+        <w:rPr>
+          <w:rtl w:val="0"/>
+          <w:lang w:val="en-US"/>
+        </w:rPr>
+        <w:t>Our model assumes that consumers have some general amount of utility by which they favor mom-and-pop stores, although moment-to-moment changes in preferences might override this. To account for both this preference and variability, the utility gained from shopping at a mom-and-pop is a positive constant plus some random factor:</w:t>
+      </w:r>
+    </w:p>
+    <w:p>
+      <w:pPr>
+        <w:pStyle w:val="Body A"/>
+        <w:rPr>
+          <w:rtl w:val="0"/>
+        </w:rPr>
       </w:pPr>
     </w:p>
     <w:p>
       <w:pPr>
         <w:pStyle w:val="FirstSectionPar"/>
         <w:ind w:firstLine="0"/>
-      </w:pPr>
-      <w:r>
-        <w:rPr>
-          <w:rtl w:val="0"/>
-          <w:lang w:val="en-US"/>
-        </w:rPr>
-        <w:t>U = (</w:t>
-      </w:r>
-      <w:r>
-        <w:rPr>
-          <w:rtl w:val="0"/>
-          <w:lang w:val="en-US"/>
-        </w:rPr>
-        <w:t>p</w:t>
+        <w:rPr>
+          <w:rtl w:val="0"/>
+        </w:rPr>
+      </w:pPr>
+      <w:r>
+        <w:rPr>
+          <w:rtl w:val="0"/>
+          <w:lang w:val="en-US"/>
+        </w:rPr>
+        <w:t>U = (p</w:t>
       </w:r>
       <w:r>
         <w:rPr>
@@ -157,14 +82,7 @@
           <w:rtl w:val="0"/>
           <w:lang w:val="en-US"/>
         </w:rPr>
-        <w:t xml:space="preserve"> + </w:t>
-      </w:r>
-      <w:r>
-        <w:rPr>
-          <w:rtl w:val="0"/>
-          <w:lang w:val="en-US"/>
-        </w:rPr>
-        <w:t>r</w:t>
+        <w:t xml:space="preserve"> + r</w:t>
       </w:r>
       <w:r>
         <w:rPr>
@@ -176,10 +94,26 @@
       </w:r>
       <w:r>
         <w:rPr>
-          <w:rtl w:val="0"/>
-          <w:lang w:val="en-US"/>
-        </w:rPr>
-        <w:t>(0,1]</w:t>
+          <w:sz w:val="22"/>
+          <w:szCs w:val="22"/>
+          <w:rtl w:val="0"/>
+          <w:lang w:val="en-US"/>
+        </w:rPr>
+        <w:t>[</w:t>
+      </w:r>
+      <w:r>
+        <w:rPr>
+          <w:rtl w:val="0"/>
+          <w:lang w:val="en-US"/>
+        </w:rPr>
+        <w:t>0,1</w:t>
+      </w:r>
+      <w:r>
+        <w:rPr>
+          <w:rtl w:val="0"/>
+          <w:lang w:val="en-US"/>
+        </w:rPr>
+        <w:t>)</w:t>
       </w:r>
       <w:r>
         <w:rPr>
@@ -192,6 +126,7 @@
         <w:rPr>
           <w:rFonts w:ascii="Times New Roman" w:cs="Times New Roman" w:hAnsi="Times New Roman" w:eastAsia="Times New Roman"/>
           <w:vertAlign w:val="superscript"/>
+          <w:rtl w:val="0"/>
         </w:rPr>
         <w:footnoteReference w:id="1"/>
       </w:r>
@@ -200,73 +135,79 @@
       <w:pPr>
         <w:pStyle w:val="FirstSectionPar"/>
         <w:ind w:firstLine="0"/>
+        <w:rPr>
+          <w:rtl w:val="0"/>
+        </w:rPr>
       </w:pPr>
     </w:p>
     <w:p>
       <w:pPr>
         <w:pStyle w:val="FirstSectionPar"/>
         <w:ind w:firstLine="0"/>
-      </w:pPr>
-      <w:r>
-        <w:rPr>
-          <w:rtl w:val="0"/>
-          <w:lang w:val="en-US"/>
-        </w:rPr>
-        <w:t xml:space="preserve">The big-box store gives the consumer some utility as well. It does not have the utility of being the preferred place to shop. </w:t>
-      </w:r>
-      <w:r>
-        <w:rPr>
-          <w:rtl w:val="0"/>
-          <w:lang w:val="en-US"/>
-        </w:rPr>
-        <w:t>Therefore</w:t>
-      </w:r>
-      <w:r>
-        <w:rPr>
-          <w:rtl w:val="0"/>
-          <w:lang w:val="en-US"/>
-        </w:rPr>
-        <w:t xml:space="preserve"> the store</w:t>
-      </w:r>
-      <w:r>
-        <w:rPr>
-          <w:rtl w:val="0"/>
-          <w:lang w:val="en-US"/>
-        </w:rPr>
-        <w:t xml:space="preserve"> only </w:t>
-      </w:r>
-      <w:r>
-        <w:rPr>
-          <w:rtl w:val="0"/>
-          <w:lang w:val="en-US"/>
-        </w:rPr>
-        <w:t xml:space="preserve">gives </w:t>
-      </w:r>
-      <w:r>
-        <w:rPr>
-          <w:rtl w:val="0"/>
-          <w:lang w:val="en-US"/>
-        </w:rPr>
-        <w:t>something of the random variation of the market:</w:t>
+        <w:rPr>
+          <w:rtl w:val="0"/>
+        </w:rPr>
+      </w:pPr>
+      <w:r>
+        <w:rPr>
+          <w:rtl w:val="0"/>
+          <w:lang w:val="en-US"/>
+        </w:rPr>
+        <w:t>Consumers gain utility from shopping at the big-box store as well. Thus, the consumer</w:t>
+      </w:r>
+      <w:r>
+        <w:rPr>
+          <w:rFonts w:hAnsi="Baskerville" w:hint="default"/>
+          <w:rtl w:val="0"/>
+          <w:lang w:val="en-US"/>
+        </w:rPr>
+        <w:t>’</w:t>
+      </w:r>
+      <w:r>
+        <w:rPr>
+          <w:rtl w:val="0"/>
+          <w:lang w:val="en-US"/>
+        </w:rPr>
+        <w:t>s overall utility gain is:</w:t>
       </w:r>
     </w:p>
     <w:p>
       <w:pPr>
         <w:pStyle w:val="FirstSectionPar"/>
         <w:ind w:firstLine="0"/>
+        <w:rPr>
+          <w:rtl w:val="0"/>
+        </w:rPr>
       </w:pPr>
     </w:p>
     <w:p>
       <w:pPr>
         <w:pStyle w:val="FirstSectionPar"/>
         <w:ind w:firstLine="0"/>
-      </w:pPr>
-      <w:r>
-        <w:rPr>
-          <w:rtl w:val="0"/>
-          <w:lang w:val="en-US"/>
-        </w:rPr>
-        <w:t>U = (p</w:t>
+        <w:rPr>
+          <w:rtl w:val="0"/>
+        </w:rPr>
+      </w:pPr>
+      <w:r>
+        <w:rPr>
+          <w:rtl w:val="0"/>
+          <w:lang w:val="en-US"/>
+        </w:rPr>
+        <w:t xml:space="preserve">U = </w:t>
+      </w:r>
+      <w:r>
+        <w:rPr>
+          <w:rtl w:val="0"/>
+          <w:lang w:val="en-US"/>
+        </w:rPr>
+        <w:t>max{</w:t>
+      </w:r>
+      <w:r>
+        <w:rPr>
+          <w:rtl w:val="0"/>
+          <w:lang w:val="en-US"/>
+        </w:rPr>
+        <w:t>(p</w:t>
       </w:r>
       <w:r>
         <w:rPr>
@@ -281,14 +222,7 @@
           <w:rtl w:val="0"/>
           <w:lang w:val="en-US"/>
         </w:rPr>
-        <w:t xml:space="preserve"> + </w:t>
-      </w:r>
-      <w:r>
-        <w:rPr>
-          <w:rtl w:val="0"/>
-          <w:lang w:val="en-US"/>
-        </w:rPr>
-        <w:t>r</w:t>
+        <w:t xml:space="preserve"> + r</w:t>
       </w:r>
       <w:r>
         <w:rPr>
@@ -300,24 +234,47 @@
       </w:r>
       <w:r>
         <w:rPr>
-          <w:rtl w:val="0"/>
-          <w:lang w:val="en-US"/>
-        </w:rPr>
-        <w:t>(0,1]</w:t>
-      </w:r>
-      <w:r>
-        <w:rPr>
-          <w:rtl w:val="0"/>
-          <w:lang w:val="en-US"/>
-        </w:rPr>
-        <w:t xml:space="preserve">) + </w:t>
-      </w:r>
-      <w:r>
-        <w:rPr>
-          <w:rtl w:val="0"/>
-          <w:lang w:val="en-US"/>
-        </w:rPr>
-        <w:t>r</w:t>
+          <w:sz w:val="22"/>
+          <w:szCs w:val="22"/>
+          <w:rtl w:val="0"/>
+          <w:lang w:val="en-US"/>
+        </w:rPr>
+        <w:t>[</w:t>
+      </w:r>
+      <w:r>
+        <w:rPr>
+          <w:rtl w:val="0"/>
+          <w:lang w:val="en-US"/>
+        </w:rPr>
+        <w:t>0,1</w:t>
+      </w:r>
+      <w:r>
+        <w:rPr>
+          <w:rtl w:val="0"/>
+          <w:lang w:val="en-US"/>
+        </w:rPr>
+        <w:t>)</w:t>
+      </w:r>
+      <w:r>
+        <w:rPr>
+          <w:rtl w:val="0"/>
+          <w:lang w:val="en-US"/>
+        </w:rPr>
+        <w:t>)</w:t>
+      </w:r>
+      <w:r>
+        <w:rPr>
+          <w:rtl w:val="0"/>
+          <w:lang w:val="en-US"/>
+        </w:rPr>
+        <w:t>,</w:t>
+      </w:r>
+      <w:r>
+        <w:rPr>
+          <w:rtl w:val="0"/>
+          <w:lang w:val="en-US"/>
+        </w:rPr>
+        <w:t xml:space="preserve"> r</w:t>
       </w:r>
       <w:r>
         <w:rPr>
@@ -329,57 +286,119 @@
       </w:r>
       <w:r>
         <w:rPr>
-          <w:rtl w:val="0"/>
-          <w:lang w:val="en-US"/>
-        </w:rPr>
-        <w:t>(0,1]</w:t>
+          <w:sz w:val="22"/>
+          <w:szCs w:val="22"/>
+          <w:rtl w:val="0"/>
+          <w:lang w:val="en-US"/>
+        </w:rPr>
+        <w:t>[</w:t>
+      </w:r>
+      <w:r>
+        <w:rPr>
+          <w:rtl w:val="0"/>
+          <w:lang w:val="en-US"/>
+        </w:rPr>
+        <w:t>0,1</w:t>
+      </w:r>
+      <w:r>
+        <w:rPr>
+          <w:rtl w:val="0"/>
+          <w:lang w:val="en-US"/>
+        </w:rPr>
+        <w:t>)</w:t>
+      </w:r>
+      <w:r>
+        <w:rPr>
+          <w:rtl w:val="0"/>
+          <w:lang w:val="en-US"/>
+        </w:rPr>
+        <w:t>}</w:t>
       </w:r>
     </w:p>
     <w:p>
       <w:pPr>
         <w:pStyle w:val="FirstSectionPar"/>
         <w:ind w:firstLine="0"/>
+        <w:rPr>
+          <w:rtl w:val="0"/>
+        </w:rPr>
       </w:pPr>
     </w:p>
     <w:p>
       <w:pPr>
         <w:pStyle w:val="FirstSectionPar"/>
         <w:ind w:firstLine="0"/>
-      </w:pPr>
-      <w:r>
-        <w:rPr>
-          <w:rtl w:val="0"/>
-          <w:lang w:val="en-US"/>
-        </w:rPr>
-        <w:t>The overall utility in the market is expressed as the sum of these</w:t>
-      </w:r>
-      <w:r>
-        <w:rPr>
-          <w:rtl w:val="0"/>
-          <w:lang w:val="en-US"/>
-        </w:rPr>
-        <w:t xml:space="preserve"> utility given for each consumer</w:t>
-      </w:r>
-      <w:r>
-        <w:rPr>
-          <w:rtl w:val="0"/>
-          <w:lang w:val="en-US"/>
-        </w:rPr>
-        <w:t xml:space="preserve">. To rephrase our thesis: consumers have the most </w:t>
-      </w:r>
-      <w:r>
-        <w:rPr>
-          <w:rtl w:val="0"/>
-          <w:lang w:val="en-US"/>
-        </w:rPr>
-        <w:t>utility</w:t>
-      </w:r>
-      <w:r>
-        <w:rPr>
-          <w:rtl w:val="0"/>
-          <w:lang w:val="en-US"/>
-        </w:rPr>
-        <w:t xml:space="preserve"> when</w:t>
+        <w:rPr>
+          <w:rtl w:val="0"/>
+        </w:rPr>
+      </w:pPr>
+      <w:r>
+        <w:rPr>
+          <w:rtl w:val="0"/>
+          <w:lang w:val="en-US"/>
+        </w:rPr>
+        <w:t>The overall utility in the market is expressed as the sum of the</w:t>
+      </w:r>
+      <w:r>
+        <w:rPr>
+          <w:rtl w:val="0"/>
+          <w:lang w:val="en-US"/>
+        </w:rPr>
+        <w:t>se</w:t>
+      </w:r>
+      <w:r>
+        <w:rPr>
+          <w:rtl w:val="0"/>
+          <w:lang w:val="en-US"/>
+        </w:rPr>
+        <w:t xml:space="preserve"> utilit</w:t>
+      </w:r>
+      <w:r>
+        <w:rPr>
+          <w:rtl w:val="0"/>
+          <w:lang w:val="en-US"/>
+        </w:rPr>
+        <w:t>ies over the population:</w:t>
+      </w:r>
+    </w:p>
+    <w:p>
+      <w:pPr>
+        <w:pStyle w:val="FirstSectionPar"/>
+        <w:ind w:firstLine="0"/>
+        <w:rPr>
+          <w:rtl w:val="0"/>
+        </w:rPr>
+      </w:pPr>
+      <w:r>
+        <w:rPr>
+          <w:rFonts w:hAnsi="Baskerville" w:hint="default"/>
+          <w:rtl w:val="0"/>
+          <w:lang w:val="en-US"/>
+        </w:rPr>
+        <w:t xml:space="preserve"> Σ</w:t>
+      </w:r>
+      <w:r>
+        <w:rPr>
+          <w:vertAlign w:val="subscript"/>
+          <w:rtl w:val="0"/>
+          <w:lang w:val="en-US"/>
+        </w:rPr>
+        <w:t>i</w:t>
+      </w:r>
+      <w:r>
+        <w:rPr>
+          <w:rtl w:val="0"/>
+          <w:lang w:val="en-US"/>
+        </w:rPr>
+        <w:t xml:space="preserve"> U</w:t>
+      </w:r>
+      <w:r>
+        <w:rPr>
+          <w:vertAlign w:val="subscript"/>
+          <w:rtl w:val="0"/>
+          <w:lang w:val="en-US"/>
+        </w:rPr>
+        <w:t>i</w:t>
       </w:r>
       <w:r>
         <w:rPr>
@@ -388,75 +407,21 @@
         </w:rPr>
         <w:t xml:space="preserve"> </w:t>
       </w:r>
-      <w:r>
-        <w:rPr>
-          <w:rtl w:val="0"/>
-          <w:lang w:val="en-US"/>
-        </w:rPr>
-        <w:t>both mom-and-pops and big-boxes are around, they have the second</w:t>
-      </w:r>
-      <w:r>
-        <w:rPr>
-          <w:rtl w:val="0"/>
-          <w:lang w:val="en-US"/>
-        </w:rPr>
-        <w:t xml:space="preserve"> </w:t>
-      </w:r>
-      <w:r>
-        <w:rPr>
-          <w:rtl w:val="0"/>
-          <w:lang w:val="en-US"/>
-        </w:rPr>
-        <w:t>greatest utility when they have only mom-and-pops, and the least</w:t>
-      </w:r>
-      <w:r>
-        <w:rPr>
-          <w:rtl w:val="0"/>
-          <w:lang w:val="en-US"/>
-        </w:rPr>
-        <w:t xml:space="preserve"> utility</w:t>
-      </w:r>
-      <w:r>
-        <w:rPr>
-          <w:rtl w:val="0"/>
-          <w:lang w:val="en-US"/>
-        </w:rPr>
-        <w:t xml:space="preserve"> when they have only big-boxes. It turn out that even in cases</w:t>
-      </w:r>
-      <w:r>
-        <w:rPr>
-          <w:rtl w:val="0"/>
-          <w:lang w:val="en-US"/>
-        </w:rPr>
-        <w:t xml:space="preserve"> </w:t>
-      </w:r>
-      <w:r>
-        <w:rPr>
-          <w:rtl w:val="0"/>
-          <w:lang w:val="en-US"/>
-        </w:rPr>
-        <w:t>of high preference for mom-and-pop store</w:t>
-      </w:r>
-      <w:r>
-        <w:rPr>
-          <w:rtl w:val="0"/>
-          <w:lang w:val="en-US"/>
-        </w:rPr>
-        <w:t xml:space="preserve">, the </w:t>
-      </w:r>
-      <w:r>
-        <w:rPr>
-          <w:rtl w:val="0"/>
-          <w:lang w:val="en-US"/>
-        </w:rPr>
-        <w:t>consumer</w:t>
-      </w:r>
-      <w:r>
-        <w:rPr>
-          <w:rtl w:val="0"/>
-          <w:lang w:val="en-US"/>
-        </w:rPr>
-        <w:t>s</w:t>
+    </w:p>
+    <w:p>
+      <w:pPr>
+        <w:pStyle w:val="FirstSectionPar"/>
+        <w:ind w:firstLine="0"/>
+        <w:rPr>
+          <w:rtl w:val="0"/>
+        </w:rPr>
+      </w:pPr>
+      <w:r>
+        <w:rPr>
+          <w:rtl w:val="0"/>
+          <w:lang w:val="en-US"/>
+        </w:rPr>
+        <w:t>To rephrase our assumptions: consumers gain the most utility when both mom-and-pops and big-boxes are around, they do second best when they have available only mom-and-pops, and worst when they have only big-boxes. But it turns out that even in cases of high preference for mom-and-pop store, the consumers</w:t>
       </w:r>
       <w:r>
         <w:rPr>
@@ -471,19 +436,12 @@
           <w:rtl w:val="0"/>
           <w:lang w:val="en-US"/>
         </w:rPr>
-        <w:t>least preferred outcome results</w:t>
-      </w:r>
-      <w:r>
-        <w:rPr>
-          <w:rtl w:val="0"/>
-          <w:lang w:val="en-US"/>
-        </w:rPr>
-        <w:t>.</w:t>
-      </w:r>
-    </w:p>
-    <w:p>
-      <w:pPr>
-        <w:pStyle w:val="Body"/>
+        <w:t>least preferred outcome can arise.</w:t>
+      </w:r>
+    </w:p>
+    <w:p>
+      <w:pPr>
+        <w:pStyle w:val="Body A"/>
         <w:rPr>
           <w:b w:val="1"/>
           <w:bCs w:val="1"/>
@@ -492,7 +450,7 @@
     </w:p>
     <w:p>
       <w:pPr>
-        <w:pStyle w:val="Body"/>
+        <w:pStyle w:val="Body A"/>
         <w:rPr>
           <w:b w:val="1"/>
           <w:bCs w:val="1"/>
@@ -500,6 +458,7 @@
       </w:pPr>
       <w:r>
         <w:rPr>
+          <w:rFonts w:ascii="Helvetica" w:cs="Arial Unicode MS" w:hAnsi="Arial Unicode MS" w:eastAsia="Arial Unicode MS"/>
           <w:b w:val="1"/>
           <w:bCs w:val="1"/>
           <w:rtl w:val="0"/>
@@ -510,7 +469,7 @@
     </w:p>
     <w:p>
       <w:pPr>
-        <w:pStyle w:val="Body"/>
+        <w:pStyle w:val="Body A"/>
         <w:rPr>
           <w:b w:val="1"/>
           <w:bCs w:val="1"/>
@@ -519,7 +478,7 @@
     </w:p>
     <w:p>
       <w:pPr>
-        <w:pStyle w:val="Body"/>
+        <w:pStyle w:val="Body A"/>
         <w:rPr>
           <w:b w:val="1"/>
           <w:bCs w:val="1"/>
@@ -527,84 +486,74 @@
       </w:pPr>
       <w:r>
         <w:rPr>
+          <w:rFonts w:ascii="Helvetica" w:cs="Arial Unicode MS" w:hAnsi="Arial Unicode MS" w:eastAsia="Arial Unicode MS"/>
           <w:b w:val="1"/>
           <w:bCs w:val="1"/>
           <w:rtl w:val="0"/>
+          <w:lang w:val="en-US"/>
         </w:rPr>
         <w:t>Runs</w:t>
       </w:r>
     </w:p>
     <w:p>
       <w:pPr>
-        <w:pStyle w:val="Body"/>
-        <w:bidi w:val="0"/>
+        <w:pStyle w:val="Body A"/>
+        <w:rPr>
+          <w:b w:val="1"/>
+          <w:bCs w:val="1"/>
+        </w:rPr>
       </w:pPr>
     </w:p>
     <w:p>
       <w:pPr>
         <w:pStyle w:val="FirstSectionPar"/>
         <w:ind w:firstLine="0"/>
-      </w:pPr>
-      <w:r>
-        <w:rPr>
-          <w:rtl w:val="0"/>
-          <w:lang w:val="en-US"/>
-        </w:rPr>
-        <w:t>The following</w:t>
-      </w:r>
-      <w:r>
-        <w:rPr>
-          <w:rtl w:val="0"/>
-          <w:lang w:val="en-US"/>
-        </w:rPr>
-        <w:t xml:space="preserve"> </w:t>
-      </w:r>
-      <w:r>
-        <w:rPr>
-          <w:rtl w:val="0"/>
-          <w:lang w:val="en-US"/>
-        </w:rPr>
-        <w:t>graphs represent the average run time of models where consumer</w:t>
-      </w:r>
-      <w:r>
-        <w:rPr>
-          <w:rtl w:val="0"/>
-          <w:lang w:val="en-US"/>
-        </w:rPr>
-        <w:t xml:space="preserve"> </w:t>
-      </w:r>
-      <w:r>
-        <w:rPr>
-          <w:rtl w:val="0"/>
-          <w:lang w:val="en-US"/>
-        </w:rPr>
-        <w:t>preference for mom-and-pops is 0.0, 0.2, 0.4, 0.6, and 0.8</w:t>
-      </w:r>
-      <w:r>
-        <w:rPr>
-          <w:rtl w:val="0"/>
-          <w:lang w:val="en-US"/>
-        </w:rPr>
-        <w:t xml:space="preserve"> </w:t>
-      </w:r>
-      <w:r>
-        <w:rPr>
-          <w:rtl w:val="0"/>
-          <w:lang w:val="en-US"/>
-        </w:rPr>
-        <w:t>respectively.</w:t>
-      </w:r>
-      <w:r>
-        <w:rPr>
-          <w:rtl w:val="0"/>
-          <w:lang w:val="en-US"/>
-        </w:rPr>
-        <w:t xml:space="preserve"> All other variables beside preference are held constant.</w:t>
+        <w:rPr>
+          <w:rtl w:val="0"/>
+        </w:rPr>
+      </w:pPr>
+      <w:r>
+        <w:rPr>
+          <w:rtl w:val="0"/>
+          <w:lang w:val="en-US"/>
+        </w:rPr>
+        <w:t xml:space="preserve">The following graphs represent the average run time of models where consumer </w:t>
+      </w:r>
+      <w:r>
+        <w:rPr>
+          <w:rFonts w:hAnsi="Baskerville" w:hint="default"/>
+          <w:rtl w:val="0"/>
+          <w:lang w:val="en-US"/>
+        </w:rPr>
+        <w:t>“</w:t>
+      </w:r>
+      <w:r>
+        <w:rPr>
+          <w:rtl w:val="0"/>
+          <w:lang w:val="en-US"/>
+        </w:rPr>
+        <w:t>added</w:t>
+      </w:r>
+      <w:r>
+        <w:rPr>
+          <w:rFonts w:hAnsi="Baskerville" w:hint="default"/>
+          <w:rtl w:val="0"/>
+          <w:lang w:val="en-US"/>
+        </w:rPr>
+        <w:t xml:space="preserve">” </w:t>
+      </w:r>
+      <w:r>
+        <w:rPr>
+          <w:rtl w:val="0"/>
+          <w:lang w:val="en-US"/>
+        </w:rPr>
+        <w:t>preference for mom-and-pops is 0.0, 0.2, 0.4, 0.6, and 0.8 respectively. All other variables beside preference are held constant.</w:t>
       </w:r>
       <w:r>
         <w:rPr>
           <w:rFonts w:ascii="Times New Roman" w:cs="Times New Roman" w:hAnsi="Times New Roman" w:eastAsia="Times New Roman"/>
           <w:vertAlign w:val="superscript"/>
+          <w:rtl w:val="0"/>
         </w:rPr>
         <w:footnoteReference w:id="2"/>
       </w:r>
@@ -613,61 +562,12 @@
           <w:rtl w:val="0"/>
           <w:lang w:val="en-US"/>
         </w:rPr>
-        <w:t xml:space="preserve"> For each preference level, w</w:t>
-      </w:r>
-      <w:r>
-        <w:rPr>
-          <w:rtl w:val="0"/>
-          <w:lang w:val="en-US"/>
-        </w:rPr>
-        <w:t>e ran seventy-five runs of seventy</w:t>
-      </w:r>
-      <w:r>
-        <w:rPr>
-          <w:rtl w:val="0"/>
-          <w:lang w:val="en-US"/>
-        </w:rPr>
-        <w:t>-</w:t>
-      </w:r>
-      <w:r>
-        <w:rPr>
-          <w:rtl w:val="0"/>
-          <w:lang w:val="en-US"/>
-        </w:rPr>
-        <w:t xml:space="preserve">five periods each. </w:t>
-      </w:r>
-      <w:r>
-        <w:rPr>
-          <w:rtl w:val="0"/>
-          <w:lang w:val="en-US"/>
-        </w:rPr>
-        <w:t xml:space="preserve"> </w:t>
-      </w:r>
-      <w:r>
-        <w:rPr>
-          <w:rtl w:val="0"/>
-          <w:lang w:val="en-US"/>
-        </w:rPr>
-        <w:t>Note that</w:t>
-      </w:r>
-      <w:r>
-        <w:rPr>
-          <w:rtl w:val="0"/>
-          <w:lang w:val="en-US"/>
-        </w:rPr>
-        <w:t xml:space="preserve"> in all experiments</w:t>
-      </w:r>
-      <w:r>
-        <w:rPr>
-          <w:rtl w:val="0"/>
-          <w:lang w:val="en-US"/>
-        </w:rPr>
-        <w:t xml:space="preserve"> the big-box store appears in period 20. </w:t>
-      </w:r>
-    </w:p>
-    <w:p>
-      <w:pPr>
-        <w:pStyle w:val="Body"/>
+        <w:t xml:space="preserve"> For each preference level, we ran seventy-five runs of seventy-five periods each.  Note that in all experiments the big-box store appears in period 20. </w:t>
+      </w:r>
+    </w:p>
+    <w:p>
+      <w:pPr>
+        <w:pStyle w:val="Body A"/>
         <w:rPr>
           <w:b w:val="1"/>
           <w:bCs w:val="1"/>
@@ -676,7 +576,7 @@
     </w:p>
     <w:p>
       <w:pPr>
-        <w:pStyle w:val="Body"/>
+        <w:pStyle w:val="Body A"/>
         <w:rPr>
           <w:b w:val="1"/>
           <w:bCs w:val="1"/>
@@ -684,6 +584,7 @@
       </w:pPr>
       <w:r>
         <w:rPr>
+          <w:rFonts w:ascii="Helvetica" w:cs="Arial Unicode MS" w:hAnsi="Arial Unicode MS" w:eastAsia="Arial Unicode MS"/>
           <w:b w:val="1"/>
           <w:bCs w:val="1"/>
           <w:rtl w:val="0"/>
@@ -697,7 +598,7 @@
     </w:p>
     <w:p>
       <w:pPr>
-        <w:pStyle w:val="Body"/>
+        <w:pStyle w:val="Body A"/>
         <w:rPr>
           <w:b w:val="1"/>
           <w:bCs w:val="1"/>
@@ -705,6 +606,7 @@
       </w:pPr>
       <w:r>
         <w:rPr>
+          <w:rFonts w:ascii="Helvetica" w:cs="Arial Unicode MS" w:hAnsi="Arial Unicode MS" w:eastAsia="Arial Unicode MS"/>
           <w:b w:val="1"/>
           <w:bCs w:val="1"/>
           <w:rtl w:val="0"/>
@@ -718,7 +620,7 @@
     </w:p>
     <w:p>
       <w:pPr>
-        <w:pStyle w:val="Body"/>
+        <w:pStyle w:val="Body A"/>
         <w:rPr>
           <w:b w:val="1"/>
           <w:bCs w:val="1"/>
@@ -726,6 +628,7 @@
       </w:pPr>
       <w:r>
         <w:rPr>
+          <w:rFonts w:ascii="Helvetica" w:cs="Arial Unicode MS" w:hAnsi="Arial Unicode MS" w:eastAsia="Arial Unicode MS"/>
           <w:b w:val="1"/>
           <w:bCs w:val="1"/>
           <w:rtl w:val="0"/>
@@ -736,7 +639,7 @@
     </w:p>
     <w:p>
       <w:pPr>
-        <w:pStyle w:val="Body"/>
+        <w:pStyle w:val="Body A"/>
         <w:rPr>
           <w:b w:val="1"/>
           <w:bCs w:val="1"/>
@@ -747,6 +650,9 @@
       <w:pPr>
         <w:pStyle w:val="FirstSectionPar"/>
         <w:ind w:firstLine="0"/>
+        <w:rPr>
+          <w:rtl w:val="0"/>
+        </w:rPr>
       </w:pPr>
       <w:r>
         <w:rPr>
@@ -768,96 +674,12 @@
           <w:rtl w:val="0"/>
           <w:lang w:val="en-US"/>
         </w:rPr>
-        <w:t>low</w:t>
-      </w:r>
-      <w:r>
-        <w:rPr>
-          <w:rtl w:val="0"/>
-          <w:lang w:val="en-US"/>
-        </w:rPr>
-        <w:t xml:space="preserve"> </w:t>
-      </w:r>
-      <w:r>
-        <w:rPr>
-          <w:rtl w:val="0"/>
-          <w:lang w:val="en-US"/>
-        </w:rPr>
-        <w:t>enough" preference to lose their mom-and-pop stores. In [Graphs 1.0,</w:t>
-      </w:r>
-      <w:r>
-        <w:rPr>
-          <w:rtl w:val="0"/>
-          <w:lang w:val="en-US"/>
-        </w:rPr>
-        <w:t xml:space="preserve"> </w:t>
-      </w:r>
-      <w:r>
-        <w:rPr>
-          <w:rtl w:val="0"/>
-          <w:lang w:val="en-US"/>
-        </w:rPr>
-        <w:t>1.2, 1.4. and 1.6], the consumer utility was raised by the presence of</w:t>
-      </w:r>
-      <w:r>
-        <w:rPr>
-          <w:rtl w:val="0"/>
-          <w:lang w:val="en-US"/>
-        </w:rPr>
-        <w:t xml:space="preserve"> </w:t>
-      </w:r>
-      <w:r>
-        <w:rPr>
-          <w:rtl w:val="0"/>
-          <w:lang w:val="en-US"/>
-        </w:rPr>
-        <w:t xml:space="preserve">the big-box store; yet in the end, its presence drove out the mom-and-pops, leaving it in the cases where consumers </w:t>
-      </w:r>
-      <w:r>
-        <w:rPr>
-          <w:rtl w:val="0"/>
-          <w:lang w:val="en-US"/>
-        </w:rPr>
-        <w:t>preferred</w:t>
-      </w:r>
-      <w:r>
-        <w:rPr>
-          <w:rtl w:val="0"/>
-          <w:lang w:val="en-US"/>
-        </w:rPr>
-        <w:t xml:space="preserve"> mom-and-pops to</w:t>
-      </w:r>
-      <w:r>
-        <w:rPr>
-          <w:rtl w:val="0"/>
-          <w:lang w:val="en-US"/>
-        </w:rPr>
-        <w:t xml:space="preserve"> </w:t>
-      </w:r>
-      <w:r>
-        <w:rPr>
-          <w:rtl w:val="0"/>
-          <w:lang w:val="en-US"/>
-        </w:rPr>
-        <w:t xml:space="preserve">big-boxes where the end result was a net loss in </w:t>
-      </w:r>
-      <w:r>
-        <w:rPr>
-          <w:rtl w:val="0"/>
-          <w:lang w:val="en-US"/>
-        </w:rPr>
-        <w:t>utility</w:t>
-      </w:r>
-      <w:r>
-        <w:rPr>
-          <w:rtl w:val="0"/>
-          <w:lang w:val="en-US"/>
-        </w:rPr>
-        <w:t>.</w:t>
-      </w:r>
-    </w:p>
-    <w:p>
-      <w:pPr>
-        <w:pStyle w:val="Body"/>
+        <w:t>low enough" preference to lose their mom-and-pop stores. In [Graphs 1.0, 1.2, 1.4. and 1.6], the consumer utility was raised by the presence of the big-box store; yet in the end, its presence drove out the mom-and-pops, leaving it in the cases where consumers preferred mom-and-pops to big-boxes where the end result was a net loss in utility.</w:t>
+      </w:r>
+    </w:p>
+    <w:p>
+      <w:pPr>
+        <w:pStyle w:val="Body A"/>
         <w:rPr>
           <w:b w:val="1"/>
           <w:bCs w:val="1"/>
@@ -866,7 +688,7 @@
     </w:p>
     <w:p>
       <w:pPr>
-        <w:pStyle w:val="Body"/>
+        <w:pStyle w:val="Body A"/>
         <w:rPr>
           <w:b w:val="1"/>
           <w:bCs w:val="1"/>
@@ -874,6 +696,7 @@
       </w:pPr>
       <w:r>
         <w:rPr>
+          <w:rFonts w:ascii="Helvetica" w:cs="Arial Unicode MS" w:hAnsi="Arial Unicode MS" w:eastAsia="Arial Unicode MS"/>
           <w:b w:val="1"/>
           <w:bCs w:val="1"/>
           <w:rtl w:val="0"/>
@@ -884,7 +707,7 @@
     </w:p>
     <w:p>
       <w:pPr>
-        <w:pStyle w:val="Body"/>
+        <w:pStyle w:val="Body A"/>
         <w:rPr>
           <w:b w:val="1"/>
           <w:bCs w:val="1"/>
@@ -895,48 +718,16 @@
       <w:pPr>
         <w:pStyle w:val="FirstSectionPar"/>
         <w:ind w:firstLine="0"/>
-      </w:pPr>
-      <w:r>
-        <w:rPr>
-          <w:rtl w:val="0"/>
-          <w:lang w:val="en-US"/>
-        </w:rPr>
-        <w:t xml:space="preserve">Consumers begin with their 2nd preference: having the mom-and-pop stores without big-boxes. Once the big-box appears, consumers will have their most desired outcome: namely, both kinds of store. </w:t>
-      </w:r>
-      <w:r>
-        <w:rPr>
-          <w:rtl w:val="0"/>
-          <w:lang w:val="en-US"/>
-        </w:rPr>
-        <w:t xml:space="preserve">It is </w:t>
-      </w:r>
-      <w:r>
-        <w:rPr>
-          <w:rtl w:val="0"/>
-          <w:lang w:val="en-US"/>
-        </w:rPr>
-        <w:t>sufficient</w:t>
-      </w:r>
-      <w:r>
-        <w:rPr>
-          <w:rtl w:val="0"/>
-          <w:lang w:val="en-US"/>
-        </w:rPr>
-        <w:t xml:space="preserve"> to show that</w:t>
-      </w:r>
-      <w:r>
-        <w:rPr>
-          <w:rtl w:val="0"/>
-          <w:lang w:val="en-US"/>
-        </w:rPr>
-        <w:t xml:space="preserve"> positive consumer</w:t>
-      </w:r>
-      <w:r>
-        <w:rPr>
-          <w:rtl w:val="0"/>
-          <w:lang w:val="en-US"/>
-        </w:rPr>
-        <w:t xml:space="preserve"> preference </w:t>
+        <w:rPr>
+          <w:rtl w:val="0"/>
+        </w:rPr>
+      </w:pPr>
+      <w:r>
+        <w:rPr>
+          <w:rtl w:val="0"/>
+          <w:lang w:val="en-US"/>
+        </w:rPr>
+        <w:t xml:space="preserve">Consumers begin with their 2nd preference: having the mom-and-pop stores without big-boxes. Once the big-box appears, consumers will have their most desired outcome: namely, both kinds of store. It is sufficient to show that positive consumer preference </w:t>
       </w:r>
       <w:r>
         <w:rPr>
@@ -952,56 +743,7 @@
           <w:rtl w:val="0"/>
           <w:lang w:val="en-US"/>
         </w:rPr>
-        <w:t xml:space="preserve"> mom-and-pops is expected to</w:t>
-      </w:r>
-      <w:r>
-        <w:rPr>
-          <w:rtl w:val="0"/>
-          <w:lang w:val="en-US"/>
-        </w:rPr>
-        <w:t xml:space="preserve"> result in the </w:t>
-      </w:r>
-      <w:r>
-        <w:rPr>
-          <w:rtl w:val="0"/>
-          <w:lang w:val="en-US"/>
-        </w:rPr>
-        <w:t xml:space="preserve">disappearance </w:t>
-      </w:r>
-      <w:r>
-        <w:rPr>
-          <w:rtl w:val="0"/>
-          <w:lang w:val="en-US"/>
-        </w:rPr>
-        <w:t>of mom-and-pops</w:t>
-      </w:r>
-      <w:r>
-        <w:rPr>
-          <w:rtl w:val="0"/>
-          <w:lang w:val="en-US"/>
-        </w:rPr>
-        <w:t>, leaving consumers with their least desired outcome.</w:t>
-      </w:r>
-      <w:r>
-        <w:rPr>
-          <w:rtl w:val="0"/>
-          <w:lang w:val="en-US"/>
-        </w:rPr>
-        <w:t xml:space="preserve"> This upper limit is a pleasant side-result of this</w:t>
-      </w:r>
-      <w:r>
-        <w:rPr>
-          <w:rtl w:val="0"/>
-          <w:lang w:val="en-US"/>
-        </w:rPr>
-        <w:t xml:space="preserve"> </w:t>
-      </w:r>
-      <w:r>
-        <w:rPr>
-          <w:rtl w:val="0"/>
-          <w:lang w:val="en-US"/>
-        </w:rPr>
-        <w:t>analysis.</w:t>
+        <w:t xml:space="preserve"> mom-and-pops is expected to result in the disappearance of mom-and-pops, leaving consumers with their least desired outcome. This upper limit is a pleasant side-result of this analysis.</w:t>
       </w:r>
     </w:p>
     <w:p>
@@ -1032,35 +774,7 @@
           <w:rtl w:val="0"/>
           <w:lang w:val="en-US"/>
         </w:rPr>
-        <w:t>s capital falls below zero, it is out of the game.</w:t>
-      </w:r>
-      <w:r>
-        <w:rPr>
-          <w:rtl w:val="0"/>
-          <w:lang w:val="en-US"/>
-        </w:rPr>
-        <w:t xml:space="preserve"> To keep track of funds, w</w:t>
-      </w:r>
-      <w:r>
-        <w:rPr>
-          <w:rtl w:val="0"/>
-          <w:lang w:val="en-US"/>
-        </w:rPr>
-        <w:t>e shall represent income and expens</w:t>
-      </w:r>
-      <w:r>
-        <w:rPr>
-          <w:rtl w:val="0"/>
-          <w:lang w:val="en-US"/>
-        </w:rPr>
-        <w:t>e</w:t>
-      </w:r>
-      <w:r>
-        <w:rPr>
-          <w:rtl w:val="0"/>
-          <w:lang w:val="en-US"/>
-        </w:rPr>
-        <w:t xml:space="preserve"> by </w:t>
+        <w:t xml:space="preserve">s capital falls below zero, it is out of the game. To keep track of funds, we shall represent income and expense by </w:t>
       </w:r>
       <w:r>
         <w:rPr>
@@ -1108,21 +822,7 @@
           <w:rtl w:val="0"/>
           <w:lang w:val="en-US"/>
         </w:rPr>
-        <w:t xml:space="preserve"> appears</w:t>
-      </w:r>
-      <w:r>
-        <w:rPr>
-          <w:rtl w:val="0"/>
-          <w:lang w:val="en-US"/>
-        </w:rPr>
-        <w:t>,</w:t>
-      </w:r>
-      <w:r>
-        <w:rPr>
-          <w:rtl w:val="0"/>
-          <w:lang w:val="en-US"/>
-        </w:rPr>
-        <w:t xml:space="preserve"> the </w:t>
+        <w:t xml:space="preserve"> appears, the </w:t>
       </w:r>
       <w:r>
         <w:rPr>
@@ -1189,7 +889,17 @@
           <w:rtl w:val="0"/>
           <w:lang w:val="en-US"/>
         </w:rPr>
-        <w:t xml:space="preserve">≥ </w:t>
+        <w:t>≥</w:t>
+      </w:r>
+      <w:r>
+        <w:rPr>
+          <w:rFonts w:ascii="Times New Roman" w:cs="Arial Unicode MS" w:hAnsi="Arial Unicode MS" w:eastAsia="Arial Unicode MS"/>
+          <w:i w:val="1"/>
+          <w:iCs w:val="1"/>
+          <w:rtl w:val="0"/>
+          <w:lang w:val="en-US"/>
+        </w:rPr>
+        <w:t xml:space="preserve"> </w:t>
       </w:r>
       <w:r>
         <w:rPr>
@@ -1301,32 +1011,20 @@
       <w:pPr>
         <w:pStyle w:val="Normal (Web)"/>
         <w:rPr>
-          <w:rtl w:val="0"/>
-        </w:rPr>
-      </w:pPr>
-      <w:r>
-        <w:rPr>
-          <w:rFonts w:ascii="Baskerville"/>
-          <w:rtl w:val="0"/>
-          <w:lang w:val="en-US"/>
-        </w:rPr>
-        <w:t>(</w:t>
-      </w:r>
-      <w:r>
-        <w:rPr>
-          <w:rFonts w:ascii="Baskerville"/>
-          <w:rtl w:val="0"/>
-          <w:lang w:val="en-US"/>
-        </w:rPr>
-        <w:t>a</w:t>
-      </w:r>
-      <w:r>
-        <w:rPr>
-          <w:rFonts w:ascii="Baskerville"/>
-          <w:rtl w:val="0"/>
-          <w:lang w:val="en-US"/>
-        </w:rPr>
-        <w:t>)</w:t>
+          <w:rFonts w:ascii="Baskerville" w:cs="Baskerville" w:hAnsi="Baskerville" w:eastAsia="Baskerville"/>
+          <w:i w:val="1"/>
+          <w:iCs w:val="1"/>
+          <w:vertAlign w:val="subscript"/>
+          <w:rtl w:val="0"/>
+        </w:rPr>
+      </w:pPr>
+      <w:r>
+        <w:rPr>
+          <w:rFonts w:ascii="Baskerville"/>
+          <w:rtl w:val="0"/>
+          <w:lang w:val="en-US"/>
+        </w:rPr>
+        <w:t>(a)</w:t>
         <w:tab/>
         <w:tab/>
         <w:tab/>
@@ -1347,6 +1045,7 @@
         <w:rPr>
           <w:rFonts w:ascii="Times New Roman" w:cs="Arial Unicode MS" w:hAnsi="Arial Unicode MS" w:eastAsia="Arial Unicode MS"/>
           <w:rtl w:val="0"/>
+          <w:lang w:val="en-US"/>
         </w:rPr>
         <w:t xml:space="preserve"> </w:t>
       </w:r>
@@ -1358,7 +1057,17 @@
           <w:rtl w:val="0"/>
           <w:lang w:val="en-US"/>
         </w:rPr>
-        <w:t xml:space="preserve">≥ </w:t>
+        <w:t>≥</w:t>
+      </w:r>
+      <w:r>
+        <w:rPr>
+          <w:rFonts w:ascii="Times New Roman" w:cs="Arial Unicode MS" w:hAnsi="Arial Unicode MS" w:eastAsia="Arial Unicode MS"/>
+          <w:i w:val="1"/>
+          <w:iCs w:val="1"/>
+          <w:rtl w:val="0"/>
+          <w:lang w:val="en-US"/>
+        </w:rPr>
+        <w:t xml:space="preserve"> </w:t>
       </w:r>
       <w:r>
         <w:rPr>
@@ -1383,13 +1092,33 @@
       </w:r>
       <w:r>
         <w:rPr>
+          <w:rFonts w:ascii="Times New Roman" w:cs="Arial Unicode MS" w:hAnsi="Arial Unicode MS" w:eastAsia="Arial Unicode MS"/>
+          <w:i w:val="1"/>
+          <w:iCs w:val="1"/>
+          <w:rtl w:val="0"/>
+          <w:lang w:val="en-US"/>
+        </w:rPr>
+        <w:t xml:space="preserve"> </w:t>
+      </w:r>
+      <w:r>
+        <w:rPr>
           <w:rFonts w:hAnsi="Baskerville" w:hint="default"/>
           <w:i w:val="1"/>
           <w:iCs w:val="1"/>
           <w:rtl w:val="0"/>
           <w:lang w:val="en-US"/>
         </w:rPr>
-        <w:t xml:space="preserve"> ≥ </w:t>
+        <w:t>≥</w:t>
+      </w:r>
+      <w:r>
+        <w:rPr>
+          <w:rFonts w:ascii="Times New Roman" w:cs="Arial Unicode MS" w:hAnsi="Arial Unicode MS" w:eastAsia="Arial Unicode MS"/>
+          <w:i w:val="1"/>
+          <w:iCs w:val="1"/>
+          <w:rtl w:val="0"/>
+          <w:lang w:val="en-US"/>
+        </w:rPr>
+        <w:t xml:space="preserve"> </w:t>
       </w:r>
       <w:r>
         <w:rPr>
@@ -1433,32 +1162,20 @@
       <w:pPr>
         <w:pStyle w:val="Normal (Web)"/>
         <w:rPr>
-          <w:rtl w:val="0"/>
-        </w:rPr>
-      </w:pPr>
-      <w:r>
-        <w:rPr>
-          <w:rFonts w:ascii="Baskerville"/>
-          <w:rtl w:val="0"/>
-          <w:lang w:val="en-US"/>
-        </w:rPr>
-        <w:t>(</w:t>
-      </w:r>
-      <w:r>
-        <w:rPr>
-          <w:rFonts w:ascii="Baskerville"/>
-          <w:rtl w:val="0"/>
-          <w:lang w:val="en-US"/>
-        </w:rPr>
-        <w:t>b</w:t>
-      </w:r>
-      <w:r>
-        <w:rPr>
-          <w:rFonts w:ascii="Baskerville"/>
-          <w:rtl w:val="0"/>
-          <w:lang w:val="en-US"/>
-        </w:rPr>
-        <w:t>)</w:t>
+          <w:rFonts w:ascii="Baskerville" w:cs="Baskerville" w:hAnsi="Baskerville" w:eastAsia="Baskerville"/>
+          <w:i w:val="1"/>
+          <w:iCs w:val="1"/>
+          <w:vertAlign w:val="subscript"/>
+          <w:rtl w:val="0"/>
+        </w:rPr>
+      </w:pPr>
+      <w:r>
+        <w:rPr>
+          <w:rFonts w:ascii="Baskerville"/>
+          <w:rtl w:val="0"/>
+          <w:lang w:val="en-US"/>
+        </w:rPr>
+        <w:t>(b)</w:t>
         <w:tab/>
         <w:tab/>
         <w:tab/>
@@ -1479,6 +1196,7 @@
         <w:rPr>
           <w:rFonts w:ascii="Times New Roman" w:cs="Arial Unicode MS" w:hAnsi="Arial Unicode MS" w:eastAsia="Arial Unicode MS"/>
           <w:rtl w:val="0"/>
+          <w:lang w:val="en-US"/>
         </w:rPr>
         <w:t xml:space="preserve"> </w:t>
       </w:r>
@@ -1490,7 +1208,17 @@
           <w:rtl w:val="0"/>
           <w:lang w:val="en-US"/>
         </w:rPr>
-        <w:t xml:space="preserve">≥ </w:t>
+        <w:t>≥</w:t>
+      </w:r>
+      <w:r>
+        <w:rPr>
+          <w:rFonts w:ascii="Times New Roman" w:cs="Arial Unicode MS" w:hAnsi="Arial Unicode MS" w:eastAsia="Arial Unicode MS"/>
+          <w:i w:val="1"/>
+          <w:iCs w:val="1"/>
+          <w:rtl w:val="0"/>
+          <w:lang w:val="en-US"/>
+        </w:rPr>
+        <w:t xml:space="preserve"> </w:t>
       </w:r>
       <w:r>
         <w:rPr>
@@ -1580,21 +1308,7 @@
           <w:rtl w:val="0"/>
           <w:lang w:val="en-US"/>
         </w:rPr>
-        <w:t xml:space="preserve">s, condition </w:t>
-      </w:r>
-      <w:r>
-        <w:rPr>
-          <w:rtl w:val="0"/>
-          <w:lang w:val="en-US"/>
-        </w:rPr>
-        <w:t>(a)</w:t>
-      </w:r>
-      <w:r>
-        <w:rPr>
-          <w:rtl w:val="0"/>
-          <w:lang w:val="en-US"/>
-        </w:rPr>
-        <w:t xml:space="preserve"> clearly will lead to the </w:t>
+        <w:t xml:space="preserve">s, condition (a) clearly will lead to the </w:t>
       </w:r>
       <w:r>
         <w:rPr>
@@ -1649,21 +1363,7 @@
           <w:rtl w:val="0"/>
           <w:lang w:val="en-US"/>
         </w:rPr>
-        <w:t xml:space="preserve">s success. Condition </w:t>
-      </w:r>
-      <w:r>
-        <w:rPr>
-          <w:rtl w:val="0"/>
-          <w:lang w:val="en-US"/>
-        </w:rPr>
-        <w:t>(b)</w:t>
-      </w:r>
-      <w:r>
-        <w:rPr>
-          <w:rtl w:val="0"/>
-          <w:lang w:val="en-US"/>
-        </w:rPr>
-        <w:t xml:space="preserve"> has this result if and only if the </w:t>
+        <w:t xml:space="preserve">s success. Condition (b) has this result if and only if the </w:t>
       </w:r>
       <w:r>
         <w:rPr>
@@ -1783,27 +1483,7 @@
           <w:rtl w:val="0"/>
           <w:lang w:val="en-US"/>
         </w:rPr>
-        <w:t xml:space="preserve">E </w:t>
-      </w:r>
-      <w:r>
-        <w:rPr>
-          <w:rFonts w:ascii="Baskerville"/>
-          <w:i w:val="1"/>
-          <w:iCs w:val="1"/>
-          <w:rtl w:val="0"/>
-          <w:lang w:val="en-US"/>
-        </w:rPr>
-        <w:t>~</w:t>
-      </w:r>
-      <w:r>
-        <w:rPr>
-          <w:rFonts w:ascii="Baskerville"/>
-          <w:i w:val="1"/>
-          <w:iCs w:val="1"/>
-          <w:rtl w:val="0"/>
-          <w:lang w:val="en-US"/>
-        </w:rPr>
-        <w:t xml:space="preserve"> I</w:t>
+        <w:t>E ~ I</w:t>
       </w:r>
       <w:r>
         <w:rPr>
@@ -1835,26 +1515,24 @@
     </w:p>
     <w:p>
       <w:pPr>
-        <w:pStyle w:val="Body"/>
-        <w:bidi w:val="0"/>
+        <w:pStyle w:val="Body A"/>
         <w:spacing w:after="120" w:line="360" w:lineRule="auto"/>
-        <w:ind w:left="0" w:right="0" w:firstLine="720"/>
-        <w:jc w:val="left"/>
+        <w:ind w:firstLine="720"/>
         <w:rPr>
           <w:rFonts w:ascii="Baskerville" w:cs="Baskerville" w:hAnsi="Baskerville" w:eastAsia="Baskerville"/>
           <w:sz w:val="24"/>
           <w:szCs w:val="24"/>
           <w:u w:color="000000"/>
-          <w:rtl w:val="0"/>
-        </w:rPr>
-      </w:pPr>
-      <w:r>
-        <w:rPr>
-          <w:rFonts w:ascii="Baskerville"/>
-          <w:sz w:val="24"/>
-          <w:szCs w:val="24"/>
-          <w:u w:color="000000"/>
-          <w:rtl w:val="0"/>
+        </w:rPr>
+      </w:pPr>
+      <w:r>
+        <w:rPr>
+          <w:rFonts w:ascii="Baskerville"/>
+          <w:sz w:val="24"/>
+          <w:szCs w:val="24"/>
+          <w:u w:color="000000"/>
+          <w:rtl w:val="0"/>
+          <w:lang w:val="en-US"/>
         </w:rPr>
         <w:t>Let</w:t>
       </w:r>
@@ -1920,6 +1598,7 @@
           <w:szCs w:val="24"/>
           <w:u w:color="000000"/>
           <w:rtl w:val="0"/>
+          <w:lang w:val="en-US"/>
         </w:rPr>
         <w:t xml:space="preserve"> </w:t>
       </w:r>
@@ -1930,6 +1609,7 @@
           <w:szCs w:val="24"/>
           <w:u w:color="000000"/>
           <w:rtl w:val="0"/>
+          <w:lang w:val="en-US"/>
         </w:rPr>
         <w:t xml:space="preserve">incomes: We let </w:t>
       </w:r>
@@ -1942,6 +1622,7 @@
           <w:szCs w:val="24"/>
           <w:u w:color="000000"/>
           <w:rtl w:val="0"/>
+          <w:lang w:val="en-US"/>
         </w:rPr>
         <w:t>N</w:t>
       </w:r>
@@ -1965,6 +1646,7 @@
           <w:szCs w:val="24"/>
           <w:u w:color="000000"/>
           <w:rtl w:val="0"/>
+          <w:lang w:val="en-US"/>
         </w:rPr>
         <w:t>D</w:t>
       </w:r>
@@ -1988,6 +1670,7 @@
           <w:szCs w:val="24"/>
           <w:u w:color="000000"/>
           <w:rtl w:val="0"/>
+          <w:lang w:val="en-US"/>
         </w:rPr>
         <w:t>G</w:t>
       </w:r>
@@ -2048,28 +1731,7 @@
           <w:rtl w:val="0"/>
           <w:lang w:val="en-US"/>
         </w:rPr>
-        <w:t xml:space="preserve"> the </w:t>
-      </w:r>
-      <w:r>
-        <w:rPr>
-          <w:rFonts w:ascii="Baskerville"/>
-          <w:sz w:val="24"/>
-          <w:szCs w:val="24"/>
-          <w:u w:color="000000"/>
-          <w:rtl w:val="0"/>
-          <w:lang w:val="en-US"/>
-        </w:rPr>
-        <w:t>probability a consumer will shop at a</w:t>
-      </w:r>
-      <w:r>
-        <w:rPr>
-          <w:rFonts w:ascii="Baskerville"/>
-          <w:sz w:val="24"/>
-          <w:szCs w:val="24"/>
-          <w:u w:color="000000"/>
-          <w:rtl w:val="0"/>
-        </w:rPr>
-        <w:t xml:space="preserve"> </w:t>
+        <w:t xml:space="preserve"> the probability a consumer will shop at a </w:t>
       </w:r>
       <w:r>
         <w:rPr>
@@ -2093,28 +1755,7 @@
           <w:rtl w:val="0"/>
           <w:lang w:val="en-US"/>
         </w:rPr>
-        <w:t xml:space="preserve">. The </w:t>
-      </w:r>
-      <w:r>
-        <w:rPr>
-          <w:rFonts w:ascii="Baskerville"/>
-          <w:sz w:val="24"/>
-          <w:szCs w:val="24"/>
-          <w:u w:color="000000"/>
-          <w:rtl w:val="0"/>
-          <w:lang w:val="en-US"/>
-        </w:rPr>
-        <w:t>probability</w:t>
-      </w:r>
-      <w:r>
-        <w:rPr>
-          <w:rFonts w:ascii="Baskerville"/>
-          <w:sz w:val="24"/>
-          <w:szCs w:val="24"/>
-          <w:u w:color="000000"/>
-          <w:rtl w:val="0"/>
-        </w:rPr>
-        <w:t xml:space="preserve"> </w:t>
+        <w:t xml:space="preserve">. The probability </w:t>
       </w:r>
       <w:r>
         <w:rPr>
@@ -2211,17 +1852,14 @@
     </w:p>
     <w:p>
       <w:pPr>
-        <w:pStyle w:val="Body"/>
-        <w:bidi w:val="0"/>
+        <w:pStyle w:val="Body A"/>
         <w:spacing w:after="120" w:line="360" w:lineRule="auto"/>
-        <w:ind w:left="0" w:right="0" w:firstLine="720"/>
-        <w:jc w:val="left"/>
+        <w:ind w:firstLine="720"/>
         <w:rPr>
           <w:rFonts w:ascii="Baskerville" w:cs="Baskerville" w:hAnsi="Baskerville" w:eastAsia="Baskerville"/>
           <w:sz w:val="24"/>
           <w:szCs w:val="24"/>
           <w:u w:color="000000"/>
-          <w:rtl w:val="0"/>
         </w:rPr>
       </w:pPr>
       <w:r>
@@ -2292,28 +1930,18 @@
           <w:rtl w:val="0"/>
           <w:lang w:val="en-US"/>
         </w:rPr>
-        <w:t>s income is the money gotten from all consumers who decide to shop for their good that day. Since the total number of customers for a particular store is</w:t>
-      </w:r>
-      <w:r>
-        <w:rPr>
-          <w:rFonts w:ascii="Baskerville"/>
-          <w:sz w:val="24"/>
-          <w:szCs w:val="24"/>
-          <w:u w:color="000000"/>
-          <w:rtl w:val="0"/>
-          <w:lang w:val="en-US"/>
-        </w:rPr>
-        <w:t xml:space="preserve"> divided amongst the </w:t>
-      </w:r>
-      <w:r>
-        <w:rPr>
-          <w:rFonts w:ascii="Baskerville"/>
-          <w:i w:val="1"/>
-          <w:iCs w:val="1"/>
-          <w:sz w:val="24"/>
-          <w:szCs w:val="24"/>
-          <w:u w:color="000000"/>
-          <w:rtl w:val="0"/>
+        <w:t xml:space="preserve">s income is the money gotten from all consumers who decide to shop for their good that day. Since the total number of customers for a particular store is divided amongst the </w:t>
+      </w:r>
+      <w:r>
+        <w:rPr>
+          <w:rFonts w:ascii="Baskerville"/>
+          <w:i w:val="1"/>
+          <w:iCs w:val="1"/>
+          <w:sz w:val="24"/>
+          <w:szCs w:val="24"/>
+          <w:u w:color="000000"/>
+          <w:rtl w:val="0"/>
+          <w:lang w:val="en-US"/>
         </w:rPr>
         <w:t>G</w:t>
       </w:r>
@@ -2326,38 +1954,7 @@
           <w:rtl w:val="0"/>
           <w:lang w:val="en-US"/>
         </w:rPr>
-        <w:t xml:space="preserve"> goods</w:t>
-      </w:r>
-      <w:r>
-        <w:rPr>
-          <w:rFonts w:ascii="Baskerville"/>
-          <w:sz w:val="24"/>
-          <w:szCs w:val="24"/>
-          <w:u w:color="000000"/>
-          <w:rtl w:val="0"/>
-        </w:rPr>
-        <w:t>,</w:t>
-      </w:r>
-      <w:r>
-        <w:rPr>
-          <w:rFonts w:ascii="Baskerville"/>
-          <w:sz w:val="24"/>
-          <w:szCs w:val="24"/>
-          <w:u w:color="000000"/>
-          <w:rtl w:val="0"/>
-          <w:lang w:val="en-US"/>
-        </w:rPr>
-        <w:t xml:space="preserve"> a</w:t>
-      </w:r>
-      <w:r>
-        <w:rPr>
-          <w:rFonts w:ascii="Baskerville"/>
-          <w:sz w:val="24"/>
-          <w:szCs w:val="24"/>
-          <w:u w:color="000000"/>
-          <w:rtl w:val="0"/>
-        </w:rPr>
-        <w:t xml:space="preserve"> </w:t>
+        <w:t xml:space="preserve"> goods, a </w:t>
       </w:r>
       <w:r>
         <w:rPr>
@@ -2390,30 +1987,9 @@
           <w:szCs w:val="24"/>
           <w:u w:color="000000"/>
           <w:rtl w:val="0"/>
-        </w:rPr>
-        <w:t xml:space="preserve">s </w:t>
-      </w:r>
-      <w:r>
-        <w:rPr>
-          <w:rFonts w:ascii="Baskerville"/>
-          <w:sz w:val="24"/>
-          <w:szCs w:val="24"/>
-          <w:u w:color="000000"/>
-          <w:rtl w:val="0"/>
-          <w:lang w:val="en-US"/>
-        </w:rPr>
-        <w:t xml:space="preserve">expected </w:t>
-      </w:r>
-      <w:r>
-        <w:rPr>
-          <w:rFonts w:ascii="Baskerville"/>
-          <w:sz w:val="24"/>
-          <w:szCs w:val="24"/>
-          <w:u w:color="000000"/>
-          <w:rtl w:val="0"/>
-          <w:lang w:val="it-IT"/>
-        </w:rPr>
-        <w:t>income is</w:t>
+          <w:lang w:val="en-US"/>
+        </w:rPr>
+        <w:t>s expected income is</w:t>
       </w:r>
     </w:p>
     <w:p>
@@ -2539,21 +2115,7 @@
           <w:rtl w:val="0"/>
           <w:lang w:val="en-US"/>
         </w:rPr>
-        <w:t xml:space="preserve"> appears, however, preference </w:t>
-      </w:r>
-      <w:r>
-        <w:rPr>
-          <w:rtl w:val="0"/>
-          <w:lang w:val="en-US"/>
-        </w:rPr>
-        <w:t>scales income down:</w:t>
-      </w:r>
-      <w:r>
-        <w:rPr>
-          <w:rtl w:val="0"/>
-          <w:lang w:val="en-US"/>
-        </w:rPr>
-        <w:t xml:space="preserve"> </w:t>
+        <w:t xml:space="preserve"> appears, however, preference scales income down: </w:t>
       </w:r>
     </w:p>
     <w:p>
@@ -2673,21 +2235,7 @@
           <w:rtl w:val="0"/>
           <w:lang w:val="en-US"/>
         </w:rPr>
-        <w:t>The equation for the</w:t>
-      </w:r>
-      <w:r>
-        <w:rPr>
-          <w:rtl w:val="0"/>
-          <w:lang w:val="en-US"/>
-        </w:rPr>
-        <w:t xml:space="preserve"> expected</w:t>
-      </w:r>
-      <w:r>
-        <w:rPr>
-          <w:rtl w:val="0"/>
-          <w:lang w:val="en-US"/>
-        </w:rPr>
-        <w:t xml:space="preserve"> income of the </w:t>
+        <w:t xml:space="preserve">The equation for the expected income of the </w:t>
       </w:r>
       <w:r>
         <w:rPr>
@@ -2703,28 +2251,7 @@
           <w:rtl w:val="0"/>
           <w:lang w:val="en-US"/>
         </w:rPr>
-        <w:t xml:space="preserve"> is simpler. Since they sell all goods, </w:t>
-      </w:r>
-      <w:r>
-        <w:rPr>
-          <w:rtl w:val="0"/>
-          <w:lang w:val="en-US"/>
-        </w:rPr>
-        <w:t>its number of goods is sold is not a factor in its income</w:t>
-      </w:r>
-      <w:r>
-        <w:rPr>
-          <w:rtl w:val="0"/>
-          <w:lang w:val="en-US"/>
-        </w:rPr>
-        <w:t xml:space="preserve">, and the chance a customer will shop with them </w:t>
-      </w:r>
-      <w:r>
-        <w:rPr>
-          <w:rtl w:val="0"/>
-          <w:lang w:val="en-US"/>
-        </w:rPr>
-        <w:t>is the chance they won</w:t>
+        <w:t xml:space="preserve"> is simpler. Since they sell all goods, its number of goods is sold is not a factor in its income, and the chance a customer will shop with them is the chance they won</w:t>
       </w:r>
       <w:r>
         <w:rPr>
@@ -2755,14 +2282,7 @@
           <w:rtl w:val="0"/>
           <w:lang w:val="en-US"/>
         </w:rPr>
-        <w:t>, namely</w:t>
-      </w:r>
-      <w:r>
-        <w:rPr>
-          <w:rtl w:val="0"/>
-          <w:lang w:val="en-US"/>
-        </w:rPr>
-        <w:t xml:space="preserve"> (1-</w:t>
+        <w:t>, namely (1-</w:t>
       </w:r>
       <w:r>
         <w:rPr>
@@ -2906,28 +2426,7 @@
           <w:rtl w:val="0"/>
           <w:lang w:val="en-US"/>
         </w:rPr>
-        <w:t>Therefore</w:t>
-      </w:r>
-      <w:r>
-        <w:rPr>
-          <w:rtl w:val="0"/>
-          <w:lang w:val="en-US"/>
-        </w:rPr>
-        <w:t>, by substitution,</w:t>
-      </w:r>
-      <w:r>
-        <w:rPr>
-          <w:rtl w:val="0"/>
-          <w:lang w:val="en-US"/>
-        </w:rPr>
-        <w:t xml:space="preserve"> (c)</w:t>
-      </w:r>
-      <w:r>
-        <w:rPr>
-          <w:rtl w:val="0"/>
-          <w:lang w:val="en-US"/>
-        </w:rPr>
-        <w:t xml:space="preserve"> becomes</w:t>
+        <w:t>Therefore, by substitution, (c) becomes</w:t>
       </w:r>
     </w:p>
     <w:p>
@@ -2970,11 +2469,6 @@
         <w:tab/>
         <w:tab/>
         <w:tab/>
-      </w:r>
-      <w:r>
-        <w:rPr>
-          <w:rtl w:val="0"/>
-        </w:rPr>
         <w:tab/>
       </w:r>
       <w:r>
@@ -3039,37 +2533,7 @@
           <w:rtl w:val="0"/>
           <w:lang w:val="en-US"/>
         </w:rPr>
-        <w:t>~</w:t>
-      </w:r>
-      <w:r>
-        <w:rPr>
-          <w:rFonts w:ascii="Baskerville"/>
-          <w:i w:val="1"/>
-          <w:iCs w:val="1"/>
-          <w:rtl w:val="0"/>
-          <w:lang w:val="en-US"/>
-        </w:rPr>
-        <w:t xml:space="preserve">  I </w:t>
-      </w:r>
-      <w:r>
-        <w:rPr>
-          <w:rFonts w:ascii="Baskerville"/>
-          <w:i w:val="1"/>
-          <w:iCs w:val="1"/>
-          <w:rtl w:val="0"/>
-          <w:lang w:val="en-US"/>
-        </w:rPr>
-        <w:t>~</w:t>
-      </w:r>
-      <w:r>
-        <w:rPr>
-          <w:rFonts w:ascii="Baskerville"/>
-          <w:i w:val="1"/>
-          <w:iCs w:val="1"/>
-          <w:rtl w:val="0"/>
-          <w:lang w:val="en-US"/>
-        </w:rPr>
-        <w:t xml:space="preserve"> D </w:t>
+        <w:t xml:space="preserve">~  I ~ D </w:t>
       </w:r>
       <w:r>
         <w:rPr>
@@ -3127,6 +2591,7 @@
         <w:rPr>
           <w:rFonts w:ascii="Times New Roman" w:cs="Times New Roman" w:hAnsi="Times New Roman" w:eastAsia="Times New Roman"/>
           <w:vertAlign w:val="superscript"/>
+          <w:rtl w:val="0"/>
         </w:rPr>
         <w:footnoteReference w:id="4"/>
       </w:r>
@@ -3135,21 +2600,7 @@
           <w:rtl w:val="0"/>
           <w:lang w:val="en-US"/>
         </w:rPr>
-        <w:t xml:space="preserve"> </w:t>
-      </w:r>
-      <w:r>
-        <w:rPr>
-          <w:rtl w:val="0"/>
-          <w:lang w:val="en-US"/>
-        </w:rPr>
-        <w:t xml:space="preserve">(dividing out common terms) </w:t>
-      </w:r>
-      <w:r>
-        <w:rPr>
-          <w:rtl w:val="0"/>
-          <w:lang w:val="en-US"/>
-        </w:rPr>
-        <w:t>into something easy to comprehend:</w:t>
+        <w:t xml:space="preserve"> (dividing out common terms) into something easy to comprehend:</w:t>
       </w:r>
     </w:p>
     <w:p>
@@ -3204,37 +2655,7 @@
           <w:rtl w:val="0"/>
           <w:lang w:val="en-US"/>
         </w:rPr>
-        <w:t>~</w:t>
-      </w:r>
-      <w:r>
-        <w:rPr>
-          <w:rFonts w:ascii="Baskerville"/>
-          <w:i w:val="1"/>
-          <w:iCs w:val="1"/>
-          <w:rtl w:val="0"/>
-          <w:lang w:val="en-US"/>
-        </w:rPr>
-        <w:t xml:space="preserve">  I / (N * D) </w:t>
-      </w:r>
-      <w:r>
-        <w:rPr>
-          <w:rFonts w:ascii="Baskerville"/>
-          <w:i w:val="1"/>
-          <w:iCs w:val="1"/>
-          <w:rtl w:val="0"/>
-          <w:lang w:val="en-US"/>
-        </w:rPr>
-        <w:t>~</w:t>
-      </w:r>
-      <w:r>
-        <w:rPr>
-          <w:rFonts w:ascii="Baskerville"/>
-          <w:i w:val="1"/>
-          <w:iCs w:val="1"/>
-          <w:rtl w:val="0"/>
-          <w:lang w:val="en-US"/>
-        </w:rPr>
-        <w:t xml:space="preserve"> </w:t>
+        <w:t xml:space="preserve">~  I / (N * D) ~ </w:t>
       </w:r>
       <w:r>
         <w:rPr>
@@ -3279,8 +2700,6 @@
         <w:ind w:firstLine="0"/>
         <w:rPr>
           <w:rFonts w:ascii="Times New Roman" w:cs="Times New Roman" w:hAnsi="Times New Roman" w:eastAsia="Times New Roman"/>
-          <w:rtl w:val="0"/>
-          <w:lang w:val="en-US"/>
         </w:rPr>
       </w:pPr>
       <w:r>
@@ -3347,14 +2766,7 @@
           <w:rtl w:val="0"/>
           <w:lang w:val="en-US"/>
         </w:rPr>
-        <w:t>profit</w:t>
-      </w:r>
-      <w:r>
-        <w:rPr>
-          <w:rtl w:val="0"/>
-          <w:lang w:val="en-US"/>
-        </w:rPr>
-        <w:t xml:space="preserve"> threshold.</w:t>
+        <w:t>profit threshold.</w:t>
       </w:r>
       <w:r>
         <w:rPr>
@@ -3378,23 +2790,7 @@
           <w:rtl w:val="0"/>
           <w:lang w:val="en-US"/>
         </w:rPr>
-        <w:t>(</w:t>
-      </w:r>
-      <w:r>
-        <w:rPr>
-          <w:rFonts w:ascii="Baskerville"/>
-          <w:rtl w:val="0"/>
-          <w:lang w:val="en-US"/>
-        </w:rPr>
-        <w:t>d</w:t>
-      </w:r>
-      <w:r>
-        <w:rPr>
-          <w:rFonts w:ascii="Baskerville"/>
-          <w:rtl w:val="0"/>
-          <w:lang w:val="en-US"/>
-        </w:rPr>
-        <w:t xml:space="preserve">) </w:t>
+        <w:t xml:space="preserve">(d) </w:t>
       </w:r>
       <w:r>
         <w:rPr>
@@ -3440,57 +2836,7 @@
           <w:rtl w:val="0"/>
           <w:lang w:val="en-US"/>
         </w:rPr>
-        <w:t>~</w:t>
-      </w:r>
-      <w:r>
-        <w:rPr>
-          <w:rFonts w:ascii="Baskerville"/>
-          <w:i w:val="1"/>
-          <w:iCs w:val="1"/>
-          <w:rtl w:val="0"/>
-          <w:lang w:val="en-US"/>
-        </w:rPr>
-        <w:t xml:space="preserve">  </w:t>
-      </w:r>
-      <w:r>
-        <w:rPr>
-          <w:rFonts w:ascii="Baskerville"/>
-          <w:i w:val="1"/>
-          <w:iCs w:val="1"/>
-          <w:rtl w:val="0"/>
-          <w:lang w:val="en-US"/>
-        </w:rPr>
-        <w:t>P</w:t>
-      </w:r>
-      <w:r>
-        <w:rPr>
-          <w:rFonts w:ascii="Baskerville"/>
-          <w:i w:val="1"/>
-          <w:iCs w:val="1"/>
-          <w:rtl w:val="0"/>
-          <w:lang w:val="en-US"/>
-        </w:rPr>
-        <w:t xml:space="preserve"> </w:t>
-      </w:r>
-      <w:r>
-        <w:rPr>
-          <w:rFonts w:ascii="Baskerville"/>
-          <w:i w:val="1"/>
-          <w:iCs w:val="1"/>
-          <w:rtl w:val="0"/>
-          <w:lang w:val="en-US"/>
-        </w:rPr>
-        <w:t>~</w:t>
-      </w:r>
-      <w:r>
-        <w:rPr>
-          <w:rFonts w:ascii="Baskerville"/>
-          <w:i w:val="1"/>
-          <w:iCs w:val="1"/>
-          <w:rtl w:val="0"/>
-          <w:lang w:val="en-US"/>
-        </w:rPr>
-        <w:t xml:space="preserve"> </w:t>
+        <w:t xml:space="preserve">~  P ~ </w:t>
       </w:r>
       <w:r>
         <w:rPr>
@@ -3542,49 +2888,7 @@
           <w:rtl w:val="0"/>
           <w:lang w:val="en-US"/>
         </w:rPr>
-        <w:t>Let both</w:t>
-      </w:r>
-      <w:r>
-        <w:rPr>
-          <w:rtl w:val="0"/>
-          <w:lang w:val="en-US"/>
-        </w:rPr>
-        <w:t xml:space="preserve"> (</w:t>
-      </w:r>
-      <w:r>
-        <w:rPr>
-          <w:rtl w:val="0"/>
-          <w:lang w:val="en-US"/>
-        </w:rPr>
-        <w:t xml:space="preserve"> </w:t>
-      </w:r>
-      <w:r>
-        <w:rPr>
-          <w:rtl w:val="0"/>
-          <w:lang w:val="en-US"/>
-        </w:rPr>
-        <w:t>1</w:t>
-      </w:r>
-      <w:r>
-        <w:rPr>
-          <w:rtl w:val="0"/>
-          <w:lang w:val="en-US"/>
-        </w:rPr>
-        <w:t xml:space="preserve"> </w:t>
-      </w:r>
-      <w:r>
-        <w:rPr>
-          <w:rtl w:val="0"/>
-          <w:lang w:val="en-US"/>
-        </w:rPr>
-        <w:t>-</w:t>
-      </w:r>
-      <w:r>
-        <w:rPr>
-          <w:rtl w:val="0"/>
-          <w:lang w:val="en-US"/>
-        </w:rPr>
-        <w:t xml:space="preserve"> </w:t>
+        <w:t xml:space="preserve">Let both ( 1 - </w:t>
       </w:r>
       <w:r>
         <w:rPr>
@@ -3600,21 +2904,7 @@
           <w:rtl w:val="0"/>
           <w:lang w:val="en-US"/>
         </w:rPr>
-        <w:t xml:space="preserve">) </w:t>
-      </w:r>
-      <w:r>
-        <w:rPr>
-          <w:rtl w:val="0"/>
-          <w:lang w:val="en-US"/>
-        </w:rPr>
-        <w:t>and</w:t>
-      </w:r>
-      <w:r>
-        <w:rPr>
-          <w:rtl w:val="0"/>
-          <w:lang w:val="en-US"/>
-        </w:rPr>
-        <w:t xml:space="preserve"> (1 </w:t>
+        <w:t xml:space="preserve">) and (1 </w:t>
       </w:r>
       <w:r>
         <w:rPr>
@@ -3639,58 +2929,167 @@
           <w:rtl w:val="0"/>
           <w:lang w:val="en-US"/>
         </w:rPr>
+        <w:t xml:space="preserve">c </w:t>
+      </w:r>
+      <w:r>
+        <w:rPr>
+          <w:rtl w:val="0"/>
+          <w:lang w:val="en-US"/>
+        </w:rPr>
+        <w:t xml:space="preserve">be less than </w:t>
+      </w:r>
+      <w:r>
+        <w:rPr>
+          <w:i w:val="1"/>
+          <w:iCs w:val="1"/>
+          <w:rtl w:val="0"/>
+          <w:lang w:val="en-US"/>
+        </w:rPr>
+        <w:t xml:space="preserve">P. </w:t>
+      </w:r>
+      <w:r>
+        <w:rPr>
+          <w:rtl w:val="0"/>
+          <w:lang w:val="en-US"/>
+        </w:rPr>
+        <w:t xml:space="preserve">Then </w:t>
+      </w:r>
+      <w:r>
+        <w:rPr>
+          <w:i w:val="1"/>
+          <w:iCs w:val="1"/>
+          <w:rtl w:val="0"/>
+          <w:lang w:val="en-US"/>
+        </w:rPr>
+        <w:t>big-boxes</w:t>
+      </w:r>
+      <w:r>
+        <w:rPr>
+          <w:rtl w:val="0"/>
+          <w:lang w:val="en-US"/>
+        </w:rPr>
+        <w:t xml:space="preserve"> and </w:t>
+      </w:r>
+      <w:r>
+        <w:rPr>
+          <w:i w:val="1"/>
+          <w:iCs w:val="1"/>
+          <w:rtl w:val="0"/>
+          <w:lang w:val="en-US"/>
+        </w:rPr>
+        <w:t xml:space="preserve">mom-and-pops </w:t>
+      </w:r>
+      <w:r>
+        <w:rPr>
+          <w:rtl w:val="0"/>
+          <w:lang w:val="en-US"/>
+        </w:rPr>
+        <w:t>are in either situation (a) or (b). We may now make an interesting conclusion about our model:</w:t>
+      </w:r>
+    </w:p>
+    <w:p>
+      <w:pPr>
+        <w:pStyle w:val="Body A"/>
+        <w:spacing w:after="120" w:line="360" w:lineRule="auto"/>
+        <w:ind w:firstLine="720"/>
+        <w:rPr>
+          <w:rFonts w:ascii="Baskerville" w:cs="Baskerville" w:hAnsi="Baskerville" w:eastAsia="Baskerville"/>
+          <w:sz w:val="24"/>
+          <w:szCs w:val="24"/>
+          <w:u w:color="000000"/>
+        </w:rPr>
+      </w:pPr>
+      <w:r>
+        <w:rPr>
+          <w:rFonts w:ascii="Baskerville" w:cs="Baskerville" w:hAnsi="Baskerville" w:eastAsia="Baskerville"/>
+          <w:sz w:val="24"/>
+          <w:szCs w:val="24"/>
+          <w:u w:color="000000"/>
+          <w:rtl w:val="0"/>
+        </w:rPr>
+        <w:tab/>
+        <w:t xml:space="preserve">( i ) If ( 1 - </w:t>
+      </w:r>
+      <w:r>
+        <w:rPr>
+          <w:rFonts w:ascii="Baskerville"/>
+          <w:i w:val="1"/>
+          <w:iCs w:val="1"/>
+          <w:sz w:val="24"/>
+          <w:szCs w:val="24"/>
+          <w:u w:color="000000"/>
+          <w:rtl w:val="0"/>
+          <w:lang w:val="en-US"/>
+        </w:rPr>
+        <w:t xml:space="preserve">c </w:t>
+      </w:r>
+      <w:r>
+        <w:rPr>
+          <w:rFonts w:ascii="Baskerville"/>
+          <w:sz w:val="24"/>
+          <w:szCs w:val="24"/>
+          <w:u w:color="000000"/>
+          <w:rtl w:val="0"/>
+          <w:lang w:val="en-US"/>
+        </w:rPr>
+        <w:t xml:space="preserve">) &gt; ( 1 / </w:t>
+      </w:r>
+      <w:r>
+        <w:rPr>
+          <w:rFonts w:ascii="Baskerville"/>
+          <w:i w:val="1"/>
+          <w:iCs w:val="1"/>
+          <w:sz w:val="24"/>
+          <w:szCs w:val="24"/>
+          <w:u w:color="000000"/>
+          <w:rtl w:val="0"/>
+          <w:lang w:val="en-US"/>
+        </w:rPr>
+        <w:t>G</w:t>
+      </w:r>
+      <w:r>
+        <w:rPr>
+          <w:rFonts w:ascii="Baskerville"/>
+          <w:sz w:val="24"/>
+          <w:szCs w:val="24"/>
+          <w:u w:color="000000"/>
+          <w:rtl w:val="0"/>
+          <w:lang w:val="en-US"/>
+        </w:rPr>
+        <w:t xml:space="preserve"> ) * </w:t>
+      </w:r>
+      <w:r>
+        <w:rPr>
+          <w:rFonts w:ascii="Baskerville"/>
+          <w:i w:val="1"/>
+          <w:iCs w:val="1"/>
+          <w:sz w:val="24"/>
+          <w:szCs w:val="24"/>
+          <w:u w:color="000000"/>
+          <w:rtl w:val="0"/>
+          <w:lang w:val="en-US"/>
+        </w:rPr>
         <w:t>c</w:t>
       </w:r>
       <w:r>
         <w:rPr>
-          <w:i w:val="1"/>
-          <w:iCs w:val="1"/>
-          <w:rtl w:val="0"/>
-          <w:lang w:val="en-US"/>
-        </w:rPr>
-        <w:t xml:space="preserve"> </w:t>
-      </w:r>
-      <w:r>
-        <w:rPr>
-          <w:rtl w:val="0"/>
-          <w:lang w:val="en-US"/>
-        </w:rPr>
-        <w:t xml:space="preserve">be </w:t>
-      </w:r>
-      <w:r>
-        <w:rPr>
-          <w:rtl w:val="0"/>
-          <w:lang w:val="en-US"/>
-        </w:rPr>
-        <w:t xml:space="preserve">less than </w:t>
-      </w:r>
-      <w:r>
-        <w:rPr>
-          <w:i w:val="1"/>
-          <w:iCs w:val="1"/>
-          <w:rtl w:val="0"/>
-          <w:lang w:val="en-US"/>
-        </w:rPr>
-        <w:t xml:space="preserve">P. </w:t>
-      </w:r>
-      <w:r>
-        <w:rPr>
-          <w:rtl w:val="0"/>
-          <w:lang w:val="en-US"/>
-        </w:rPr>
-        <w:t>Then</w:t>
-      </w:r>
-      <w:r>
-        <w:rPr>
-          <w:rtl w:val="0"/>
-          <w:lang w:val="en-US"/>
-        </w:rPr>
-        <w:t xml:space="preserve"> </w:t>
-      </w:r>
-      <w:r>
-        <w:rPr>
-          <w:i w:val="1"/>
-          <w:iCs w:val="1"/>
+          <w:rFonts w:ascii="Baskerville"/>
+          <w:sz w:val="24"/>
+          <w:szCs w:val="24"/>
+          <w:u w:color="000000"/>
+          <w:rtl w:val="0"/>
+          <w:lang w:val="en-US"/>
+        </w:rPr>
+        <w:t xml:space="preserve">, </w:t>
+      </w:r>
+      <w:r>
+        <w:rPr>
+          <w:rFonts w:ascii="Baskerville"/>
+          <w:i w:val="1"/>
+          <w:iCs w:val="1"/>
+          <w:sz w:val="24"/>
+          <w:szCs w:val="24"/>
+          <w:u w:color="000000"/>
           <w:rtl w:val="0"/>
           <w:lang w:val="en-US"/>
         </w:rPr>
@@ -3698,15 +3097,23 @@
       </w:r>
       <w:r>
         <w:rPr>
-          <w:rtl w:val="0"/>
-          <w:lang w:val="en-US"/>
-        </w:rPr>
-        <w:t xml:space="preserve"> and </w:t>
-      </w:r>
-      <w:r>
-        <w:rPr>
-          <w:i w:val="1"/>
-          <w:iCs w:val="1"/>
+          <w:rFonts w:ascii="Baskerville"/>
+          <w:sz w:val="24"/>
+          <w:szCs w:val="24"/>
+          <w:u w:color="000000"/>
+          <w:rtl w:val="0"/>
+          <w:lang w:val="en-US"/>
+        </w:rPr>
+        <w:t xml:space="preserve"> have higher income than </w:t>
+      </w:r>
+      <w:r>
+        <w:rPr>
+          <w:rFonts w:ascii="Baskerville"/>
+          <w:i w:val="1"/>
+          <w:iCs w:val="1"/>
+          <w:sz w:val="24"/>
+          <w:szCs w:val="24"/>
+          <w:u w:color="000000"/>
           <w:rtl w:val="0"/>
           <w:lang w:val="en-US"/>
         </w:rPr>
@@ -3714,284 +3121,26 @@
       </w:r>
       <w:r>
         <w:rPr>
-          <w:i w:val="1"/>
-          <w:iCs w:val="1"/>
-          <w:rtl w:val="0"/>
-          <w:lang w:val="en-US"/>
-        </w:rPr>
-        <w:t xml:space="preserve"> </w:t>
-      </w:r>
-      <w:r>
-        <w:rPr>
-          <w:rtl w:val="0"/>
-          <w:lang w:val="en-US"/>
-        </w:rPr>
-        <w:t xml:space="preserve">are in either situation </w:t>
-      </w:r>
-      <w:r>
-        <w:rPr>
-          <w:rtl w:val="0"/>
-          <w:lang w:val="en-US"/>
-        </w:rPr>
-        <w:t>(a)</w:t>
-      </w:r>
-      <w:r>
-        <w:rPr>
-          <w:rtl w:val="0"/>
-          <w:lang w:val="en-US"/>
-        </w:rPr>
-        <w:t xml:space="preserve"> or </w:t>
-      </w:r>
-      <w:r>
-        <w:rPr>
-          <w:rtl w:val="0"/>
-          <w:lang w:val="en-US"/>
-        </w:rPr>
-        <w:t xml:space="preserve">(b). We may now make </w:t>
-      </w:r>
-      <w:r>
-        <w:rPr>
-          <w:rtl w:val="0"/>
-          <w:lang w:val="en-US"/>
-        </w:rPr>
-        <w:t>an interesting conclusion about our model</w:t>
-      </w:r>
-      <w:r>
-        <w:rPr>
-          <w:rtl w:val="0"/>
-          <w:lang w:val="en-US"/>
-        </w:rPr>
-        <w:t>:</w:t>
-      </w:r>
-    </w:p>
-    <w:p>
-      <w:pPr>
-        <w:pStyle w:val="Body"/>
-        <w:bidi w:val="0"/>
+          <w:rFonts w:ascii="Baskerville"/>
+          <w:sz w:val="24"/>
+          <w:szCs w:val="24"/>
+          <w:u w:color="000000"/>
+          <w:rtl w:val="0"/>
+          <w:lang w:val="en-US"/>
+        </w:rPr>
+        <w:t xml:space="preserve"> regardless of population size, and income per visitor. This corresponds to situation (a).</w:t>
+      </w:r>
+    </w:p>
+    <w:p>
+      <w:pPr>
+        <w:pStyle w:val="Body A"/>
         <w:spacing w:after="120" w:line="360" w:lineRule="auto"/>
-        <w:ind w:left="0" w:right="0" w:firstLine="720"/>
-        <w:jc w:val="left"/>
+        <w:ind w:firstLine="720"/>
         <w:rPr>
           <w:rFonts w:ascii="Baskerville" w:cs="Baskerville" w:hAnsi="Baskerville" w:eastAsia="Baskerville"/>
           <w:sz w:val="24"/>
           <w:szCs w:val="24"/>
           <w:u w:color="000000"/>
-          <w:rtl w:val="0"/>
-        </w:rPr>
-      </w:pPr>
-      <w:r>
-        <w:rPr>
-          <w:rFonts w:ascii="Baskerville" w:cs="Baskerville" w:hAnsi="Baskerville" w:eastAsia="Baskerville"/>
-          <w:sz w:val="24"/>
-          <w:szCs w:val="24"/>
-          <w:u w:color="000000"/>
-          <w:rtl w:val="0"/>
-        </w:rPr>
-        <w:tab/>
-      </w:r>
-      <w:r>
-        <w:rPr>
-          <w:rFonts w:ascii="Baskerville"/>
-          <w:sz w:val="24"/>
-          <w:szCs w:val="24"/>
-          <w:u w:color="000000"/>
-          <w:rtl w:val="0"/>
-        </w:rPr>
-        <w:t>(</w:t>
-      </w:r>
-      <w:r>
-        <w:rPr>
-          <w:rFonts w:ascii="Baskerville"/>
-          <w:sz w:val="24"/>
-          <w:szCs w:val="24"/>
-          <w:u w:color="000000"/>
-          <w:rtl w:val="0"/>
-          <w:lang w:val="en-US"/>
-        </w:rPr>
-        <w:t xml:space="preserve"> i </w:t>
-      </w:r>
-      <w:r>
-        <w:rPr>
-          <w:rFonts w:ascii="Baskerville"/>
-          <w:sz w:val="24"/>
-          <w:szCs w:val="24"/>
-          <w:u w:color="000000"/>
-          <w:rtl w:val="0"/>
-        </w:rPr>
-        <w:t xml:space="preserve">) </w:t>
-      </w:r>
-      <w:r>
-        <w:rPr>
-          <w:rFonts w:ascii="Baskerville"/>
-          <w:sz w:val="24"/>
-          <w:szCs w:val="24"/>
-          <w:u w:color="000000"/>
-          <w:rtl w:val="0"/>
-        </w:rPr>
-        <w:t>If (</w:t>
-      </w:r>
-      <w:r>
-        <w:rPr>
-          <w:rFonts w:ascii="Baskerville"/>
-          <w:sz w:val="24"/>
-          <w:szCs w:val="24"/>
-          <w:u w:color="000000"/>
-          <w:rtl w:val="0"/>
-          <w:lang w:val="en-US"/>
-        </w:rPr>
-        <w:t xml:space="preserve"> </w:t>
-      </w:r>
-      <w:r>
-        <w:rPr>
-          <w:rFonts w:ascii="Baskerville"/>
-          <w:sz w:val="24"/>
-          <w:szCs w:val="24"/>
-          <w:u w:color="000000"/>
-          <w:rtl w:val="0"/>
-        </w:rPr>
-        <w:t xml:space="preserve">1 - </w:t>
-      </w:r>
-      <w:r>
-        <w:rPr>
-          <w:rFonts w:ascii="Baskerville"/>
-          <w:i w:val="1"/>
-          <w:iCs w:val="1"/>
-          <w:sz w:val="24"/>
-          <w:szCs w:val="24"/>
-          <w:u w:color="000000"/>
-          <w:rtl w:val="0"/>
-          <w:lang w:val="en-US"/>
-        </w:rPr>
-        <w:t xml:space="preserve">c </w:t>
-      </w:r>
-      <w:r>
-        <w:rPr>
-          <w:rFonts w:ascii="Baskerville"/>
-          <w:sz w:val="24"/>
-          <w:szCs w:val="24"/>
-          <w:u w:color="000000"/>
-          <w:rtl w:val="0"/>
-        </w:rPr>
-        <w:t xml:space="preserve">) &gt; ( 1 / </w:t>
-      </w:r>
-      <w:r>
-        <w:rPr>
-          <w:rFonts w:ascii="Baskerville"/>
-          <w:i w:val="1"/>
-          <w:iCs w:val="1"/>
-          <w:sz w:val="24"/>
-          <w:szCs w:val="24"/>
-          <w:u w:color="000000"/>
-          <w:rtl w:val="0"/>
-        </w:rPr>
-        <w:t>G</w:t>
-      </w:r>
-      <w:r>
-        <w:rPr>
-          <w:rFonts w:ascii="Baskerville"/>
-          <w:sz w:val="24"/>
-          <w:szCs w:val="24"/>
-          <w:u w:color="000000"/>
-          <w:rtl w:val="0"/>
-        </w:rPr>
-        <w:t xml:space="preserve"> ) * </w:t>
-      </w:r>
-      <w:r>
-        <w:rPr>
-          <w:rFonts w:ascii="Baskerville"/>
-          <w:i w:val="1"/>
-          <w:iCs w:val="1"/>
-          <w:sz w:val="24"/>
-          <w:szCs w:val="24"/>
-          <w:u w:color="000000"/>
-          <w:rtl w:val="0"/>
-          <w:lang w:val="en-US"/>
-        </w:rPr>
-        <w:t>c</w:t>
-      </w:r>
-      <w:r>
-        <w:rPr>
-          <w:rFonts w:ascii="Baskerville"/>
-          <w:sz w:val="24"/>
-          <w:szCs w:val="24"/>
-          <w:u w:color="000000"/>
-          <w:rtl w:val="0"/>
-        </w:rPr>
-        <w:t xml:space="preserve">, </w:t>
-      </w:r>
-      <w:r>
-        <w:rPr>
-          <w:rFonts w:ascii="Baskerville"/>
-          <w:i w:val="1"/>
-          <w:iCs w:val="1"/>
-          <w:sz w:val="24"/>
-          <w:szCs w:val="24"/>
-          <w:u w:color="000000"/>
-          <w:rtl w:val="0"/>
-          <w:lang w:val="en-US"/>
-        </w:rPr>
-        <w:t>big-boxes</w:t>
-      </w:r>
-      <w:r>
-        <w:rPr>
-          <w:rFonts w:ascii="Baskerville"/>
-          <w:sz w:val="24"/>
-          <w:szCs w:val="24"/>
-          <w:u w:color="000000"/>
-          <w:rtl w:val="0"/>
-          <w:lang w:val="en-US"/>
-        </w:rPr>
-        <w:t xml:space="preserve"> have higher income than </w:t>
-      </w:r>
-      <w:r>
-        <w:rPr>
-          <w:rFonts w:ascii="Baskerville"/>
-          <w:i w:val="1"/>
-          <w:iCs w:val="1"/>
-          <w:sz w:val="24"/>
-          <w:szCs w:val="24"/>
-          <w:u w:color="000000"/>
-          <w:rtl w:val="0"/>
-          <w:lang w:val="en-US"/>
-        </w:rPr>
-        <w:t>mom-and-pops</w:t>
-      </w:r>
-      <w:r>
-        <w:rPr>
-          <w:rFonts w:ascii="Baskerville"/>
-          <w:sz w:val="24"/>
-          <w:szCs w:val="24"/>
-          <w:u w:color="000000"/>
-          <w:rtl w:val="0"/>
-          <w:lang w:val="en-US"/>
-        </w:rPr>
-        <w:t xml:space="preserve"> regardless of population size, and income per visitor</w:t>
-      </w:r>
-      <w:r>
-        <w:rPr>
-          <w:rFonts w:ascii="Baskerville"/>
-          <w:sz w:val="24"/>
-          <w:szCs w:val="24"/>
-          <w:u w:color="000000"/>
-          <w:rtl w:val="0"/>
-          <w:lang w:val="en-US"/>
-        </w:rPr>
-        <w:t>. This corresponds to situation (a).</w:t>
-      </w:r>
-    </w:p>
-    <w:p>
-      <w:pPr>
-        <w:pStyle w:val="Body"/>
-        <w:bidi w:val="0"/>
-        <w:spacing w:after="120" w:line="360" w:lineRule="auto"/>
-        <w:ind w:left="0" w:right="0" w:firstLine="720"/>
-        <w:jc w:val="left"/>
-        <w:rPr>
-          <w:rFonts w:ascii="Baskerville" w:cs="Baskerville" w:hAnsi="Baskerville" w:eastAsia="Baskerville"/>
-          <w:sz w:val="24"/>
-          <w:szCs w:val="24"/>
-          <w:u w:color="000000"/>
-          <w:rtl w:val="0"/>
         </w:rPr>
       </w:pPr>
       <w:r>
@@ -4605,27 +3754,16 @@
       <w:pPr>
         <w:pStyle w:val="FirstSectionPar"/>
         <w:ind w:firstLine="0"/>
-      </w:pPr>
-      <w:r>
-        <w:rPr>
-          <w:rtl w:val="0"/>
-          <w:lang w:val="en-US"/>
-        </w:rPr>
-        <w:t xml:space="preserve">What of case </w:t>
-      </w:r>
-      <w:r>
-        <w:rPr>
-          <w:rtl w:val="0"/>
-          <w:lang w:val="en-US"/>
-        </w:rPr>
-        <w:t>(b)</w:t>
-      </w:r>
-      <w:r>
-        <w:rPr>
-          <w:rtl w:val="0"/>
-          <w:lang w:val="en-US"/>
-        </w:rPr>
-        <w:t xml:space="preserve">, where </w:t>
+        <w:rPr>
+          <w:rtl w:val="0"/>
+        </w:rPr>
+      </w:pPr>
+      <w:r>
+        <w:rPr>
+          <w:rtl w:val="0"/>
+          <w:lang w:val="en-US"/>
+        </w:rPr>
+        <w:t xml:space="preserve">What of case (b), where </w:t>
       </w:r>
       <w:r>
         <w:rPr>
@@ -4749,7 +3887,13 @@
     <w:p>
       <w:pPr>
         <w:pStyle w:val="Footnote"/>
-        <w:jc w:val="left"/>
+        <w:rPr>
+          <w:rFonts w:ascii="Baskerville" w:cs="Baskerville" w:hAnsi="Baskerville" w:eastAsia="Baskerville"/>
+          <w:sz w:val="24"/>
+          <w:szCs w:val="24"/>
+          <w:u w:color="000000"/>
+          <w:rtl w:val="0"/>
+        </w:rPr>
       </w:pPr>
       <w:r>
         <w:rPr>
@@ -4767,12 +3911,21 @@
       <w:pPr>
         <w:pStyle w:val="FirstSectionPar"/>
         <w:ind w:firstLine="0"/>
-      </w:pPr>
-      <w:r>
-        <w:rPr>
-          <w:rtl w:val="0"/>
-        </w:rPr>
-        <w:tab/>
+        <w:rPr>
+          <w:lang w:val="it-IT"/>
+        </w:rPr>
+      </w:pPr>
+      <w:r>
+        <w:rPr>
+          <w:rtl w:val="0"/>
+        </w:rPr>
+        <w:tab/>
+      </w:r>
+      <w:r>
+        <w:rPr>
+          <w:rtl w:val="0"/>
+          <w:lang w:val="it-IT"/>
+        </w:rPr>
         <w:t>C</w:t>
       </w:r>
       <w:r>
@@ -4781,14 +3934,14 @@
           <w:iCs w:val="1"/>
           <w:vertAlign w:val="subscript"/>
           <w:rtl w:val="0"/>
-          <w:lang w:val="en-US"/>
+          <w:lang w:val="it-IT"/>
         </w:rPr>
         <w:t>B</w:t>
       </w:r>
       <w:r>
         <w:rPr>
           <w:rtl w:val="0"/>
-          <w:lang w:val="en-US"/>
+          <w:lang w:val="it-IT"/>
         </w:rPr>
         <w:t xml:space="preserve"> + t(I</w:t>
       </w:r>
@@ -4798,14 +3951,14 @@
           <w:iCs w:val="1"/>
           <w:vertAlign w:val="subscript"/>
           <w:rtl w:val="0"/>
-          <w:lang w:val="en-US"/>
+          <w:lang w:val="it-IT"/>
         </w:rPr>
         <w:t>B</w:t>
       </w:r>
       <w:r>
         <w:rPr>
           <w:rtl w:val="0"/>
-          <w:lang w:val="en-US"/>
+          <w:lang w:val="it-IT"/>
         </w:rPr>
         <w:t xml:space="preserve"> - E)  = 0</w:t>
         <w:tab/>
@@ -4821,14 +3974,14 @@
           <w:iCs w:val="1"/>
           <w:vertAlign w:val="subscript"/>
           <w:rtl w:val="0"/>
-          <w:lang w:val="en-US"/>
+          <w:lang w:val="it-IT"/>
         </w:rPr>
         <w:t>B</w:t>
       </w:r>
       <w:r>
         <w:rPr>
           <w:rtl w:val="0"/>
-          <w:lang w:val="en-US"/>
+          <w:lang w:val="it-IT"/>
         </w:rPr>
         <w:t>/(I</w:t>
       </w:r>
@@ -4838,14 +3991,14 @@
           <w:iCs w:val="1"/>
           <w:vertAlign w:val="subscript"/>
           <w:rtl w:val="0"/>
-          <w:lang w:val="en-US"/>
+          <w:lang w:val="it-IT"/>
         </w:rPr>
         <w:t>B</w:t>
       </w:r>
       <w:r>
         <w:rPr>
           <w:rtl w:val="0"/>
-          <w:lang w:val="en-US"/>
+          <w:lang w:val="it-IT"/>
         </w:rPr>
         <w:t xml:space="preserve"> - E)</w:t>
       </w:r>
@@ -4854,6 +4007,9 @@
       <w:pPr>
         <w:pStyle w:val="FirstSectionPar"/>
         <w:ind w:firstLine="0"/>
+        <w:rPr>
+          <w:rtl w:val="0"/>
+        </w:rPr>
       </w:pPr>
       <w:r>
         <w:rPr>
@@ -4867,6 +4023,9 @@
       <w:pPr>
         <w:pStyle w:val="FirstSectionPar"/>
         <w:ind w:firstLine="0"/>
+        <w:rPr>
+          <w:rtl w:val="0"/>
+        </w:rPr>
       </w:pPr>
       <w:r>
         <w:rPr>
@@ -4954,6 +4113,9 @@
       <w:pPr>
         <w:pStyle w:val="FirstSectionPar"/>
         <w:ind w:firstLine="0"/>
+        <w:rPr>
+          <w:rtl w:val="0"/>
+        </w:rPr>
       </w:pPr>
       <w:r>
         <w:rPr>
@@ -4967,6 +4129,9 @@
       <w:pPr>
         <w:pStyle w:val="FirstSectionPar"/>
         <w:ind w:firstLine="0"/>
+        <w:rPr>
+          <w:rtl w:val="0"/>
+        </w:rPr>
       </w:pPr>
       <w:r>
         <w:rPr>
@@ -5048,6 +4213,9 @@
       <w:pPr>
         <w:pStyle w:val="FirstSectionPar"/>
         <w:ind w:firstLine="0"/>
+        <w:rPr>
+          <w:rtl w:val="0"/>
+        </w:rPr>
       </w:pPr>
       <w:r>
         <w:rPr>
@@ -5061,6 +4229,12 @@
       <w:pPr>
         <w:pStyle w:val="FirstSectionPar"/>
         <w:ind w:firstLine="0"/>
+        <w:rPr>
+          <w:i w:val="1"/>
+          <w:iCs w:val="1"/>
+          <w:vertAlign w:val="subscript"/>
+          <w:rtl w:val="0"/>
+        </w:rPr>
       </w:pPr>
       <w:r>
         <w:rPr>
@@ -5169,6 +4343,9 @@
       <w:pPr>
         <w:pStyle w:val="FirstSectionPar"/>
         <w:ind w:firstLine="0"/>
+        <w:rPr>
+          <w:rtl w:val="0"/>
+        </w:rPr>
       </w:pPr>
       <w:r>
         <w:rPr>
@@ -5214,6 +4391,9 @@
       <w:pPr>
         <w:pStyle w:val="FirstSectionPar"/>
         <w:ind w:firstLine="0"/>
+        <w:rPr>
+          <w:rtl w:val="0"/>
+        </w:rPr>
       </w:pPr>
       <w:r>
         <w:rPr>
@@ -5235,20 +4415,16 @@
           <w:rtl w:val="0"/>
           <w:lang w:val="en-US"/>
         </w:rPr>
-        <w:t>=</w:t>
-      </w:r>
-      <w:r>
-        <w:rPr>
-          <w:rtl w:val="0"/>
-          <w:lang w:val="en-US"/>
-        </w:rPr>
-        <w:t xml:space="preserve"> 5</w:t>
+        <w:t>= 5</w:t>
       </w:r>
     </w:p>
     <w:p>
       <w:pPr>
         <w:pStyle w:val="FirstSectionPar"/>
         <w:ind w:firstLine="0"/>
+        <w:rPr>
+          <w:rtl w:val="0"/>
+        </w:rPr>
       </w:pPr>
       <w:r>
         <w:rPr>
@@ -5270,20 +4446,16 @@
           <w:rtl w:val="0"/>
           <w:lang w:val="en-US"/>
         </w:rPr>
-        <w:t>=</w:t>
-      </w:r>
-      <w:r>
-        <w:rPr>
-          <w:rtl w:val="0"/>
-          <w:lang w:val="en-US"/>
-        </w:rPr>
-        <w:t xml:space="preserve"> 1</w:t>
+        <w:t>= 1</w:t>
       </w:r>
     </w:p>
     <w:p>
       <w:pPr>
         <w:pStyle w:val="FirstSectionPar"/>
         <w:ind w:firstLine="0"/>
+        <w:rPr>
+          <w:rtl w:val="0"/>
+        </w:rPr>
       </w:pPr>
       <w:r>
         <w:rPr>
@@ -5312,6 +4484,9 @@
       <w:pPr>
         <w:pStyle w:val="FirstSectionPar"/>
         <w:ind w:firstLine="0"/>
+        <w:rPr>
+          <w:rtl w:val="0"/>
+        </w:rPr>
       </w:pPr>
       <w:r>
         <w:rPr>
@@ -5340,6 +4515,9 @@
       <w:pPr>
         <w:pStyle w:val="FirstSectionPar"/>
         <w:ind w:firstLine="0"/>
+        <w:rPr>
+          <w:rtl w:val="0"/>
+        </w:rPr>
       </w:pPr>
       <w:r>
         <w:rPr>
@@ -5411,17 +4589,6 @@
           <w:lang w:val="en-US"/>
         </w:rPr>
         <w:t>.</w:t>
-      </w:r>
-    </w:p>
-    <w:p>
-      <w:pPr>
-        <w:pStyle w:val="Body"/>
-      </w:pPr>
-      <w:r>
-        <w:rPr>
-          <w:b w:val="1"/>
-          <w:bCs w:val="1"/>
-        </w:rPr>
       </w:r>
     </w:p>
     <w:sectPr>
@@ -5438,6 +4605,10 @@
 <file path=word/footer1.xml><?xml version="1.0" encoding="utf-8"?>
 <w:ftr xmlns:r="http://schemas.openxmlformats.org/officeDocument/2006/relationships" xmlns:wp="http://schemas.openxmlformats.org/drawingml/2006/wordprocessingDrawing" xmlns:w="http://schemas.openxmlformats.org/wordprocessingml/2006/main" xmlns:w10="urn:schemas-microsoft-com:office:word" xmlns:w14="http://schemas.microsoft.com/office/word/2010/wordml" xmlns:wps="http://schemas.microsoft.com/office/word/2010/wordprocessingShape" xmlns:wpg="http://schemas.microsoft.com/office/word/2010/wordprocessingGroup" xmlns:mc="http://schemas.openxmlformats.org/markup-compatibility/2006" xmlns:v="urn:schemas-microsoft-com:vml" xmlns:o="urn:schemas-microsoft-com:office:office" mc:Ignorable="w14">
   <w:p>
+    <w:pPr>
+      <w:pStyle w:val="Header &amp; Footer"/>
+      <w:bidi w:val="0"/>
+    </w:pPr>
     <w:r/>
   </w:p>
 </w:ftr>
@@ -5470,16 +4641,18 @@
     <w:p>
       <w:pPr>
         <w:pStyle w:val="Footnote"/>
-        <w:jc w:val="left"/>
-      </w:pPr>
-      <w:r>
-        <w:rPr>
+      </w:pPr>
+      <w:r>
+        <w:rPr>
+          <w:rFonts w:ascii="Times New Roman" w:cs="Times New Roman" w:hAnsi="Times New Roman" w:eastAsia="Times New Roman"/>
           <w:vertAlign w:val="superscript"/>
+          <w:rtl w:val="0"/>
         </w:rPr>
         <w:footnoteRef/>
       </w:r>
       <w:r>
         <w:rPr>
+          <w:rFonts w:ascii="Helvetica" w:cs="Arial Unicode MS" w:hAnsi="Arial Unicode MS" w:eastAsia="Arial Unicode MS"/>
           <w:rtl w:val="0"/>
           <w:lang w:val="en-US"/>
         </w:rPr>
@@ -5487,6 +4660,7 @@
       </w:r>
       <w:r>
         <w:rPr>
+          <w:rFonts w:ascii="Helvetica" w:cs="Arial Unicode MS" w:hAnsi="Arial Unicode MS" w:eastAsia="Arial Unicode MS"/>
           <w:vertAlign w:val="subscript"/>
           <w:rtl w:val="0"/>
           <w:lang w:val="en-US"/>
@@ -5495,6 +4669,7 @@
       </w:r>
       <w:r>
         <w:rPr>
+          <w:rFonts w:ascii="Helvetica" w:cs="Arial Unicode MS" w:hAnsi="Arial Unicode MS" w:eastAsia="Arial Unicode MS"/>
           <w:rtl w:val="0"/>
           <w:lang w:val="en-US"/>
         </w:rPr>
@@ -5502,6 +4677,7 @@
       </w:r>
       <w:r>
         <w:rPr>
+          <w:rFonts w:ascii="Helvetica" w:cs="Arial Unicode MS" w:hAnsi="Arial Unicode MS" w:eastAsia="Arial Unicode MS"/>
           <w:vertAlign w:val="subscript"/>
           <w:rtl w:val="0"/>
           <w:lang w:val="en-US"/>
@@ -5510,6 +4686,7 @@
       </w:r>
       <w:r>
         <w:rPr>
+          <w:rFonts w:ascii="Helvetica" w:cs="Arial Unicode MS" w:hAnsi="Arial Unicode MS" w:eastAsia="Arial Unicode MS"/>
           <w:rtl w:val="0"/>
           <w:lang w:val="en-US"/>
         </w:rPr>
@@ -5517,6 +4694,7 @@
       </w:r>
       <w:r>
         <w:rPr>
+          <w:rFonts w:ascii="Helvetica" w:cs="Arial Unicode MS" w:hAnsi="Arial Unicode MS" w:eastAsia="Arial Unicode MS"/>
           <w:vertAlign w:val="subscript"/>
           <w:rtl w:val="0"/>
           <w:lang w:val="en-US"/>
@@ -5525,6 +4703,7 @@
       </w:r>
       <w:r>
         <w:rPr>
+          <w:rFonts w:ascii="Helvetica" w:cs="Arial Unicode MS" w:hAnsi="Arial Unicode MS" w:eastAsia="Arial Unicode MS"/>
           <w:rtl w:val="0"/>
           <w:lang w:val="en-US"/>
         </w:rPr>
@@ -5532,6 +4711,7 @@
       </w:r>
       <w:r>
         <w:rPr>
+          <w:rFonts w:ascii="Helvetica" w:cs="Arial Unicode MS" w:hAnsi="Arial Unicode MS" w:eastAsia="Arial Unicode MS"/>
           <w:vertAlign w:val="subscript"/>
           <w:rtl w:val="0"/>
           <w:lang w:val="en-US"/>
@@ -5540,17 +4720,11 @@
       </w:r>
       <w:r>
         <w:rPr>
-          <w:rtl w:val="0"/>
-          <w:lang w:val="en-US"/>
-        </w:rPr>
-        <w:t xml:space="preserve"> is a random number. We </w:t>
-      </w:r>
-      <w:r>
-        <w:rPr>
-          <w:rtl w:val="0"/>
-          <w:lang w:val="it-IT"/>
-        </w:rPr>
-        <w:t xml:space="preserve">abbreviate </w:t>
+          <w:rFonts w:ascii="Helvetica" w:cs="Arial Unicode MS" w:hAnsi="Arial Unicode MS" w:eastAsia="Arial Unicode MS"/>
+          <w:rtl w:val="0"/>
+          <w:lang w:val="en-US"/>
+        </w:rPr>
+        <w:t xml:space="preserve"> is a random number. We abbreviate </w:t>
       </w:r>
       <w:r>
         <w:rPr>
@@ -5562,7 +4736,9 @@
       </w:r>
       <w:r>
         <w:rPr>
-          <w:rtl w:val="0"/>
+          <w:rFonts w:ascii="Helvetica" w:cs="Arial Unicode MS" w:hAnsi="Arial Unicode MS" w:eastAsia="Arial Unicode MS"/>
+          <w:rtl w:val="0"/>
+          <w:lang w:val="en-US"/>
         </w:rPr>
         <w:t>mom-and-pop</w:t>
       </w:r>
@@ -5578,11 +4754,13 @@
         <w:rPr>
           <w:rFonts w:ascii="Arial Unicode MS"/>
           <w:rtl w:val="0"/>
+          <w:lang w:val="en-US"/>
         </w:rPr>
         <w:t xml:space="preserve"> </w:t>
       </w:r>
       <w:r>
         <w:rPr>
+          <w:rFonts w:ascii="Helvetica" w:cs="Arial Unicode MS" w:hAnsi="Arial Unicode MS" w:eastAsia="Arial Unicode MS"/>
           <w:rtl w:val="0"/>
           <w:lang w:val="en-US"/>
         </w:rPr>
@@ -5594,11 +4772,13 @@
           <w:i w:val="1"/>
           <w:iCs w:val="1"/>
           <w:rtl w:val="0"/>
+          <w:lang w:val="en-US"/>
         </w:rPr>
         <w:t>M</w:t>
       </w:r>
       <w:r>
         <w:rPr>
+          <w:rFonts w:ascii="Helvetica" w:cs="Arial Unicode MS" w:hAnsi="Arial Unicode MS" w:eastAsia="Arial Unicode MS"/>
           <w:rtl w:val="0"/>
           <w:lang w:val="en-US"/>
         </w:rPr>
@@ -5614,22 +4794,11 @@
       </w:r>
       <w:r>
         <w:rPr>
-          <w:rtl w:val="0"/>
-        </w:rPr>
-        <w:t>big</w:t>
-      </w:r>
-      <w:r>
-        <w:rPr>
-          <w:rtl w:val="0"/>
-          <w:lang w:val="en-US"/>
-        </w:rPr>
-        <w:t>-</w:t>
-      </w:r>
-      <w:r>
-        <w:rPr>
-          <w:rtl w:val="0"/>
-        </w:rPr>
-        <w:t>box</w:t>
+          <w:rFonts w:ascii="Helvetica" w:cs="Arial Unicode MS" w:hAnsi="Arial Unicode MS" w:eastAsia="Arial Unicode MS"/>
+          <w:rtl w:val="0"/>
+          <w:lang w:val="en-US"/>
+        </w:rPr>
+        <w:t>big-box</w:t>
       </w:r>
       <w:r>
         <w:rPr>
@@ -5643,11 +4812,13 @@
         <w:rPr>
           <w:rFonts w:ascii="Arial Unicode MS"/>
           <w:rtl w:val="0"/>
+          <w:lang w:val="en-US"/>
         </w:rPr>
         <w:t xml:space="preserve"> </w:t>
       </w:r>
       <w:r>
         <w:rPr>
+          <w:rFonts w:ascii="Helvetica" w:cs="Arial Unicode MS" w:hAnsi="Arial Unicode MS" w:eastAsia="Arial Unicode MS"/>
           <w:rtl w:val="0"/>
           <w:lang w:val="en-US"/>
         </w:rPr>
@@ -5659,21 +4830,13 @@
           <w:i w:val="1"/>
           <w:iCs w:val="1"/>
           <w:rtl w:val="0"/>
-        </w:rPr>
-        <w:t>B</w:t>
-      </w:r>
-      <w:r>
-        <w:rPr>
-          <w:rFonts w:ascii="Baskerville"/>
-          <w:i w:val="1"/>
-          <w:iCs w:val="1"/>
-          <w:rtl w:val="0"/>
-          <w:lang w:val="en-US"/>
-        </w:rPr>
-        <w:t xml:space="preserve">. </w:t>
-      </w:r>
-      <w:r>
-        <w:rPr>
+          <w:lang w:val="en-US"/>
+        </w:rPr>
+        <w:t xml:space="preserve">B. </w:t>
+      </w:r>
+      <w:r>
+        <w:rPr>
+          <w:rFonts w:ascii="Helvetica" w:cs="Arial Unicode MS" w:hAnsi="Arial Unicode MS" w:eastAsia="Arial Unicode MS"/>
           <w:rtl w:val="0"/>
           <w:lang w:val="en-US"/>
         </w:rPr>
@@ -5685,26 +4848,22 @@
     <w:p>
       <w:pPr>
         <w:pStyle w:val="Footnote"/>
-        <w:jc w:val="left"/>
-      </w:pPr>
-      <w:r>
-        <w:rPr>
+      </w:pPr>
+      <w:r>
+        <w:rPr>
+          <w:rFonts w:ascii="Times New Roman" w:cs="Times New Roman" w:hAnsi="Times New Roman" w:eastAsia="Times New Roman"/>
           <w:vertAlign w:val="superscript"/>
+          <w:rtl w:val="0"/>
         </w:rPr>
         <w:footnoteRef/>
       </w:r>
       <w:r>
         <w:rPr>
-          <w:rtl w:val="0"/>
-        </w:rPr>
-        <w:t xml:space="preserve"> </w:t>
-      </w:r>
-      <w:r>
-        <w:rPr>
-          <w:rtl w:val="0"/>
-          <w:lang w:val="en-US"/>
-        </w:rPr>
-        <w:t>There are 26 consumers, 5 mom-and-pop stores, each of which have an initial endowment of $30, gain $2 per purchase, and loose $10 per step. The big-box appears on period 20. It has an initial endowment 1000 times that of the big-box-store, and it pays five times the rent.</w:t>
+          <w:rFonts w:ascii="Helvetica" w:cs="Arial Unicode MS" w:hAnsi="Arial Unicode MS" w:eastAsia="Arial Unicode MS"/>
+          <w:rtl w:val="0"/>
+          <w:lang w:val="en-US"/>
+        </w:rPr>
+        <w:t xml:space="preserve"> There are 26 consumers, 5 mom-and-pop stores, each of which have an initial endowment of $30, gain $2 per purchase, and loose $10 per step. The big-box appears on period 20. It has an initial endowment 1000 times that of the big-box-store, and it pays five times the rent.</w:t>
       </w:r>
     </w:p>
   </w:footnote>
@@ -5712,29 +4871,29 @@
     <w:p>
       <w:pPr>
         <w:pStyle w:val="Footnote"/>
-        <w:jc w:val="left"/>
-      </w:pPr>
-      <w:r>
-        <w:rPr>
+      </w:pPr>
+      <w:r>
+        <w:rPr>
+          <w:rFonts w:ascii="Baskerville" w:cs="Baskerville" w:hAnsi="Baskerville" w:eastAsia="Baskerville"/>
+          <w:sz w:val="24"/>
+          <w:szCs w:val="24"/>
+          <w:u w:color="000000"/>
           <w:vertAlign w:val="superscript"/>
+          <w:rtl w:val="0"/>
         </w:rPr>
         <w:footnoteRef/>
       </w:r>
       <w:r>
         <w:rPr>
-          <w:rtl w:val="0"/>
-        </w:rPr>
-        <w:t xml:space="preserve"> </w:t>
-      </w:r>
-      <w:r>
-        <w:rPr>
-          <w:rtl w:val="0"/>
-          <w:lang w:val="en-US"/>
-        </w:rPr>
-        <w:t>More specifically c = (0.5) * p</w:t>
-      </w:r>
-      <w:r>
-        <w:rPr>
+          <w:rFonts w:ascii="Helvetica" w:cs="Arial Unicode MS" w:hAnsi="Arial Unicode MS" w:eastAsia="Arial Unicode MS"/>
+          <w:rtl w:val="0"/>
+          <w:lang w:val="en-US"/>
+        </w:rPr>
+        <w:t xml:space="preserve"> More specifically c = (0.5) * p</w:t>
+      </w:r>
+      <w:r>
+        <w:rPr>
+          <w:rFonts w:ascii="Helvetica" w:cs="Arial Unicode MS" w:hAnsi="Arial Unicode MS" w:eastAsia="Arial Unicode MS"/>
           <w:vertAlign w:val="subscript"/>
           <w:rtl w:val="0"/>
           <w:lang w:val="en-US"/>
@@ -5743,6 +4902,7 @@
       </w:r>
       <w:r>
         <w:rPr>
+          <w:rFonts w:ascii="Helvetica" w:cs="Arial Unicode MS" w:hAnsi="Arial Unicode MS" w:eastAsia="Arial Unicode MS"/>
           <w:rtl w:val="0"/>
           <w:lang w:val="en-US"/>
         </w:rPr>
@@ -5754,33 +4914,27 @@
     <w:p>
       <w:pPr>
         <w:pStyle w:val="Footnote"/>
-        <w:jc w:val="left"/>
-      </w:pPr>
-      <w:r>
-        <w:rPr>
-          <w:rFonts w:ascii="Helvetica" w:cs="Helvetica" w:hAnsi="Helvetica" w:eastAsia="Helvetica"/>
-          <w:sz w:val="22"/>
-          <w:szCs w:val="22"/>
+      </w:pPr>
+      <w:r>
+        <w:rPr>
+          <w:rFonts w:ascii="Times New Roman" w:cs="Times New Roman" w:hAnsi="Times New Roman" w:eastAsia="Times New Roman"/>
           <w:vertAlign w:val="superscript"/>
+          <w:rtl w:val="0"/>
         </w:rPr>
         <w:footnoteRef/>
       </w:r>
       <w:r>
         <w:rPr>
-          <w:rFonts w:ascii="Helvetica"/>
-          <w:sz w:val="22"/>
-          <w:szCs w:val="22"/>
+          <w:rFonts w:ascii="Helvetica" w:cs="Arial Unicode MS" w:hAnsi="Arial Unicode MS" w:eastAsia="Arial Unicode MS"/>
           <w:vertAlign w:val="superscript"/>
           <w:rtl w:val="0"/>
+          <w:lang w:val="en-US"/>
         </w:rPr>
         <w:t xml:space="preserve"> </w:t>
       </w:r>
       <w:r>
         <w:rPr>
-          <w:rFonts w:ascii="Helvetica"/>
-          <w:sz w:val="22"/>
-          <w:szCs w:val="22"/>
-          <w:vertAlign w:val="baseline"/>
+          <w:rFonts w:ascii="Helvetica" w:cs="Arial Unicode MS" w:hAnsi="Arial Unicode MS" w:eastAsia="Arial Unicode MS"/>
           <w:rtl w:val="0"/>
           <w:lang w:val="en-US"/>
         </w:rPr>
@@ -5788,10 +4942,7 @@
       </w:r>
       <w:r>
         <w:rPr>
-          <w:rFonts w:hAnsi="Helvetica" w:hint="default"/>
-          <w:sz w:val="22"/>
-          <w:szCs w:val="22"/>
-          <w:vertAlign w:val="baseline"/>
+          <w:rFonts w:ascii="Arial Unicode MS" w:cs="Arial Unicode MS" w:hAnsi="Helvetica" w:eastAsia="Arial Unicode MS" w:hint="default"/>
           <w:rtl w:val="0"/>
           <w:lang w:val="en-US"/>
         </w:rPr>
@@ -5799,10 +4950,7 @@
       </w:r>
       <w:r>
         <w:rPr>
-          <w:rFonts w:ascii="Helvetica"/>
-          <w:sz w:val="22"/>
-          <w:szCs w:val="22"/>
-          <w:vertAlign w:val="baseline"/>
+          <w:rFonts w:ascii="Helvetica" w:cs="Arial Unicode MS" w:hAnsi="Arial Unicode MS" w:eastAsia="Arial Unicode MS"/>
           <w:rtl w:val="0"/>
           <w:lang w:val="en-US"/>
         </w:rPr>
@@ -5816,6 +4964,10 @@
 <file path=word/header1.xml><?xml version="1.0" encoding="utf-8"?>
 <w:hdr xmlns:r="http://schemas.openxmlformats.org/officeDocument/2006/relationships" xmlns:wp="http://schemas.openxmlformats.org/drawingml/2006/wordprocessingDrawing" xmlns:w="http://schemas.openxmlformats.org/wordprocessingml/2006/main" xmlns:w10="urn:schemas-microsoft-com:office:word" xmlns:w14="http://schemas.microsoft.com/office/word/2010/wordml" xmlns:wps="http://schemas.microsoft.com/office/word/2010/wordprocessingShape" xmlns:wpg="http://schemas.microsoft.com/office/word/2010/wordprocessingGroup" xmlns:mc="http://schemas.openxmlformats.org/markup-compatibility/2006" xmlns:v="urn:schemas-microsoft-com:vml" xmlns:o="urn:schemas-microsoft-com:office:office" mc:Ignorable="w14">
   <w:p>
+    <w:pPr>
+      <w:pStyle w:val="Header &amp; Footer"/>
+      <w:bidi w:val="0"/>
+    </w:pPr>
     <w:r/>
   </w:p>
 </w:hdr>
@@ -5925,14 +5077,60 @@
     <w:next w:val="No List"/>
     <w:pPr/>
   </w:style>
-  <w:style w:type="paragraph" w:styleId="Body">
-    <w:name w:val="Body"/>
-    <w:next w:val="Body"/>
+  <w:style w:type="paragraph" w:styleId="Header &amp; Footer">
+    <w:name w:val="Header &amp; Footer"/>
+    <w:next w:val="Header &amp; Footer"/>
     <w:pPr>
       <w:keepNext w:val="0"/>
       <w:keepLines w:val="0"/>
       <w:pageBreakBefore w:val="0"/>
       <w:widowControl w:val="1"/>
+      <w:shd w:val="clear" w:color="auto" w:fill="auto"/>
+      <w:tabs>
+        <w:tab w:val="right" w:pos="9020"/>
+      </w:tabs>
+      <w:suppressAutoHyphens w:val="0"/>
+      <w:bidi w:val="0"/>
+      <w:spacing w:before="0" w:after="0" w:line="240" w:lineRule="auto"/>
+      <w:ind w:left="0" w:right="0" w:firstLine="0"/>
+      <w:jc w:val="left"/>
+      <w:outlineLvl w:val="9"/>
+    </w:pPr>
+    <w:rPr>
+      <w:rFonts w:ascii="Helvetica" w:cs="Arial Unicode MS" w:hAnsi="Arial Unicode MS" w:eastAsia="Arial Unicode MS"/>
+      <w:b w:val="0"/>
+      <w:bCs w:val="0"/>
+      <w:i w:val="0"/>
+      <w:iCs w:val="0"/>
+      <w:caps w:val="0"/>
+      <w:smallCaps w:val="0"/>
+      <w:strike w:val="0"/>
+      <w:dstrike w:val="0"/>
+      <w:outline w:val="0"/>
+      <w:color w:val="000000"/>
+      <w:spacing w:val="0"/>
+      <w:kern w:val="0"/>
+      <w:position w:val="0"/>
+      <w:sz w:val="24"/>
+      <w:szCs w:val="24"/>
+      <w:u w:val="none"/>
+      <w:vertAlign w:val="baseline"/>
+    </w:rPr>
+  </w:style>
+  <w:style w:type="paragraph" w:styleId="Body A">
+    <w:name w:val="Body A"/>
+    <w:next w:val="Body A"/>
+    <w:pPr>
+      <w:keepNext w:val="0"/>
+      <w:keepLines w:val="0"/>
+      <w:pageBreakBefore w:val="0"/>
+      <w:widowControl w:val="1"/>
+      <w:pBdr>
+        <w:top w:val="nil"/>
+        <w:left w:val="nil"/>
+        <w:bottom w:val="nil"/>
+        <w:right w:val="nil"/>
+      </w:pBdr>
       <w:shd w:val="clear" w:color="auto" w:fill="auto"/>
       <w:suppressAutoHyphens w:val="0"/>
       <w:bidi w:val="0"/>
@@ -5958,7 +5156,7 @@
       <w:position w:val="0"/>
       <w:sz w:val="22"/>
       <w:szCs w:val="22"/>
-      <w:u w:val="none"/>
+      <w:u w:val="none" w:color="000000"/>
       <w:vertAlign w:val="baseline"/>
       <w:lang w:val="en-US"/>
     </w:rPr>
@@ -5971,6 +5169,12 @@
       <w:keepLines w:val="0"/>
       <w:pageBreakBefore w:val="0"/>
       <w:widowControl w:val="1"/>
+      <w:pBdr>
+        <w:top w:val="nil"/>
+        <w:left w:val="nil"/>
+        <w:bottom w:val="nil"/>
+        <w:right w:val="nil"/>
+      </w:pBdr>
       <w:shd w:val="clear" w:color="auto" w:fill="auto"/>
       <w:tabs>
         <w:tab w:val="left" w:pos="560"/>
@@ -6023,6 +5227,12 @@
       <w:keepLines w:val="0"/>
       <w:pageBreakBefore w:val="0"/>
       <w:widowControl w:val="1"/>
+      <w:pBdr>
+        <w:top w:val="nil"/>
+        <w:left w:val="nil"/>
+        <w:bottom w:val="nil"/>
+        <w:right w:val="nil"/>
+      </w:pBdr>
       <w:shd w:val="clear" w:color="auto" w:fill="auto"/>
       <w:suppressAutoHyphens w:val="0"/>
       <w:bidi w:val="0"/>
@@ -6048,8 +5258,9 @@
       <w:position w:val="0"/>
       <w:sz w:val="22"/>
       <w:szCs w:val="22"/>
-      <w:u w:val="none"/>
+      <w:u w:val="none" w:color="000000"/>
       <w:vertAlign w:val="baseline"/>
+      <w:lang w:val="en-US"/>
     </w:rPr>
   </w:style>
   <w:style w:type="paragraph" w:styleId="Normal (Web)">
@@ -6060,6 +5271,12 @@
       <w:keepLines w:val="0"/>
       <w:pageBreakBefore w:val="0"/>
       <w:widowControl w:val="1"/>
+      <w:pBdr>
+        <w:top w:val="nil"/>
+        <w:left w:val="nil"/>
+        <w:bottom w:val="nil"/>
+        <w:right w:val="nil"/>
+      </w:pBdr>
       <w:shd w:val="clear" w:color="auto" w:fill="auto"/>
       <w:suppressAutoHyphens w:val="0"/>
       <w:bidi w:val="0"/>
@@ -7053,7 +6270,7 @@
           <a:buFontTx/>
           <a:buNone/>
           <a:tabLst/>
-          <a:defRPr b="0" baseline="0" cap="none" i="0" spc="0" strike="noStrike" sz="1100" u="none" kumimoji="0" normalizeH="0">
+          <a:defRPr b="0" baseline="0" cap="none" i="0" spc="0" strike="noStrike" sz="1200" u="none" kumimoji="0" normalizeH="0">
             <a:ln>
               <a:noFill/>
             </a:ln>
@@ -7061,11 +6278,15 @@
               <a:srgbClr val="000000"/>
             </a:solidFill>
             <a:effectLst/>
-            <a:uFillTx/>
-            <a:latin typeface="+mn-lt"/>
-            <a:ea typeface="+mn-ea"/>
-            <a:cs typeface="+mn-cs"/>
-            <a:sym typeface="Helvetica"/>
+            <a:uFill>
+              <a:solidFill>
+                <a:srgbClr val="000000"/>
+              </a:solidFill>
+            </a:uFill>
+            <a:latin typeface="Times New Roman"/>
+            <a:ea typeface="Times New Roman"/>
+            <a:cs typeface="Times New Roman"/>
+            <a:sym typeface="Times New Roman"/>
           </a:defRPr>
         </a:defPPr>
         <a:lvl1pPr marL="0" marR="0" indent="0" algn="l" defTabSz="914400" rtl="0" fontAlgn="auto" latinLnBrk="1" hangingPunct="0">

</xml_diff>

<commit_message>
Added thesis in math: the expected utility of the town over time.
</commit_message>
<xml_diff>
--- a/bigbox/Big_Box_Math.docx
+++ b/bigbox/Big_Box_Math.docx
@@ -369,44 +369,6 @@
           <w:rtl w:val="0"/>
         </w:rPr>
       </w:pPr>
-      <w:r>
-        <w:rPr>
-          <w:rFonts w:hAnsi="Baskerville" w:hint="default"/>
-          <w:rtl w:val="0"/>
-          <w:lang w:val="en-US"/>
-        </w:rPr>
-        <w:t xml:space="preserve"> Σ</w:t>
-      </w:r>
-      <w:r>
-        <w:rPr>
-          <w:vertAlign w:val="subscript"/>
-          <w:rtl w:val="0"/>
-          <w:lang w:val="en-US"/>
-        </w:rPr>
-        <w:t>i</w:t>
-      </w:r>
-      <w:r>
-        <w:rPr>
-          <w:rtl w:val="0"/>
-          <w:lang w:val="en-US"/>
-        </w:rPr>
-        <w:t xml:space="preserve"> U</w:t>
-      </w:r>
-      <w:r>
-        <w:rPr>
-          <w:vertAlign w:val="subscript"/>
-          <w:rtl w:val="0"/>
-          <w:lang w:val="en-US"/>
-        </w:rPr>
-        <w:t>i</w:t>
-      </w:r>
-      <w:r>
-        <w:rPr>
-          <w:rtl w:val="0"/>
-          <w:lang w:val="en-US"/>
-        </w:rPr>
-        <w:t xml:space="preserve"> </w:t>
-      </w:r>
     </w:p>
     <w:p>
       <w:pPr>
@@ -418,6 +380,62 @@
       </w:pPr>
       <w:r>
         <w:rPr>
+          <w:rFonts w:hAnsi="Baskerville" w:hint="default"/>
+          <w:rtl w:val="0"/>
+          <w:lang w:val="en-US"/>
+        </w:rPr>
+        <w:t xml:space="preserve"> Σ</w:t>
+      </w:r>
+      <w:r>
+        <w:rPr>
+          <w:vertAlign w:val="subscript"/>
+          <w:rtl w:val="0"/>
+          <w:lang w:val="en-US"/>
+        </w:rPr>
+        <w:t>i</w:t>
+      </w:r>
+      <w:r>
+        <w:rPr>
+          <w:rtl w:val="0"/>
+          <w:lang w:val="en-US"/>
+        </w:rPr>
+        <w:t xml:space="preserve"> U</w:t>
+      </w:r>
+      <w:r>
+        <w:rPr>
+          <w:vertAlign w:val="subscript"/>
+          <w:rtl w:val="0"/>
+          <w:lang w:val="en-US"/>
+        </w:rPr>
+        <w:t>i</w:t>
+      </w:r>
+      <w:r>
+        <w:rPr>
+          <w:rtl w:val="0"/>
+          <w:lang w:val="en-US"/>
+        </w:rPr>
+        <w:t xml:space="preserve"> </w:t>
+      </w:r>
+    </w:p>
+    <w:p>
+      <w:pPr>
+        <w:pStyle w:val="FirstSectionPar"/>
+        <w:ind w:firstLine="0"/>
+        <w:rPr>
+          <w:rtl w:val="0"/>
+        </w:rPr>
+      </w:pPr>
+    </w:p>
+    <w:p>
+      <w:pPr>
+        <w:pStyle w:val="FirstSectionPar"/>
+        <w:ind w:firstLine="0"/>
+        <w:rPr>
+          <w:rtl w:val="0"/>
+        </w:rPr>
+      </w:pPr>
+      <w:r>
+        <w:rPr>
           <w:rtl w:val="0"/>
           <w:lang w:val="en-US"/>
         </w:rPr>
@@ -441,8 +459,22 @@
     </w:p>
     <w:p>
       <w:pPr>
-        <w:pStyle w:val="Body A"/>
-        <w:rPr>
+        <w:pStyle w:val="FirstSectionPar"/>
+        <w:ind w:firstLine="0"/>
+      </w:pPr>
+      <w:r>
+        <w:rPr>
+          <w:rtl w:val="0"/>
+        </w:rPr>
+        <w:br w:type="page"/>
+      </w:r>
+    </w:p>
+    <w:p>
+      <w:pPr>
+        <w:pStyle w:val="FirstSectionPar"/>
+        <w:ind w:firstLine="0"/>
+        <w:rPr>
+          <w:rFonts w:ascii="Helvetica" w:cs="Helvetica" w:hAnsi="Helvetica" w:eastAsia="Helvetica"/>
           <w:b w:val="1"/>
           <w:bCs w:val="1"/>
         </w:rPr>
@@ -680,6 +712,19 @@
     <w:p>
       <w:pPr>
         <w:pStyle w:val="Body A"/>
+      </w:pPr>
+      <w:r>
+        <w:rPr>
+          <w:b w:val="1"/>
+          <w:bCs w:val="1"/>
+          <w:rtl w:val="0"/>
+        </w:rPr>
+        <w:br w:type="page"/>
+      </w:r>
+    </w:p>
+    <w:p>
+      <w:pPr>
+        <w:pStyle w:val="Body A"/>
         <w:rPr>
           <w:b w:val="1"/>
           <w:bCs w:val="1"/>
@@ -709,8 +754,7 @@
       <w:pPr>
         <w:pStyle w:val="Body A"/>
         <w:rPr>
-          <w:b w:val="1"/>
-          <w:bCs w:val="1"/>
+          <w:rtl w:val="0"/>
         </w:rPr>
       </w:pPr>
     </w:p>
@@ -727,7 +771,290 @@
           <w:rtl w:val="0"/>
           <w:lang w:val="en-US"/>
         </w:rPr>
-        <w:t xml:space="preserve">Consumers begin with their 2nd preference: having the mom-and-pop stores without big-boxes. Once the big-box appears, consumers will have their most desired outcome: namely, both kinds of store. It is sufficient to show that positive consumer preference </w:t>
+        <w:t>We</w:t>
+      </w:r>
+      <w:r>
+        <w:rPr>
+          <w:rFonts w:hAnsi="Baskerville" w:hint="default"/>
+          <w:rtl w:val="0"/>
+          <w:lang w:val="en-US"/>
+        </w:rPr>
+        <w:t>’</w:t>
+      </w:r>
+      <w:r>
+        <w:rPr>
+          <w:rtl w:val="0"/>
+          <w:lang w:val="en-US"/>
+        </w:rPr>
+        <w:t xml:space="preserve">ll denote the utility at step t by </w:t>
+      </w:r>
+    </w:p>
+    <w:p>
+      <w:pPr>
+        <w:pStyle w:val="FirstSectionPar"/>
+        <w:ind w:firstLine="0"/>
+      </w:pPr>
+      <w:r>
+        <w:rPr>
+          <w:rtl w:val="0"/>
+          <w:lang w:val="en-US"/>
+        </w:rPr>
+        <w:t xml:space="preserve">( </w:t>
+      </w:r>
+      <w:r>
+        <w:rPr>
+          <w:rFonts w:hAnsi="Baskerville" w:hint="default"/>
+          <w:rtl w:val="0"/>
+          <w:lang w:val="en-US"/>
+        </w:rPr>
+        <w:t>Σ</w:t>
+      </w:r>
+      <w:r>
+        <w:rPr>
+          <w:vertAlign w:val="subscript"/>
+          <w:rtl w:val="0"/>
+          <w:lang w:val="en-US"/>
+        </w:rPr>
+        <w:t>i</w:t>
+      </w:r>
+      <w:r>
+        <w:rPr>
+          <w:rtl w:val="0"/>
+          <w:lang w:val="en-US"/>
+        </w:rPr>
+        <w:t xml:space="preserve"> U</w:t>
+      </w:r>
+      <w:r>
+        <w:rPr>
+          <w:vertAlign w:val="subscript"/>
+          <w:rtl w:val="0"/>
+          <w:lang w:val="en-US"/>
+        </w:rPr>
+        <w:t>i</w:t>
+      </w:r>
+      <w:r>
+        <w:rPr>
+          <w:rtl w:val="0"/>
+          <w:lang w:val="en-US"/>
+        </w:rPr>
+        <w:t xml:space="preserve"> ) </w:t>
+      </w:r>
+      <w:r>
+        <w:rPr>
+          <w:vertAlign w:val="subscript"/>
+          <w:rtl w:val="0"/>
+          <w:lang w:val="en-US"/>
+        </w:rPr>
+        <w:t>t</w:t>
+      </w:r>
+      <w:r>
+        <w:rPr>
+          <w:rtl w:val="0"/>
+          <w:lang w:val="en-US"/>
+        </w:rPr>
+        <w:t xml:space="preserve"> </w:t>
+      </w:r>
+    </w:p>
+    <w:p>
+      <w:pPr>
+        <w:pStyle w:val="FirstSectionPar"/>
+        <w:ind w:firstLine="0"/>
+      </w:pPr>
+      <w:r>
+        <w:rPr>
+          <w:rtl w:val="0"/>
+          <w:lang w:val="en-US"/>
+        </w:rPr>
+        <w:t xml:space="preserve">Our thesis is that the ultimate behavior in this sequence of steps is for the utility gain to be the expected value of </w:t>
+      </w:r>
+      <w:r>
+        <w:rPr>
+          <w:rtl w:val="0"/>
+          <w:lang w:val="en-US"/>
+        </w:rPr>
+        <w:t>r</w:t>
+      </w:r>
+      <w:r>
+        <w:rPr>
+          <w:vertAlign w:val="subscript"/>
+          <w:rtl w:val="0"/>
+          <w:lang w:val="en-US"/>
+        </w:rPr>
+        <w:t>B</w:t>
+      </w:r>
+      <w:r>
+        <w:rPr>
+          <w:sz w:val="22"/>
+          <w:szCs w:val="22"/>
+          <w:rtl w:val="0"/>
+          <w:lang w:val="en-US"/>
+        </w:rPr>
+        <w:t>[</w:t>
+      </w:r>
+      <w:r>
+        <w:rPr>
+          <w:rtl w:val="0"/>
+          <w:lang w:val="en-US"/>
+        </w:rPr>
+        <w:t>0,1</w:t>
+      </w:r>
+      <w:r>
+        <w:rPr>
+          <w:rtl w:val="0"/>
+          <w:lang w:val="en-US"/>
+        </w:rPr>
+        <w:t>), that is, 0.5. In other words:</w:t>
+      </w:r>
+    </w:p>
+    <w:p>
+      <w:pPr>
+        <w:pStyle w:val="FirstSectionPar"/>
+        <w:ind w:firstLine="0"/>
+        <w:rPr>
+          <w:rtl w:val="0"/>
+        </w:rPr>
+      </w:pPr>
+      <w:r>
+        <w:rPr>
+          <w:rtl w:val="0"/>
+          <w:lang w:val="en-US"/>
+        </w:rPr>
+        <w:t>lim</w:t>
+      </w:r>
+      <w:r>
+        <w:rPr>
+          <w:vertAlign w:val="subscript"/>
+          <w:rtl w:val="0"/>
+          <w:lang w:val="en-US"/>
+        </w:rPr>
+        <w:t>t</w:t>
+      </w:r>
+      <w:r>
+        <w:rPr>
+          <w:rFonts w:hAnsi="Baskerville" w:hint="default"/>
+          <w:vertAlign w:val="subscript"/>
+          <w:rtl w:val="0"/>
+          <w:lang w:val="en-US"/>
+        </w:rPr>
+        <w:t>→∞</w:t>
+      </w:r>
+      <w:r>
+        <w:rPr>
+          <w:rtl w:val="0"/>
+          <w:lang w:val="en-US"/>
+        </w:rPr>
+        <w:t xml:space="preserve"> </w:t>
+      </w:r>
+      <w:r>
+        <w:rPr>
+          <w:rtl w:val="0"/>
+          <w:lang w:val="en-US"/>
+        </w:rPr>
+        <w:t xml:space="preserve">( </w:t>
+      </w:r>
+      <w:r>
+        <w:rPr>
+          <w:rFonts w:hAnsi="Baskerville" w:hint="default"/>
+          <w:rtl w:val="0"/>
+          <w:lang w:val="en-US"/>
+        </w:rPr>
+        <w:t>Σ</w:t>
+      </w:r>
+      <w:r>
+        <w:rPr>
+          <w:vertAlign w:val="subscript"/>
+          <w:rtl w:val="0"/>
+          <w:lang w:val="en-US"/>
+        </w:rPr>
+        <w:t>i</w:t>
+      </w:r>
+      <w:r>
+        <w:rPr>
+          <w:rtl w:val="0"/>
+          <w:lang w:val="en-US"/>
+        </w:rPr>
+        <w:t xml:space="preserve"> U</w:t>
+      </w:r>
+      <w:r>
+        <w:rPr>
+          <w:vertAlign w:val="subscript"/>
+          <w:rtl w:val="0"/>
+          <w:lang w:val="en-US"/>
+        </w:rPr>
+        <w:t>i</w:t>
+      </w:r>
+      <w:r>
+        <w:rPr>
+          <w:rtl w:val="0"/>
+          <w:lang w:val="en-US"/>
+        </w:rPr>
+        <w:t xml:space="preserve"> ) </w:t>
+      </w:r>
+      <w:r>
+        <w:rPr>
+          <w:vertAlign w:val="subscript"/>
+          <w:rtl w:val="0"/>
+          <w:lang w:val="en-US"/>
+        </w:rPr>
+        <w:t>t</w:t>
+      </w:r>
+      <w:r>
+        <w:rPr>
+          <w:rtl w:val="0"/>
+          <w:lang w:val="en-US"/>
+        </w:rPr>
+        <w:t xml:space="preserve"> = 0.5.</w:t>
+      </w:r>
+    </w:p>
+    <w:p>
+      <w:pPr>
+        <w:pStyle w:val="FirstSectionPar"/>
+        <w:ind w:firstLine="0"/>
+        <w:rPr>
+          <w:rtl w:val="0"/>
+        </w:rPr>
+      </w:pPr>
+      <w:r>
+        <w:rPr>
+          <w:rtl w:val="0"/>
+          <w:lang w:val="en-US"/>
+        </w:rPr>
+        <w:t>C</w:t>
+      </w:r>
+      <w:r>
+        <w:rPr>
+          <w:rtl w:val="0"/>
+          <w:lang w:val="en-US"/>
+        </w:rPr>
+        <w:t>onsumers begin with their 2nd preference: having the mom-and-pop stores without big-boxes. Once the big-box appears,</w:t>
+      </w:r>
+      <w:r>
+        <w:rPr>
+          <w:rtl w:val="0"/>
+          <w:lang w:val="en-US"/>
+        </w:rPr>
+        <w:t xml:space="preserve"> there will be both kinds of store, and</w:t>
+      </w:r>
+      <w:r>
+        <w:rPr>
+          <w:rtl w:val="0"/>
+          <w:lang w:val="en-US"/>
+        </w:rPr>
+        <w:t xml:space="preserve"> consumers will have</w:t>
+      </w:r>
+      <w:r>
+        <w:rPr>
+          <w:rtl w:val="0"/>
+          <w:lang w:val="en-US"/>
+        </w:rPr>
+        <w:t xml:space="preserve"> the outcome of the highest utility</w:t>
+      </w:r>
+      <w:r>
+        <w:rPr>
+          <w:rtl w:val="0"/>
+          <w:lang w:val="en-US"/>
+        </w:rPr>
+        <w:t xml:space="preserve">. It is sufficient to show that positive consumer preference </w:t>
       </w:r>
       <w:r>
         <w:rPr>
@@ -743,7 +1070,14 @@
           <w:rtl w:val="0"/>
           <w:lang w:val="en-US"/>
         </w:rPr>
-        <w:t xml:space="preserve"> mom-and-pops is expected to result in the disappearance of mom-and-pops, leaving consumers with their least desired outcome. This upper limit is a pleasant side-result of this analysis.</w:t>
+        <w:t xml:space="preserve"> mom-and-pops is expected to result in the disappearance of mom-and-pops, leaving consumers with their least desired outcome</w:t>
+      </w:r>
+      <w:r>
+        <w:rPr>
+          <w:rtl w:val="0"/>
+          <w:lang w:val="en-US"/>
+        </w:rPr>
+        <w:t>.</w:t>
       </w:r>
     </w:p>
     <w:p>

</xml_diff>